<commit_message>
Inclusión de campos y validaciones paso 1
</commit_message>
<xml_diff>
--- a/APLICACIÓN DE PROCESOS.docx
+++ b/APLICACIÓN DE PROCESOS.docx
@@ -722,6 +722,10 @@
         <w:jc w:val="both"/>
       </w:pPr>
       <w:r>
+        <w:rPr>
+          <w:noProof/>
+          <w:lang w:val="es-ES" w:eastAsia="es-ES"/>
+        </w:rPr>
         <w:drawing>
           <wp:inline distT="0" distB="0" distL="0" distR="0" wp14:anchorId="5EFF5B40" wp14:editId="055C99CB">
             <wp:extent cx="3820058" cy="609685"/>
@@ -761,6 +765,165 @@
     </w:p>
     <w:p>
       <w:pPr>
+        <w:ind w:left="1776"/>
+        <w:jc w:val="both"/>
+      </w:pPr>
+      <w:r>
+        <w:t>Se crearán adicionalmente los siguientes campos requeridos en el formulario de salida:</w:t>
+      </w:r>
+    </w:p>
+    <w:p>
+      <w:pPr>
+        <w:pStyle w:val="Prrafodelista"/>
+        <w:numPr>
+          <w:ilvl w:val="0"/>
+          <w:numId w:val="14"/>
+        </w:numPr>
+        <w:ind w:left="2268" w:hanging="425"/>
+        <w:jc w:val="both"/>
+        <w:rPr>
+          <w:color w:val="2F5496" w:themeColor="accent1" w:themeShade="BF"/>
+        </w:rPr>
+      </w:pPr>
+      <w:commentRangeStart w:id="1"/>
+      <w:r>
+        <w:rPr>
+          <w:color w:val="2F5496" w:themeColor="accent1" w:themeShade="BF"/>
+        </w:rPr>
+        <w:t>Primer nombre</w:t>
+      </w:r>
+      <w:r>
+        <w:rPr>
+          <w:color w:val="2F5496" w:themeColor="accent1" w:themeShade="BF"/>
+        </w:rPr>
+        <w:t>*</w:t>
+      </w:r>
+    </w:p>
+    <w:p>
+      <w:pPr>
+        <w:pStyle w:val="Prrafodelista"/>
+        <w:numPr>
+          <w:ilvl w:val="0"/>
+          <w:numId w:val="14"/>
+        </w:numPr>
+        <w:ind w:left="2268" w:hanging="425"/>
+        <w:jc w:val="both"/>
+        <w:rPr>
+          <w:color w:val="2F5496" w:themeColor="accent1" w:themeShade="BF"/>
+        </w:rPr>
+      </w:pPr>
+      <w:r>
+        <w:rPr>
+          <w:color w:val="2F5496" w:themeColor="accent1" w:themeShade="BF"/>
+        </w:rPr>
+        <w:t>Segundo nombre</w:t>
+      </w:r>
+      <w:r>
+        <w:rPr>
+          <w:color w:val="2F5496" w:themeColor="accent1" w:themeShade="BF"/>
+        </w:rPr>
+        <w:t>*</w:t>
+      </w:r>
+    </w:p>
+    <w:p>
+      <w:pPr>
+        <w:pStyle w:val="Prrafodelista"/>
+        <w:numPr>
+          <w:ilvl w:val="0"/>
+          <w:numId w:val="14"/>
+        </w:numPr>
+        <w:ind w:left="2268" w:hanging="425"/>
+        <w:jc w:val="both"/>
+        <w:rPr>
+          <w:color w:val="2F5496" w:themeColor="accent1" w:themeShade="BF"/>
+        </w:rPr>
+      </w:pPr>
+      <w:r>
+        <w:rPr>
+          <w:color w:val="2F5496" w:themeColor="accent1" w:themeShade="BF"/>
+        </w:rPr>
+        <w:lastRenderedPageBreak/>
+        <w:t>Primer Apellido</w:t>
+      </w:r>
+      <w:r>
+        <w:rPr>
+          <w:color w:val="2F5496" w:themeColor="accent1" w:themeShade="BF"/>
+        </w:rPr>
+        <w:t>*</w:t>
+      </w:r>
+    </w:p>
+    <w:p>
+      <w:pPr>
+        <w:pStyle w:val="Prrafodelista"/>
+        <w:numPr>
+          <w:ilvl w:val="0"/>
+          <w:numId w:val="14"/>
+        </w:numPr>
+        <w:ind w:left="2268" w:hanging="425"/>
+        <w:jc w:val="both"/>
+        <w:rPr>
+          <w:color w:val="2F5496" w:themeColor="accent1" w:themeShade="BF"/>
+        </w:rPr>
+      </w:pPr>
+      <w:r>
+        <w:rPr>
+          <w:color w:val="2F5496" w:themeColor="accent1" w:themeShade="BF"/>
+        </w:rPr>
+        <w:t>Segundo Apellido</w:t>
+      </w:r>
+      <w:r>
+        <w:rPr>
+          <w:color w:val="2F5496" w:themeColor="accent1" w:themeShade="BF"/>
+        </w:rPr>
+        <w:t>*</w:t>
+      </w:r>
+    </w:p>
+    <w:p>
+      <w:pPr>
+        <w:pStyle w:val="Prrafodelista"/>
+        <w:numPr>
+          <w:ilvl w:val="0"/>
+          <w:numId w:val="14"/>
+        </w:numPr>
+        <w:ind w:left="2268" w:hanging="425"/>
+        <w:jc w:val="both"/>
+        <w:rPr>
+          <w:color w:val="2F5496" w:themeColor="accent1" w:themeShade="BF"/>
+        </w:rPr>
+      </w:pPr>
+      <w:r>
+        <w:rPr>
+          <w:color w:val="2F5496" w:themeColor="accent1" w:themeShade="BF"/>
+        </w:rPr>
+        <w:t>Cupo Asignado</w:t>
+      </w:r>
+      <w:commentRangeEnd w:id="1"/>
+      <w:r>
+        <w:rPr>
+          <w:rStyle w:val="Refdecomentario"/>
+          <w:color w:val="2F5496" w:themeColor="accent1" w:themeShade="BF"/>
+        </w:rPr>
+        <w:commentReference w:id="1"/>
+      </w:r>
+      <w:r>
+        <w:rPr>
+          <w:color w:val="2F5496" w:themeColor="accent1" w:themeShade="BF"/>
+        </w:rPr>
+        <w:t>*</w:t>
+      </w:r>
+    </w:p>
+    <w:p>
+      <w:pPr>
+        <w:pStyle w:val="Prrafodelista"/>
+        <w:ind w:left="2268"/>
+        <w:jc w:val="both"/>
+        <w:rPr>
+          <w:color w:val="2F5496" w:themeColor="accent1" w:themeShade="BF"/>
+        </w:rPr>
+      </w:pPr>
+    </w:p>
+    <w:p>
+      <w:pPr>
         <w:pStyle w:val="Prrafodelista"/>
         <w:numPr>
           <w:ilvl w:val="0"/>
@@ -825,7 +988,6 @@
         <w:jc w:val="both"/>
       </w:pPr>
       <w:r>
-        <w:lastRenderedPageBreak/>
         <w:t>Si la validación de estructura es exitosa se cargará</w:t>
       </w:r>
       <w:r>
@@ -950,22 +1112,25 @@
         </w:numPr>
         <w:jc w:val="both"/>
       </w:pPr>
-      <w:commentRangeStart w:id="1"/>
-      <w:r>
-        <w:t>Enviar un correo indicando los registros cargados (parametrizar a quienes se les envía) donde se indique que ya está el proceso de carga realizado.</w:t>
-      </w:r>
-      <w:commentRangeEnd w:id="1"/>
-      <w:r>
-        <w:rPr>
-          <w:rStyle w:val="Refdecomentario"/>
-        </w:rPr>
-        <w:commentReference w:id="1"/>
-      </w:r>
-    </w:p>
-    <w:p>
-      <w:pPr>
-        <w:jc w:val="both"/>
-      </w:pPr>
+      <w:r>
+        <w:t>Sincronizar con Salesforce para diligenciar los campos requeridos en el formato de salida (</w:t>
+      </w:r>
+      <w:r>
+        <w:rPr>
+          <w:color w:val="2F5496" w:themeColor="accent1" w:themeShade="BF"/>
+        </w:rPr>
+        <w:t>*</w:t>
+      </w:r>
+      <w:r>
+        <w:t>).</w:t>
+      </w:r>
+    </w:p>
+    <w:p>
+      <w:pPr>
+        <w:jc w:val="both"/>
+      </w:pPr>
+      <w:bookmarkStart w:id="2" w:name="_GoBack"/>
+      <w:bookmarkEnd w:id="2"/>
       <w:r>
         <w:rPr>
           <w:noProof/>
@@ -1090,10 +1255,7 @@
         <w:t>Nú</w:t>
       </w:r>
       <w:r>
-        <w:t xml:space="preserve">mero </w:t>
-      </w:r>
-      <w:r>
-        <w:t>Tarjeta</w:t>
+        <w:t>mero Tarjeta</w:t>
       </w:r>
     </w:p>
     <w:p>
@@ -1159,6 +1321,11 @@
         </w:rPr>
       </w:pPr>
       <w:r>
+        <w:rPr>
+          <w:noProof/>
+          <w:lang w:val="es-ES" w:eastAsia="es-ES"/>
+        </w:rPr>
+        <w:lastRenderedPageBreak/>
         <w:drawing>
           <wp:inline distT="0" distB="0" distL="0" distR="0" wp14:anchorId="40BC19D4" wp14:editId="3296E0B0">
             <wp:extent cx="5612130" cy="547370"/>
@@ -1219,10 +1386,7 @@
         <w:jc w:val="both"/>
       </w:pPr>
       <w:r>
-        <w:t>Estado</w:t>
-      </w:r>
-      <w:r>
-        <w:t xml:space="preserve"> Tarjeta</w:t>
+        <w:t>Estado Tarjeta</w:t>
       </w:r>
     </w:p>
     <w:p>
@@ -1287,8 +1451,9 @@
       <w:r>
         <w:rPr>
           <w:b/>
-        </w:rPr>
-        <w:lastRenderedPageBreak/>
+          <w:noProof/>
+          <w:lang w:val="es-ES" w:eastAsia="es-ES"/>
+        </w:rPr>
         <w:drawing>
           <wp:inline distT="0" distB="0" distL="0" distR="0" wp14:anchorId="6E54392F" wp14:editId="2731C696">
             <wp:extent cx="5612130" cy="433070"/>
@@ -1601,6 +1766,7 @@
         <w:jc w:val="both"/>
       </w:pPr>
       <w:r>
+        <w:lastRenderedPageBreak/>
         <w:t>Donde</w:t>
       </w:r>
       <w:r>
@@ -1739,7 +1905,6 @@
         <w:jc w:val="both"/>
       </w:pPr>
       <w:r>
-        <w:lastRenderedPageBreak/>
         <w:t>001: ok origen S</w:t>
       </w:r>
       <w:r>
@@ -1901,8 +2066,6 @@
       <w:r>
         <w:t>Informacio</w:t>
       </w:r>
-      <w:bookmarkStart w:id="2" w:name="_GoBack"/>
-      <w:bookmarkEnd w:id="2"/>
       <w:r>
         <w:t>n_enviada</w:t>
       </w:r>
@@ -2056,6 +2219,7 @@
         <w:jc w:val="both"/>
       </w:pPr>
       <w:r>
+        <w:lastRenderedPageBreak/>
         <w:t>En esta interfa</w:t>
       </w:r>
       <w:r>
@@ -2392,7 +2556,6 @@
           <w:noProof/>
           <w:lang w:val="es-ES" w:eastAsia="es-ES"/>
         </w:rPr>
-        <w:lastRenderedPageBreak/>
         <w:drawing>
           <wp:inline distT="0" distB="0" distL="0" distR="0" wp14:anchorId="72AE5251" wp14:editId="07388FC0">
             <wp:extent cx="5612130" cy="3523615"/>
@@ -3376,7 +3539,7 @@
       </w:r>
     </w:p>
   </w:comment>
-  <w:comment w:id="1" w:author="Developer 2" w:date="2022-04-19T13:06:00Z" w:initials="DP2">
+  <w:comment w:id="1" w:author="Developer 2" w:date="2022-04-20T09:14:00Z" w:initials="DP2">
     <w:p>
       <w:pPr>
         <w:pStyle w:val="Textocomentario"/>
@@ -3388,7 +3551,13 @@
         <w:annotationRef/>
       </w:r>
       <w:r>
-        <w:t>Validar si este proceso se va a efectuar o no (Responsable: Ing. Faber)</w:t>
+        <w:t>Incluir campo</w:t>
+      </w:r>
+      <w:r>
+        <w:t>s</w:t>
+      </w:r>
+      <w:r>
+        <w:t xml:space="preserve"> BD (Responsable: Ing. Alejandra)</w:t>
       </w:r>
     </w:p>
   </w:comment>
@@ -3446,7 +3615,7 @@
 <file path=word/commentsExtended.xml><?xml version="1.0" encoding="utf-8"?>
 <w15:commentsEx xmlns:wpc="http://schemas.microsoft.com/office/word/2010/wordprocessingCanvas" xmlns:cx="http://schemas.microsoft.com/office/drawing/2014/chartex" xmlns:mc="http://schemas.openxmlformats.org/markup-compatibility/2006" xmlns:o="urn:schemas-microsoft-com:office:office" xmlns:r="http://schemas.openxmlformats.org/officeDocument/2006/relationships" xmlns:m="http://schemas.openxmlformats.org/officeDocument/2006/math" xmlns:v="urn:schemas-microsoft-com:vml" xmlns:wp14="http://schemas.microsoft.com/office/word/2010/wordprocessingDrawing" xmlns:wp="http://schemas.openxmlformats.org/drawingml/2006/wordprocessingDrawing" xmlns:w10="urn:schemas-microsoft-com:office:word" xmlns:w="http://schemas.openxmlformats.org/wordprocessingml/2006/main" xmlns:w14="http://schemas.microsoft.com/office/word/2010/wordml" xmlns:w15="http://schemas.microsoft.com/office/word/2012/wordml" xmlns:w16se="http://schemas.microsoft.com/office/word/2015/wordml/symex" xmlns:wpg="http://schemas.microsoft.com/office/word/2010/wordprocessingGroup" xmlns:wpi="http://schemas.microsoft.com/office/word/2010/wordprocessingInk" xmlns:wne="http://schemas.microsoft.com/office/word/2006/wordml" xmlns:wps="http://schemas.microsoft.com/office/word/2010/wordprocessingShape" mc:Ignorable="w14 w15 w16se wp14">
   <w15:commentEx w15:paraId="7B7F9F3A" w15:done="0"/>
-  <w15:commentEx w15:paraId="235030D4" w15:done="0"/>
+  <w15:commentEx w15:paraId="0E4F12F6" w15:done="0"/>
   <w15:commentEx w15:paraId="50CD60C4" w15:done="0"/>
   <w15:commentEx w15:paraId="2B8E7709" w15:done="0"/>
   <w15:commentEx w15:paraId="7B14A02C" w15:done="0"/>
@@ -3509,7 +3678,7 @@
             <w:noProof/>
             <w:lang w:val="es-ES"/>
           </w:rPr>
-          <w:t>5</w:t>
+          <w:t>11</w:t>
         </w:r>
         <w:r>
           <w:fldChar w:fldCharType="end"/>
@@ -3806,7 +3975,14 @@
         <w:sz w:val="18"/>
         <w:szCs w:val="18"/>
       </w:rPr>
-      <w:t>_2_2022-04-19</w:t>
+      <w:t>_4</w:t>
+    </w:r>
+    <w:r>
+      <w:rPr>
+        <w:sz w:val="18"/>
+        <w:szCs w:val="18"/>
+      </w:rPr>
+      <w:t>_2022-04-19</w:t>
     </w:r>
   </w:p>
 </w:hdr>
@@ -4465,6 +4641,119 @@
     </w:lvl>
   </w:abstractNum>
   <w:abstractNum w:abstractNumId="7" w15:restartNumberingAfterBreak="0">
+    <w:nsid w:val="1828707F"/>
+    <w:multiLevelType w:val="hybridMultilevel"/>
+    <w:tmpl w:val="0DCCA848"/>
+    <w:lvl w:ilvl="0" w:tplc="0C0A0001">
+      <w:start w:val="1"/>
+      <w:numFmt w:val="bullet"/>
+      <w:lvlText w:val=""/>
+      <w:lvlJc w:val="left"/>
+      <w:pPr>
+        <w:ind w:left="2496" w:hanging="360"/>
+      </w:pPr>
+      <w:rPr>
+        <w:rFonts w:ascii="Symbol" w:hAnsi="Symbol" w:hint="default"/>
+      </w:rPr>
+    </w:lvl>
+    <w:lvl w:ilvl="1" w:tplc="0C0A0003" w:tentative="1">
+      <w:start w:val="1"/>
+      <w:numFmt w:val="bullet"/>
+      <w:lvlText w:val="o"/>
+      <w:lvlJc w:val="left"/>
+      <w:pPr>
+        <w:ind w:left="3216" w:hanging="360"/>
+      </w:pPr>
+      <w:rPr>
+        <w:rFonts w:ascii="Courier New" w:hAnsi="Courier New" w:cs="Courier New" w:hint="default"/>
+      </w:rPr>
+    </w:lvl>
+    <w:lvl w:ilvl="2" w:tplc="0C0A0005" w:tentative="1">
+      <w:start w:val="1"/>
+      <w:numFmt w:val="bullet"/>
+      <w:lvlText w:val=""/>
+      <w:lvlJc w:val="left"/>
+      <w:pPr>
+        <w:ind w:left="3936" w:hanging="360"/>
+      </w:pPr>
+      <w:rPr>
+        <w:rFonts w:ascii="Wingdings" w:hAnsi="Wingdings" w:hint="default"/>
+      </w:rPr>
+    </w:lvl>
+    <w:lvl w:ilvl="3" w:tplc="0C0A0001" w:tentative="1">
+      <w:start w:val="1"/>
+      <w:numFmt w:val="bullet"/>
+      <w:lvlText w:val=""/>
+      <w:lvlJc w:val="left"/>
+      <w:pPr>
+        <w:ind w:left="4656" w:hanging="360"/>
+      </w:pPr>
+      <w:rPr>
+        <w:rFonts w:ascii="Symbol" w:hAnsi="Symbol" w:hint="default"/>
+      </w:rPr>
+    </w:lvl>
+    <w:lvl w:ilvl="4" w:tplc="0C0A0003" w:tentative="1">
+      <w:start w:val="1"/>
+      <w:numFmt w:val="bullet"/>
+      <w:lvlText w:val="o"/>
+      <w:lvlJc w:val="left"/>
+      <w:pPr>
+        <w:ind w:left="5376" w:hanging="360"/>
+      </w:pPr>
+      <w:rPr>
+        <w:rFonts w:ascii="Courier New" w:hAnsi="Courier New" w:cs="Courier New" w:hint="default"/>
+      </w:rPr>
+    </w:lvl>
+    <w:lvl w:ilvl="5" w:tplc="0C0A0005" w:tentative="1">
+      <w:start w:val="1"/>
+      <w:numFmt w:val="bullet"/>
+      <w:lvlText w:val=""/>
+      <w:lvlJc w:val="left"/>
+      <w:pPr>
+        <w:ind w:left="6096" w:hanging="360"/>
+      </w:pPr>
+      <w:rPr>
+        <w:rFonts w:ascii="Wingdings" w:hAnsi="Wingdings" w:hint="default"/>
+      </w:rPr>
+    </w:lvl>
+    <w:lvl w:ilvl="6" w:tplc="0C0A0001" w:tentative="1">
+      <w:start w:val="1"/>
+      <w:numFmt w:val="bullet"/>
+      <w:lvlText w:val=""/>
+      <w:lvlJc w:val="left"/>
+      <w:pPr>
+        <w:ind w:left="6816" w:hanging="360"/>
+      </w:pPr>
+      <w:rPr>
+        <w:rFonts w:ascii="Symbol" w:hAnsi="Symbol" w:hint="default"/>
+      </w:rPr>
+    </w:lvl>
+    <w:lvl w:ilvl="7" w:tplc="0C0A0003" w:tentative="1">
+      <w:start w:val="1"/>
+      <w:numFmt w:val="bullet"/>
+      <w:lvlText w:val="o"/>
+      <w:lvlJc w:val="left"/>
+      <w:pPr>
+        <w:ind w:left="7536" w:hanging="360"/>
+      </w:pPr>
+      <w:rPr>
+        <w:rFonts w:ascii="Courier New" w:hAnsi="Courier New" w:cs="Courier New" w:hint="default"/>
+      </w:rPr>
+    </w:lvl>
+    <w:lvl w:ilvl="8" w:tplc="0C0A0005" w:tentative="1">
+      <w:start w:val="1"/>
+      <w:numFmt w:val="bullet"/>
+      <w:lvlText w:val=""/>
+      <w:lvlJc w:val="left"/>
+      <w:pPr>
+        <w:ind w:left="8256" w:hanging="360"/>
+      </w:pPr>
+      <w:rPr>
+        <w:rFonts w:ascii="Wingdings" w:hAnsi="Wingdings" w:hint="default"/>
+      </w:rPr>
+    </w:lvl>
+  </w:abstractNum>
+  <w:abstractNum w:abstractNumId="8" w15:restartNumberingAfterBreak="0">
     <w:nsid w:val="196E5332"/>
     <w:multiLevelType w:val="hybridMultilevel"/>
     <w:tmpl w:val="C736FB40"/>
@@ -4577,7 +4866,7 @@
       </w:rPr>
     </w:lvl>
   </w:abstractNum>
-  <w:abstractNum w:abstractNumId="8" w15:restartNumberingAfterBreak="0">
+  <w:abstractNum w:abstractNumId="9" w15:restartNumberingAfterBreak="0">
     <w:nsid w:val="34765518"/>
     <w:multiLevelType w:val="hybridMultilevel"/>
     <w:tmpl w:val="6F5EEEA4"/>
@@ -4689,7 +4978,7 @@
       </w:rPr>
     </w:lvl>
   </w:abstractNum>
-  <w:abstractNum w:abstractNumId="9" w15:restartNumberingAfterBreak="0">
+  <w:abstractNum w:abstractNumId="10" w15:restartNumberingAfterBreak="0">
     <w:nsid w:val="3E673FED"/>
     <w:multiLevelType w:val="hybridMultilevel"/>
     <w:tmpl w:val="AE94CEBA"/>
@@ -4802,7 +5091,7 @@
       </w:rPr>
     </w:lvl>
   </w:abstractNum>
-  <w:abstractNum w:abstractNumId="10" w15:restartNumberingAfterBreak="0">
+  <w:abstractNum w:abstractNumId="11" w15:restartNumberingAfterBreak="0">
     <w:nsid w:val="493C480C"/>
     <w:multiLevelType w:val="hybridMultilevel"/>
     <w:tmpl w:val="20F6E488"/>
@@ -4891,7 +5180,7 @@
       </w:pPr>
     </w:lvl>
   </w:abstractNum>
-  <w:abstractNum w:abstractNumId="11" w15:restartNumberingAfterBreak="0">
+  <w:abstractNum w:abstractNumId="12" w15:restartNumberingAfterBreak="0">
     <w:nsid w:val="5C2673A8"/>
     <w:multiLevelType w:val="hybridMultilevel"/>
     <w:tmpl w:val="CA0CDE36"/>
@@ -4980,7 +5269,7 @@
       </w:pPr>
     </w:lvl>
   </w:abstractNum>
-  <w:abstractNum w:abstractNumId="12" w15:restartNumberingAfterBreak="0">
+  <w:abstractNum w:abstractNumId="13" w15:restartNumberingAfterBreak="0">
     <w:nsid w:val="77221725"/>
     <w:multiLevelType w:val="hybridMultilevel"/>
     <w:tmpl w:val="FD9E3D94"/>
@@ -5070,16 +5359,16 @@
     </w:lvl>
   </w:abstractNum>
   <w:num w:numId="1">
-    <w:abstractNumId w:val="9"/>
+    <w:abstractNumId w:val="10"/>
   </w:num>
   <w:num w:numId="2">
-    <w:abstractNumId w:val="7"/>
+    <w:abstractNumId w:val="8"/>
   </w:num>
   <w:num w:numId="3">
-    <w:abstractNumId w:val="10"/>
+    <w:abstractNumId w:val="11"/>
   </w:num>
   <w:num w:numId="4">
-    <w:abstractNumId w:val="8"/>
+    <w:abstractNumId w:val="9"/>
   </w:num>
   <w:num w:numId="5">
     <w:abstractNumId w:val="2"/>
@@ -5100,13 +5389,16 @@
     <w:abstractNumId w:val="3"/>
   </w:num>
   <w:num w:numId="11">
-    <w:abstractNumId w:val="11"/>
+    <w:abstractNumId w:val="12"/>
   </w:num>
   <w:num w:numId="12">
-    <w:abstractNumId w:val="12"/>
+    <w:abstractNumId w:val="13"/>
   </w:num>
   <w:num w:numId="13">
     <w:abstractNumId w:val="1"/>
+  </w:num>
+  <w:num w:numId="14">
+    <w:abstractNumId w:val="7"/>
   </w:num>
 </w:numbering>
 </file>

</xml_diff>

<commit_message>
Generación archivo salida paso 2
</commit_message>
<xml_diff>
--- a/APLICACIÓN DE PROCESOS.docx
+++ b/APLICACIÓN DE PROCESOS.docx
@@ -25,13 +25,8 @@
       <w:pPr>
         <w:jc w:val="both"/>
       </w:pPr>
-      <w:proofErr w:type="spellStart"/>
-      <w:r>
-        <w:t>Qnt</w:t>
-      </w:r>
-      <w:proofErr w:type="spellEnd"/>
-      <w:r>
-        <w:t xml:space="preserve"> requiere </w:t>
+      <w:r>
+        <w:t xml:space="preserve">Qnt requiere </w:t>
       </w:r>
       <w:r>
         <w:t>implementar aplicación</w:t>
@@ -108,31 +103,7 @@
         <w:t xml:space="preserve"> el motor</w:t>
       </w:r>
       <w:r>
-        <w:t xml:space="preserve"> en SQL server 2017 estándar, procesos </w:t>
-      </w:r>
-      <w:proofErr w:type="spellStart"/>
-      <w:r>
-        <w:t>backend</w:t>
-      </w:r>
-      <w:proofErr w:type="spellEnd"/>
-      <w:r>
-        <w:t xml:space="preserve"> Net </w:t>
-      </w:r>
-      <w:proofErr w:type="spellStart"/>
-      <w:r>
-        <w:t>core</w:t>
-      </w:r>
-      <w:proofErr w:type="spellEnd"/>
-      <w:r>
-        <w:t xml:space="preserve"> y </w:t>
-      </w:r>
-      <w:proofErr w:type="spellStart"/>
-      <w:r>
-        <w:t>front</w:t>
-      </w:r>
-      <w:proofErr w:type="spellEnd"/>
-      <w:r>
-        <w:t xml:space="preserve"> Vue.js</w:t>
+        <w:t xml:space="preserve"> en SQL server 2017 estándar, procesos backend Net core y front Vue.js</w:t>
       </w:r>
     </w:p>
     <w:p>
@@ -276,15 +247,7 @@
         <w:t>Código del perfil</w:t>
       </w:r>
       <w:r>
-        <w:t xml:space="preserve"> (alfanumérico </w:t>
-      </w:r>
-      <w:proofErr w:type="spellStart"/>
-      <w:r>
-        <w:t>p.e</w:t>
-      </w:r>
-      <w:proofErr w:type="spellEnd"/>
-      <w:r>
-        <w:t xml:space="preserve"> OPE-001)</w:t>
+        <w:t xml:space="preserve"> (alfanumérico p.e OPE-001)</w:t>
       </w:r>
     </w:p>
     <w:p>
@@ -351,9 +314,9 @@
         </w:rPr>
         <w:lastRenderedPageBreak/>
         <w:drawing>
-          <wp:inline distT="0" distB="0" distL="0" distR="0" wp14:anchorId="054640AC" wp14:editId="7C6C23AB">
-            <wp:extent cx="5612130" cy="1743075"/>
-            <wp:effectExtent l="0" t="0" r="7620" b="9525"/>
+          <wp:inline distT="0" distB="0" distL="0" distR="0" wp14:anchorId="054640AC" wp14:editId="7F3C1011">
+            <wp:extent cx="5215869" cy="1620000"/>
+            <wp:effectExtent l="0" t="0" r="4445" b="0"/>
             <wp:docPr id="11" name="Imagen 11"/>
             <wp:cNvGraphicFramePr>
               <a:graphicFrameLocks xmlns:a="http://schemas.openxmlformats.org/drawingml/2006/main" noChangeAspect="1"/>
@@ -374,7 +337,7 @@
                   <pic:spPr>
                     <a:xfrm>
                       <a:off x="0" y="0"/>
-                      <a:ext cx="5612130" cy="1743075"/>
+                      <a:ext cx="5215869" cy="1620000"/>
                     </a:xfrm>
                     <a:prstGeom prst="rect">
                       <a:avLst/>
@@ -403,31 +366,7 @@
         <w:jc w:val="both"/>
       </w:pPr>
       <w:r>
-        <w:t xml:space="preserve">Parametrización de </w:t>
-      </w:r>
-      <w:proofErr w:type="spellStart"/>
-      <w:r>
-        <w:t>ips</w:t>
-      </w:r>
-      <w:proofErr w:type="spellEnd"/>
-      <w:r>
-        <w:t xml:space="preserve"> permitidas: Los usuarios se podrán </w:t>
-      </w:r>
-      <w:proofErr w:type="spellStart"/>
-      <w:r>
-        <w:t>loguear</w:t>
-      </w:r>
-      <w:proofErr w:type="spellEnd"/>
-      <w:r>
-        <w:t xml:space="preserve"> solo desde los rangos de </w:t>
-      </w:r>
-      <w:proofErr w:type="spellStart"/>
-      <w:r>
-        <w:t>ip</w:t>
-      </w:r>
-      <w:proofErr w:type="spellEnd"/>
-      <w:r>
-        <w:t xml:space="preserve"> definidos en la aplicación.</w:t>
+        <w:t>Parametrización de ips permitidas: Los usuarios se podrán loguear solo desde los rangos de ip definidos en la aplicación.</w:t>
       </w:r>
     </w:p>
     <w:p>
@@ -532,47 +471,33 @@
         <w:rPr>
           <w:b/>
         </w:rPr>
-        <w:t>/Realce/Alistamiento/</w:t>
-      </w:r>
-      <w:proofErr w:type="spellStart"/>
-      <w:r>
+        <w:t>/Realce/Alistamiento/Delivery/</w:t>
+      </w:r>
+    </w:p>
+    <w:p>
+      <w:pPr>
+        <w:jc w:val="both"/>
+      </w:pPr>
+      <w:r>
+        <w:t>Este módulo se realizará un proceso de administración del proceso de entrega y activación de las tarjetas.</w:t>
+      </w:r>
+    </w:p>
+    <w:p>
+      <w:pPr>
+        <w:jc w:val="both"/>
+      </w:pPr>
+    </w:p>
+    <w:p>
+      <w:pPr>
+        <w:jc w:val="both"/>
         <w:rPr>
           <w:b/>
         </w:rPr>
-        <w:t>Delivery</w:t>
-      </w:r>
-      <w:proofErr w:type="spellEnd"/>
+      </w:pPr>
       <w:r>
         <w:rPr>
           <w:b/>
         </w:rPr>
-        <w:t>/</w:t>
-      </w:r>
-    </w:p>
-    <w:p>
-      <w:pPr>
-        <w:jc w:val="both"/>
-      </w:pPr>
-      <w:r>
-        <w:t>Este módulo se realizará un proceso de administración del proceso de entrega y activación de las tarjetas.</w:t>
-      </w:r>
-    </w:p>
-    <w:p>
-      <w:pPr>
-        <w:jc w:val="both"/>
-      </w:pPr>
-    </w:p>
-    <w:p>
-      <w:pPr>
-        <w:jc w:val="both"/>
-        <w:rPr>
-          <w:b/>
-        </w:rPr>
-      </w:pPr>
-      <w:r>
-        <w:rPr>
-          <w:b/>
-        </w:rPr>
         <w:t>PASO 1 INCIO DE PROCESO.</w:t>
       </w:r>
     </w:p>
@@ -597,24 +522,14 @@
         <w:t>Tener una opción para cargar</w:t>
       </w:r>
       <w:r>
-        <w:t xml:space="preserve"> (</w:t>
-      </w:r>
-      <w:proofErr w:type="spellStart"/>
-      <w:r>
-        <w:t>upsert</w:t>
-      </w:r>
-      <w:proofErr w:type="spellEnd"/>
-      <w:r>
-        <w:t>)</w:t>
+        <w:t xml:space="preserve"> (upsert)</w:t>
       </w:r>
       <w:r>
         <w:t xml:space="preserve"> un archivo (</w:t>
       </w:r>
-      <w:proofErr w:type="spellStart"/>
       <w:r>
         <w:t>xlsx</w:t>
       </w:r>
-      <w:proofErr w:type="spellEnd"/>
       <w:r>
         <w:t>), que tendrá</w:t>
       </w:r>
@@ -842,33 +757,33 @@
         <w:rPr>
           <w:color w:val="2F5496" w:themeColor="accent1" w:themeShade="BF"/>
         </w:rPr>
+        <w:t>Primer Apellido</w:t>
+      </w:r>
+      <w:r>
+        <w:rPr>
+          <w:color w:val="2F5496" w:themeColor="accent1" w:themeShade="BF"/>
+        </w:rPr>
+        <w:t>*</w:t>
+      </w:r>
+    </w:p>
+    <w:p>
+      <w:pPr>
+        <w:pStyle w:val="Prrafodelista"/>
+        <w:numPr>
+          <w:ilvl w:val="0"/>
+          <w:numId w:val="14"/>
+        </w:numPr>
+        <w:ind w:left="2268" w:hanging="425"/>
+        <w:jc w:val="both"/>
+        <w:rPr>
+          <w:color w:val="2F5496" w:themeColor="accent1" w:themeShade="BF"/>
+        </w:rPr>
+      </w:pPr>
+      <w:r>
+        <w:rPr>
+          <w:color w:val="2F5496" w:themeColor="accent1" w:themeShade="BF"/>
+        </w:rPr>
         <w:lastRenderedPageBreak/>
-        <w:t>Primer Apellido</w:t>
-      </w:r>
-      <w:r>
-        <w:rPr>
-          <w:color w:val="2F5496" w:themeColor="accent1" w:themeShade="BF"/>
-        </w:rPr>
-        <w:t>*</w:t>
-      </w:r>
-    </w:p>
-    <w:p>
-      <w:pPr>
-        <w:pStyle w:val="Prrafodelista"/>
-        <w:numPr>
-          <w:ilvl w:val="0"/>
-          <w:numId w:val="14"/>
-        </w:numPr>
-        <w:ind w:left="2268" w:hanging="425"/>
-        <w:jc w:val="both"/>
-        <w:rPr>
-          <w:color w:val="2F5496" w:themeColor="accent1" w:themeShade="BF"/>
-        </w:rPr>
-      </w:pPr>
-      <w:r>
-        <w:rPr>
-          <w:color w:val="2F5496" w:themeColor="accent1" w:themeShade="BF"/>
-        </w:rPr>
         <w:t>Segundo Apellido</w:t>
       </w:r>
       <w:r>
@@ -1127,20 +1042,19 @@
     </w:p>
     <w:p>
       <w:pPr>
-        <w:jc w:val="both"/>
-      </w:pPr>
-      <w:bookmarkStart w:id="2" w:name="_GoBack"/>
-      <w:bookmarkEnd w:id="2"/>
+        <w:ind w:left="1080"/>
+        <w:jc w:val="both"/>
+      </w:pPr>
       <w:r>
         <w:rPr>
           <w:noProof/>
           <w:lang w:val="es-ES" w:eastAsia="es-ES"/>
         </w:rPr>
         <w:drawing>
-          <wp:inline distT="0" distB="0" distL="0" distR="0" wp14:anchorId="34079BDB" wp14:editId="22F2F335">
-            <wp:extent cx="5612130" cy="1746250"/>
-            <wp:effectExtent l="0" t="0" r="7620" b="6350"/>
-            <wp:docPr id="3" name="Imagen 3"/>
+          <wp:inline distT="0" distB="0" distL="0" distR="0" wp14:anchorId="48444509" wp14:editId="63613EF7">
+            <wp:extent cx="5612130" cy="447675"/>
+            <wp:effectExtent l="0" t="0" r="7620" b="9525"/>
+            <wp:docPr id="12" name="Imagen 12"/>
             <wp:cNvGraphicFramePr>
               <a:graphicFrameLocks xmlns:a="http://schemas.openxmlformats.org/drawingml/2006/main" noChangeAspect="1"/>
             </wp:cNvGraphicFramePr>
@@ -1160,7 +1074,7 @@
                   <pic:spPr>
                     <a:xfrm>
                       <a:off x="0" y="0"/>
-                      <a:ext cx="5612130" cy="1746250"/>
+                      <a:ext cx="5612130" cy="447675"/>
                     </a:xfrm>
                     <a:prstGeom prst="rect">
                       <a:avLst/>
@@ -1175,162 +1089,18 @@
     </w:p>
     <w:p>
       <w:pPr>
-        <w:jc w:val="both"/>
-      </w:pPr>
-    </w:p>
-    <w:p>
-      <w:pPr>
-        <w:jc w:val="both"/>
-        <w:rPr>
-          <w:b/>
-        </w:rPr>
-      </w:pPr>
-      <w:r>
-        <w:rPr>
-          <w:b/>
-        </w:rPr>
-        <w:t>PASO 2</w:t>
-      </w:r>
-      <w:r>
-        <w:rPr>
-          <w:b/>
-        </w:rPr>
-        <w:t xml:space="preserve">.  </w:t>
-      </w:r>
-    </w:p>
-    <w:p>
-      <w:pPr>
-        <w:jc w:val="both"/>
-      </w:pPr>
-      <w:r>
-        <w:t>Carga de archivo de tarjetas enviado por la entidad financiera.</w:t>
-      </w:r>
-    </w:p>
-    <w:p>
-      <w:pPr>
-        <w:pStyle w:val="Prrafodelista"/>
-        <w:numPr>
-          <w:ilvl w:val="0"/>
-          <w:numId w:val="7"/>
-        </w:numPr>
-        <w:jc w:val="both"/>
-      </w:pPr>
-      <w:r>
-        <w:t xml:space="preserve">Se debe cargar la información en un archivo </w:t>
-      </w:r>
-      <w:proofErr w:type="spellStart"/>
-      <w:r>
-        <w:t>xlsx</w:t>
-      </w:r>
-      <w:proofErr w:type="spellEnd"/>
-      <w:r>
-        <w:t xml:space="preserve"> que tendrá el siguiente formato. </w:t>
-      </w:r>
-    </w:p>
-    <w:p>
-      <w:pPr>
-        <w:pStyle w:val="Prrafodelista"/>
-        <w:numPr>
-          <w:ilvl w:val="0"/>
-          <w:numId w:val="13"/>
-        </w:numPr>
-        <w:jc w:val="both"/>
-      </w:pPr>
-      <w:proofErr w:type="spellStart"/>
-      <w:r>
-        <w:t>Id_Colocación</w:t>
-      </w:r>
-      <w:proofErr w:type="spellEnd"/>
-    </w:p>
-    <w:p>
-      <w:pPr>
-        <w:pStyle w:val="Prrafodelista"/>
-        <w:numPr>
-          <w:ilvl w:val="0"/>
-          <w:numId w:val="13"/>
-        </w:numPr>
-        <w:jc w:val="both"/>
-      </w:pPr>
-      <w:r>
-        <w:t>Nú</w:t>
-      </w:r>
-      <w:r>
-        <w:t>mero Tarjeta</w:t>
-      </w:r>
-    </w:p>
-    <w:p>
-      <w:pPr>
-        <w:pStyle w:val="Prrafodelista"/>
-        <w:numPr>
-          <w:ilvl w:val="0"/>
-          <w:numId w:val="13"/>
-        </w:numPr>
-        <w:jc w:val="both"/>
-      </w:pPr>
-      <w:r>
-        <w:t>Tipo Producto</w:t>
-      </w:r>
-    </w:p>
-    <w:p>
-      <w:pPr>
-        <w:pStyle w:val="Prrafodelista"/>
-        <w:numPr>
-          <w:ilvl w:val="0"/>
-          <w:numId w:val="13"/>
-        </w:numPr>
-        <w:jc w:val="both"/>
-      </w:pPr>
-      <w:r>
-        <w:t>Fecha realce</w:t>
-      </w:r>
-    </w:p>
-    <w:p>
-      <w:pPr>
-        <w:pStyle w:val="Prrafodelista"/>
-        <w:numPr>
-          <w:ilvl w:val="0"/>
-          <w:numId w:val="13"/>
-        </w:numPr>
-        <w:jc w:val="both"/>
-      </w:pPr>
-      <w:r>
-        <w:t xml:space="preserve">Fecha </w:t>
-      </w:r>
-      <w:r>
-        <w:t>Activación</w:t>
-      </w:r>
-    </w:p>
-    <w:p>
-      <w:pPr>
-        <w:pStyle w:val="Prrafodelista"/>
-        <w:numPr>
-          <w:ilvl w:val="0"/>
-          <w:numId w:val="13"/>
-        </w:numPr>
-        <w:jc w:val="both"/>
-      </w:pPr>
-      <w:r>
-        <w:t>Monto Aprobado</w:t>
-      </w:r>
-    </w:p>
-    <w:p>
-      <w:pPr>
-        <w:jc w:val="both"/>
-        <w:rPr>
-          <w:b/>
-        </w:rPr>
+        <w:jc w:val="center"/>
       </w:pPr>
       <w:r>
         <w:rPr>
           <w:noProof/>
           <w:lang w:val="es-ES" w:eastAsia="es-ES"/>
         </w:rPr>
-        <w:lastRenderedPageBreak/>
         <w:drawing>
-          <wp:inline distT="0" distB="0" distL="0" distR="0" wp14:anchorId="40BC19D4" wp14:editId="3296E0B0">
-            <wp:extent cx="5612130" cy="547370"/>
-            <wp:effectExtent l="0" t="0" r="7620" b="5080"/>
-            <wp:docPr id="14" name="Imagen 14"/>
+          <wp:inline distT="0" distB="0" distL="0" distR="0" wp14:anchorId="34079BDB" wp14:editId="5E36F300">
+            <wp:extent cx="5206385" cy="1620000"/>
+            <wp:effectExtent l="0" t="0" r="0" b="0"/>
+            <wp:docPr id="3" name="Imagen 3"/>
             <wp:cNvGraphicFramePr>
               <a:graphicFrameLocks xmlns:a="http://schemas.openxmlformats.org/drawingml/2006/main" noChangeAspect="1"/>
             </wp:cNvGraphicFramePr>
@@ -1350,7 +1120,7 @@
                   <pic:spPr>
                     <a:xfrm>
                       <a:off x="0" y="0"/>
-                      <a:ext cx="5612130" cy="547370"/>
+                      <a:ext cx="5206385" cy="1620000"/>
                     </a:xfrm>
                     <a:prstGeom prst="rect">
                       <a:avLst/>
@@ -1365,6 +1135,55 @@
     </w:p>
     <w:p>
       <w:pPr>
+        <w:jc w:val="both"/>
+      </w:pPr>
+    </w:p>
+    <w:p>
+      <w:pPr>
+        <w:jc w:val="both"/>
+        <w:rPr>
+          <w:b/>
+        </w:rPr>
+      </w:pPr>
+      <w:r>
+        <w:rPr>
+          <w:b/>
+        </w:rPr>
+        <w:t>PASO 2</w:t>
+      </w:r>
+      <w:r>
+        <w:rPr>
+          <w:b/>
+        </w:rPr>
+        <w:t xml:space="preserve">.  </w:t>
+      </w:r>
+    </w:p>
+    <w:p>
+      <w:pPr>
+        <w:jc w:val="both"/>
+      </w:pPr>
+      <w:r>
+        <w:t>Carga de archivo de tarjetas enviado por la entidad financiera.</w:t>
+      </w:r>
+      <w:r>
+        <w:t xml:space="preserve"> </w:t>
+      </w:r>
+    </w:p>
+    <w:p>
+      <w:pPr>
+        <w:pStyle w:val="Prrafodelista"/>
+        <w:numPr>
+          <w:ilvl w:val="0"/>
+          <w:numId w:val="7"/>
+        </w:numPr>
+        <w:jc w:val="both"/>
+      </w:pPr>
+      <w:r>
+        <w:t xml:space="preserve">Se debe cargar la información en un archivo xlsx que tendrá el siguiente formato. </w:t>
+      </w:r>
+    </w:p>
+    <w:p>
+      <w:pPr>
         <w:pStyle w:val="Prrafodelista"/>
         <w:numPr>
           <w:ilvl w:val="0"/>
@@ -1373,7 +1192,7 @@
         <w:jc w:val="both"/>
       </w:pPr>
       <w:r>
-        <w:t>Número Documento</w:t>
+        <w:t>Id_Colocación</w:t>
       </w:r>
     </w:p>
     <w:p>
@@ -1386,7 +1205,10 @@
         <w:jc w:val="both"/>
       </w:pPr>
       <w:r>
-        <w:t>Estado Tarjeta</w:t>
+        <w:t>Nú</w:t>
+      </w:r>
+      <w:r>
+        <w:t>mero Tarjeta</w:t>
       </w:r>
     </w:p>
     <w:p>
@@ -1399,7 +1221,7 @@
         <w:jc w:val="both"/>
       </w:pPr>
       <w:r>
-        <w:t>Contrato</w:t>
+        <w:t>Tipo Producto</w:t>
       </w:r>
     </w:p>
     <w:p>
@@ -1425,7 +1247,10 @@
         <w:jc w:val="both"/>
       </w:pPr>
       <w:r>
-        <w:t>Nombres y Apellidos</w:t>
+        <w:t xml:space="preserve">Fecha </w:t>
+      </w:r>
+      <w:r>
+        <w:t>Activación</w:t>
       </w:r>
     </w:p>
     <w:p>
@@ -1438,27 +1263,24 @@
         <w:jc w:val="both"/>
       </w:pPr>
       <w:r>
-        <w:t>Copia de Número de Tarjeta</w:t>
-      </w:r>
-    </w:p>
-    <w:p>
-      <w:pPr>
-        <w:jc w:val="both"/>
-        <w:rPr>
-          <w:b/>
-        </w:rPr>
-      </w:pPr>
-      <w:r>
-        <w:rPr>
-          <w:b/>
+        <w:t>Monto Aprobado</w:t>
+      </w:r>
+    </w:p>
+    <w:p>
+      <w:pPr>
+        <w:jc w:val="both"/>
+      </w:pPr>
+      <w:r>
+        <w:rPr>
           <w:noProof/>
           <w:lang w:val="es-ES" w:eastAsia="es-ES"/>
         </w:rPr>
+        <w:lastRenderedPageBreak/>
         <w:drawing>
-          <wp:inline distT="0" distB="0" distL="0" distR="0" wp14:anchorId="6E54392F" wp14:editId="2731C696">
-            <wp:extent cx="5612130" cy="433070"/>
-            <wp:effectExtent l="0" t="0" r="7620" b="5080"/>
-            <wp:docPr id="15" name="Imagen 15"/>
+          <wp:inline distT="0" distB="0" distL="0" distR="0" wp14:anchorId="359F5AED" wp14:editId="436708CD">
+            <wp:extent cx="5612130" cy="335915"/>
+            <wp:effectExtent l="0" t="0" r="7620" b="6985"/>
+            <wp:docPr id="16" name="Imagen 16"/>
             <wp:cNvGraphicFramePr>
               <a:graphicFrameLocks xmlns:a="http://schemas.openxmlformats.org/drawingml/2006/main" noChangeAspect="1"/>
             </wp:cNvGraphicFramePr>
@@ -1478,7 +1300,7 @@
                   <pic:spPr>
                     <a:xfrm>
                       <a:off x="0" y="0"/>
-                      <a:ext cx="5612130" cy="433070"/>
+                      <a:ext cx="5612130" cy="335915"/>
                     </a:xfrm>
                     <a:prstGeom prst="rect">
                       <a:avLst/>
@@ -1496,106 +1318,81 @@
         <w:pStyle w:val="Prrafodelista"/>
         <w:numPr>
           <w:ilvl w:val="0"/>
-          <w:numId w:val="7"/>
-        </w:numPr>
-        <w:jc w:val="both"/>
-      </w:pPr>
-      <w:r>
-        <w:t>En la estructura donde está la información de este cargue se a</w:t>
-      </w:r>
-      <w:r>
-        <w:t>socie</w:t>
-      </w:r>
-      <w:r>
-        <w:t xml:space="preserve"> a la </w:t>
-      </w:r>
-      <w:r>
-        <w:t xml:space="preserve">información </w:t>
-      </w:r>
-      <w:r>
-        <w:t xml:space="preserve">del </w:t>
-      </w:r>
+          <w:numId w:val="13"/>
+        </w:numPr>
+        <w:jc w:val="both"/>
+      </w:pPr>
+      <w:r>
+        <w:t>Número Documento</w:t>
+      </w:r>
+    </w:p>
+    <w:p>
+      <w:pPr>
+        <w:pStyle w:val="Prrafodelista"/>
+        <w:numPr>
+          <w:ilvl w:val="0"/>
+          <w:numId w:val="13"/>
+        </w:numPr>
+        <w:jc w:val="both"/>
+      </w:pPr>
+      <w:r>
+        <w:t>Estado Tarjeta</w:t>
+      </w:r>
+    </w:p>
+    <w:p>
+      <w:pPr>
+        <w:pStyle w:val="Prrafodelista"/>
+        <w:numPr>
+          <w:ilvl w:val="0"/>
+          <w:numId w:val="13"/>
+        </w:numPr>
+        <w:jc w:val="both"/>
+      </w:pPr>
+      <w:r>
+        <w:t>Contrato</w:t>
+      </w:r>
+    </w:p>
+    <w:p>
+      <w:pPr>
+        <w:pStyle w:val="Prrafodelista"/>
+        <w:numPr>
+          <w:ilvl w:val="0"/>
+          <w:numId w:val="13"/>
+        </w:numPr>
+        <w:jc w:val="both"/>
+      </w:pPr>
+      <w:r>
+        <w:t>Nombres y Apellidos</w:t>
+      </w:r>
+    </w:p>
+    <w:p>
+      <w:pPr>
+        <w:pStyle w:val="Prrafodelista"/>
+        <w:numPr>
+          <w:ilvl w:val="0"/>
+          <w:numId w:val="13"/>
+        </w:numPr>
+        <w:jc w:val="both"/>
+      </w:pPr>
+      <w:r>
+        <w:t>Copia de Número de Tarjeta</w:t>
+      </w:r>
+    </w:p>
+    <w:p>
+      <w:pPr>
+        <w:jc w:val="both"/>
+      </w:pPr>
       <w:r>
         <w:rPr>
           <w:b/>
-        </w:rPr>
-        <w:t>paso 2</w:t>
-      </w:r>
-      <w:r>
-        <w:t>.</w:t>
-      </w:r>
-    </w:p>
-    <w:p>
-      <w:pPr>
-        <w:pStyle w:val="Prrafodelista"/>
-        <w:numPr>
-          <w:ilvl w:val="0"/>
-          <w:numId w:val="7"/>
-        </w:numPr>
-        <w:jc w:val="both"/>
-      </w:pPr>
-      <w:r>
-        <w:t xml:space="preserve">Se debe realizar un cruce con la información de clientes y solo se deben actualizar los registros que estén en </w:t>
-      </w:r>
-      <w:r>
-        <w:rPr>
-          <w:b/>
-        </w:rPr>
-        <w:t>paso 1</w:t>
-      </w:r>
-      <w:r>
-        <w:rPr>
-          <w:b/>
-        </w:rPr>
-        <w:t xml:space="preserve"> </w:t>
-      </w:r>
-      <w:r>
-        <w:t>a</w:t>
-      </w:r>
-      <w:r>
-        <w:t>l momento del cargue.</w:t>
-      </w:r>
-    </w:p>
-    <w:p>
-      <w:pPr>
-        <w:pStyle w:val="Prrafodelista"/>
-        <w:numPr>
-          <w:ilvl w:val="0"/>
-          <w:numId w:val="7"/>
-        </w:numPr>
-        <w:jc w:val="both"/>
-      </w:pPr>
-      <w:r>
-        <w:t>Este proceso se debe poder realizar a demanda.</w:t>
-      </w:r>
-    </w:p>
-    <w:p>
-      <w:pPr>
-        <w:pStyle w:val="Prrafodelista"/>
-        <w:numPr>
-          <w:ilvl w:val="0"/>
-          <w:numId w:val="7"/>
-        </w:numPr>
-        <w:jc w:val="both"/>
-      </w:pPr>
-      <w:r>
-        <w:t>Si hay coincidencia se debe actualizar y dejar relación con identificador de solicitud del paso 1.</w:t>
-      </w:r>
-    </w:p>
-    <w:p>
-      <w:pPr>
-        <w:jc w:val="both"/>
-      </w:pPr>
-      <w:r>
-        <w:rPr>
           <w:noProof/>
           <w:lang w:val="es-ES" w:eastAsia="es-ES"/>
         </w:rPr>
         <w:drawing>
-          <wp:inline distT="0" distB="0" distL="0" distR="0" wp14:anchorId="2358365F" wp14:editId="0A2A9B7A">
-            <wp:extent cx="5612130" cy="2793365"/>
-            <wp:effectExtent l="0" t="0" r="7620" b="6985"/>
-            <wp:docPr id="4" name="Imagen 4"/>
+          <wp:inline distT="0" distB="0" distL="0" distR="0" wp14:anchorId="07BE75C8" wp14:editId="5131762F">
+            <wp:extent cx="5612130" cy="331470"/>
+            <wp:effectExtent l="0" t="0" r="7620" b="0"/>
+            <wp:docPr id="17" name="Imagen 17"/>
             <wp:cNvGraphicFramePr>
               <a:graphicFrameLocks xmlns:a="http://schemas.openxmlformats.org/drawingml/2006/main" noChangeAspect="1"/>
             </wp:cNvGraphicFramePr>
@@ -1615,7 +1412,7 @@
                   <pic:spPr>
                     <a:xfrm>
                       <a:off x="0" y="0"/>
-                      <a:ext cx="5612130" cy="2793365"/>
+                      <a:ext cx="5612130" cy="331470"/>
                     </a:xfrm>
                     <a:prstGeom prst="rect">
                       <a:avLst/>
@@ -1627,459 +1424,268 @@
           </wp:inline>
         </w:drawing>
       </w:r>
-    </w:p>
-    <w:p>
-      <w:pPr>
-        <w:jc w:val="both"/>
-      </w:pPr>
-    </w:p>
-    <w:p>
-      <w:pPr>
-        <w:jc w:val="both"/>
+      <w:r>
         <w:rPr>
           <w:b/>
         </w:rPr>
-      </w:pPr>
+        <w:tab/>
+      </w:r>
+      <w:r>
+        <w:t>S</w:t>
+      </w:r>
+      <w:r>
+        <w:t>in embargo, solo serán almacenados en la base de datos:</w:t>
+      </w:r>
+    </w:p>
+    <w:p>
+      <w:pPr>
+        <w:pStyle w:val="Prrafodelista"/>
+        <w:numPr>
+          <w:ilvl w:val="0"/>
+          <w:numId w:val="13"/>
+        </w:numPr>
+        <w:jc w:val="both"/>
+      </w:pPr>
+      <w:r>
+        <w:t>Id_Colocación</w:t>
+      </w:r>
+    </w:p>
+    <w:p>
+      <w:pPr>
+        <w:pStyle w:val="Prrafodelista"/>
+        <w:numPr>
+          <w:ilvl w:val="0"/>
+          <w:numId w:val="13"/>
+        </w:numPr>
+        <w:jc w:val="both"/>
+      </w:pPr>
+      <w:bookmarkStart w:id="2" w:name="_GoBack"/>
+      <w:bookmarkEnd w:id="2"/>
+      <w:r>
+        <w:t>Fecha realce</w:t>
+      </w:r>
+    </w:p>
+    <w:p>
+      <w:pPr>
+        <w:pStyle w:val="Prrafodelista"/>
+        <w:numPr>
+          <w:ilvl w:val="0"/>
+          <w:numId w:val="13"/>
+        </w:numPr>
+        <w:jc w:val="both"/>
+      </w:pPr>
+      <w:r>
+        <w:t>Estado Tarjeta</w:t>
+      </w:r>
+    </w:p>
+    <w:p>
+      <w:pPr>
+        <w:pStyle w:val="Prrafodelista"/>
+        <w:numPr>
+          <w:ilvl w:val="0"/>
+          <w:numId w:val="13"/>
+        </w:numPr>
+        <w:jc w:val="both"/>
+      </w:pPr>
+      <w:r>
+        <w:t>Contrato</w:t>
+      </w:r>
+    </w:p>
+    <w:p>
+      <w:pPr>
+        <w:pStyle w:val="Prrafodelista"/>
+        <w:numPr>
+          <w:ilvl w:val="0"/>
+          <w:numId w:val="13"/>
+        </w:numPr>
+        <w:jc w:val="both"/>
+      </w:pPr>
+      <w:r>
+        <w:t>Nombres y Apellidos</w:t>
+      </w:r>
+    </w:p>
+    <w:p>
+      <w:pPr>
+        <w:pStyle w:val="Prrafodelista"/>
+        <w:numPr>
+          <w:ilvl w:val="0"/>
+          <w:numId w:val="7"/>
+        </w:numPr>
+        <w:jc w:val="both"/>
+      </w:pPr>
+      <w:r>
+        <w:t>Se debe efectuar la respectiva validación de estructura</w:t>
+      </w:r>
+    </w:p>
+    <w:p>
+      <w:pPr>
+        <w:pStyle w:val="Prrafodelista"/>
+        <w:numPr>
+          <w:ilvl w:val="0"/>
+          <w:numId w:val="7"/>
+        </w:numPr>
+        <w:jc w:val="both"/>
+      </w:pPr>
+      <w:r>
+        <w:t>Se debe realizar un cruce con la información de clientes</w:t>
+      </w:r>
+      <w:r>
+        <w:t xml:space="preserve">, parámetro de consulta </w:t>
+      </w:r>
       <w:r>
         <w:rPr>
           <w:b/>
         </w:rPr>
-        <w:t>PASO 3</w:t>
+        <w:t>Nombre</w:t>
+      </w:r>
+      <w:r>
+        <w:t>.</w:t>
+      </w:r>
+    </w:p>
+    <w:p>
+      <w:pPr>
+        <w:pStyle w:val="Prrafodelista"/>
+        <w:numPr>
+          <w:ilvl w:val="0"/>
+          <w:numId w:val="7"/>
+        </w:numPr>
+        <w:jc w:val="both"/>
+      </w:pPr>
+      <w:r>
+        <w:t>Solo</w:t>
+      </w:r>
+      <w:r>
+        <w:t xml:space="preserve"> se deben actualizar los registros que estén en </w:t>
       </w:r>
       <w:r>
         <w:rPr>
           <w:b/>
         </w:rPr>
-        <w:t xml:space="preserve">.  Alistar-paso de </w:t>
-      </w:r>
-      <w:proofErr w:type="spellStart"/>
+        <w:t>paso 1</w:t>
+      </w:r>
       <w:r>
         <w:rPr>
           <w:b/>
         </w:rPr>
-        <w:t>DelIvery</w:t>
-      </w:r>
-      <w:proofErr w:type="spellEnd"/>
+        <w:t xml:space="preserve"> </w:t>
+      </w:r>
+      <w:r>
+        <w:t>a</w:t>
+      </w:r>
+      <w:r>
+        <w:t>l momento del cargue.</w:t>
+      </w:r>
+    </w:p>
+    <w:p>
+      <w:pPr>
+        <w:pStyle w:val="Prrafodelista"/>
+        <w:numPr>
+          <w:ilvl w:val="0"/>
+          <w:numId w:val="7"/>
+        </w:numPr>
+        <w:jc w:val="both"/>
+      </w:pPr>
+      <w:r>
+        <w:t>Este proceso se debe poder realizar a demanda.</w:t>
+      </w:r>
+    </w:p>
+    <w:p>
+      <w:pPr>
+        <w:pStyle w:val="Prrafodelista"/>
+        <w:numPr>
+          <w:ilvl w:val="0"/>
+          <w:numId w:val="7"/>
+        </w:numPr>
+        <w:jc w:val="both"/>
+      </w:pPr>
+      <w:r>
+        <w:t>Si hay coincidencia se debe actualizar y dejar relación con identificador de solicitud del paso 1</w:t>
+      </w:r>
+      <w:r>
+        <w:t xml:space="preserve"> (campo ID BMP)</w:t>
+      </w:r>
+      <w:r>
+        <w:t>.</w:t>
+      </w:r>
+    </w:p>
+    <w:p>
+      <w:pPr>
+        <w:pStyle w:val="Prrafodelista"/>
+        <w:numPr>
+          <w:ilvl w:val="0"/>
+          <w:numId w:val="7"/>
+        </w:numPr>
+        <w:jc w:val="both"/>
+      </w:pPr>
+      <w:r>
+        <w:t>Este paso debe retornar un archivo en Excel con el mismo formato de carga diligenciando el campo ID BMP con la siguiente información:</w:t>
+      </w:r>
+    </w:p>
+    <w:p>
+      <w:pPr>
+        <w:pStyle w:val="Prrafodelista"/>
+        <w:numPr>
+          <w:ilvl w:val="0"/>
+          <w:numId w:val="15"/>
+        </w:numPr>
+        <w:ind w:left="1560"/>
+        <w:jc w:val="both"/>
+      </w:pPr>
       <w:r>
         <w:rPr>
           <w:b/>
         </w:rPr>
-        <w:t>.</w:t>
-      </w:r>
-    </w:p>
-    <w:p>
-      <w:pPr>
-        <w:pStyle w:val="Prrafodelista"/>
-        <w:numPr>
-          <w:ilvl w:val="0"/>
-          <w:numId w:val="6"/>
-        </w:numPr>
-        <w:jc w:val="both"/>
-      </w:pPr>
-      <w:r>
-        <w:t xml:space="preserve">Ejecutar el evento </w:t>
-      </w:r>
-      <w:r>
-        <w:t>r</w:t>
-      </w:r>
-      <w:r>
-        <w:t xml:space="preserve">ealizar validación de consulta de servicio “validación de direcciones” </w:t>
-      </w:r>
-    </w:p>
-    <w:p>
-      <w:pPr>
-        <w:pStyle w:val="Prrafodelista"/>
-        <w:numPr>
-          <w:ilvl w:val="0"/>
-          <w:numId w:val="6"/>
-        </w:numPr>
-        <w:jc w:val="both"/>
-      </w:pPr>
-      <w:r>
-        <w:t>Se podrán visualizar los registros que tengan e</w:t>
-      </w:r>
-      <w:r>
-        <w:t xml:space="preserve">n el campo </w:t>
-      </w:r>
-      <w:proofErr w:type="spellStart"/>
-      <w:r>
-        <w:t>tdc_fechaSincroniza</w:t>
-      </w:r>
-      <w:r>
-        <w:t>D</w:t>
-      </w:r>
-      <w:r>
-        <w:t>atos</w:t>
-      </w:r>
-      <w:proofErr w:type="spellEnd"/>
-      <w:r>
-        <w:t xml:space="preserve"> en </w:t>
-      </w:r>
-      <w:r>
-        <w:rPr>
-          <w:i/>
-        </w:rPr>
-        <w:t>NULL</w:t>
-      </w:r>
-      <w:r>
-        <w:t>.</w:t>
-      </w:r>
-    </w:p>
-    <w:p>
-      <w:pPr>
-        <w:pStyle w:val="Prrafodelista"/>
-        <w:numPr>
-          <w:ilvl w:val="0"/>
-          <w:numId w:val="6"/>
-        </w:numPr>
-        <w:jc w:val="both"/>
-      </w:pPr>
-      <w:r>
-        <w:t xml:space="preserve">Se </w:t>
-      </w:r>
-      <w:r>
-        <w:t>ejecutará</w:t>
-      </w:r>
-      <w:r>
-        <w:t xml:space="preserve"> la consulta de un servicio web, para traer información de </w:t>
-      </w:r>
-      <w:r>
-        <w:t xml:space="preserve">ubicación </w:t>
-      </w:r>
-      <w:r>
-        <w:t>de la persona</w:t>
-      </w:r>
-      <w:r>
-        <w:t xml:space="preserve"> de la plataforma de Salesforce</w:t>
-      </w:r>
-      <w:r>
-        <w:t>.</w:t>
-      </w:r>
-    </w:p>
-    <w:p>
-      <w:pPr>
-        <w:pStyle w:val="Prrafodelista"/>
-        <w:numPr>
-          <w:ilvl w:val="0"/>
-          <w:numId w:val="6"/>
-        </w:numPr>
-        <w:jc w:val="both"/>
-      </w:pPr>
-      <w:r>
-        <w:lastRenderedPageBreak/>
-        <w:t>Donde</w:t>
-      </w:r>
-      <w:r>
-        <w:t>:</w:t>
-      </w:r>
-    </w:p>
-    <w:p>
-      <w:pPr>
-        <w:pStyle w:val="Prrafodelista"/>
-        <w:numPr>
-          <w:ilvl w:val="1"/>
-          <w:numId w:val="6"/>
-        </w:numPr>
-        <w:jc w:val="both"/>
-      </w:pPr>
-      <w:r>
-        <w:t>Parámetros</w:t>
-      </w:r>
-      <w:r>
-        <w:t xml:space="preserve"> de entrada: </w:t>
-      </w:r>
-    </w:p>
-    <w:p>
-      <w:pPr>
-        <w:pStyle w:val="Prrafodelista"/>
-        <w:numPr>
-          <w:ilvl w:val="2"/>
-          <w:numId w:val="6"/>
-        </w:numPr>
-        <w:jc w:val="both"/>
-      </w:pPr>
-      <w:r>
-        <w:t xml:space="preserve">Tipo de documento. </w:t>
-      </w:r>
-    </w:p>
-    <w:p>
-      <w:pPr>
-        <w:pStyle w:val="Prrafodelista"/>
-        <w:numPr>
-          <w:ilvl w:val="2"/>
-          <w:numId w:val="6"/>
-        </w:numPr>
-        <w:jc w:val="both"/>
-      </w:pPr>
-      <w:r>
-        <w:t xml:space="preserve"> Numero de documento </w:t>
-      </w:r>
-    </w:p>
-    <w:p>
-      <w:pPr>
-        <w:pStyle w:val="Prrafodelista"/>
-        <w:numPr>
-          <w:ilvl w:val="1"/>
-          <w:numId w:val="6"/>
-        </w:numPr>
-        <w:jc w:val="both"/>
-      </w:pPr>
-      <w:r>
-        <w:t>Parámetros de respuesta:</w:t>
-      </w:r>
-    </w:p>
-    <w:p>
-      <w:pPr>
-        <w:pStyle w:val="Prrafodelista"/>
-        <w:numPr>
-          <w:ilvl w:val="2"/>
-          <w:numId w:val="6"/>
-        </w:numPr>
-        <w:jc w:val="both"/>
-      </w:pPr>
-      <w:r>
-        <w:t>Ciudad de residencia.</w:t>
-      </w:r>
-    </w:p>
-    <w:p>
-      <w:pPr>
-        <w:pStyle w:val="Prrafodelista"/>
-        <w:numPr>
-          <w:ilvl w:val="2"/>
-          <w:numId w:val="6"/>
-        </w:numPr>
-        <w:jc w:val="both"/>
-      </w:pPr>
-      <w:r>
-        <w:t>Dirección</w:t>
-      </w:r>
-    </w:p>
-    <w:p>
-      <w:pPr>
-        <w:pStyle w:val="Prrafodelista"/>
-        <w:numPr>
-          <w:ilvl w:val="2"/>
-          <w:numId w:val="6"/>
-        </w:numPr>
-        <w:jc w:val="both"/>
-      </w:pPr>
-      <w:r>
-        <w:t>Correo</w:t>
-      </w:r>
-    </w:p>
-    <w:p>
-      <w:pPr>
-        <w:pStyle w:val="Prrafodelista"/>
-        <w:numPr>
-          <w:ilvl w:val="2"/>
-          <w:numId w:val="6"/>
-        </w:numPr>
-        <w:jc w:val="both"/>
-      </w:pPr>
-      <w:r>
-        <w:t>Teléfono</w:t>
-      </w:r>
-    </w:p>
-    <w:p>
-      <w:pPr>
-        <w:pStyle w:val="Prrafodelista"/>
-        <w:numPr>
-          <w:ilvl w:val="2"/>
-          <w:numId w:val="6"/>
-        </w:numPr>
-        <w:jc w:val="both"/>
-      </w:pPr>
-      <w:proofErr w:type="spellStart"/>
-      <w:r>
-        <w:t>Cod_respuesta</w:t>
-      </w:r>
-      <w:proofErr w:type="spellEnd"/>
-    </w:p>
-    <w:p>
-      <w:pPr>
-        <w:pStyle w:val="Prrafodelista"/>
-        <w:numPr>
-          <w:ilvl w:val="3"/>
-          <w:numId w:val="6"/>
-        </w:numPr>
-        <w:jc w:val="both"/>
-      </w:pPr>
-      <w:r>
-        <w:t>001: ok origen S</w:t>
-      </w:r>
-      <w:r>
-        <w:t>alesforce</w:t>
-      </w:r>
-    </w:p>
-    <w:p>
-      <w:pPr>
-        <w:pStyle w:val="Prrafodelista"/>
-        <w:numPr>
-          <w:ilvl w:val="3"/>
-          <w:numId w:val="6"/>
-        </w:numPr>
-        <w:jc w:val="both"/>
-      </w:pPr>
-      <w:r>
-        <w:t>002: ok origen sistema virtual.</w:t>
-      </w:r>
-    </w:p>
-    <w:p>
-      <w:pPr>
-        <w:pStyle w:val="Prrafodelista"/>
-        <w:numPr>
-          <w:ilvl w:val="3"/>
-          <w:numId w:val="6"/>
-        </w:numPr>
-        <w:jc w:val="both"/>
-      </w:pPr>
-      <w:r>
-        <w:t>003: sin información.</w:t>
-      </w:r>
-    </w:p>
-    <w:p>
-      <w:pPr>
-        <w:pStyle w:val="Prrafodelista"/>
-        <w:numPr>
-          <w:ilvl w:val="3"/>
-          <w:numId w:val="6"/>
-        </w:numPr>
-        <w:jc w:val="both"/>
-      </w:pPr>
-      <w:r>
-        <w:t>004: error de comunicación.</w:t>
-      </w:r>
-    </w:p>
-    <w:p>
-      <w:pPr>
-        <w:pStyle w:val="Prrafodelista"/>
-        <w:numPr>
-          <w:ilvl w:val="0"/>
-          <w:numId w:val="6"/>
-        </w:numPr>
-        <w:jc w:val="both"/>
-      </w:pPr>
-      <w:r>
-        <w:t xml:space="preserve">Este proceso se podrá ejecutar a demanda y solo se ejecutarán los registros que tengan </w:t>
-      </w:r>
-      <w:r>
-        <w:t xml:space="preserve">el campo </w:t>
-      </w:r>
-      <w:proofErr w:type="spellStart"/>
-      <w:r>
-        <w:t>tdc_fechaSincroniza</w:t>
-      </w:r>
-      <w:r>
-        <w:t>D</w:t>
-      </w:r>
-      <w:r>
-        <w:t>atos</w:t>
-      </w:r>
-      <w:proofErr w:type="spellEnd"/>
-      <w:r>
-        <w:t xml:space="preserve"> en </w:t>
-      </w:r>
-      <w:r>
-        <w:rPr>
-          <w:i/>
-        </w:rPr>
-        <w:t>NULL</w:t>
-      </w:r>
-      <w:r>
-        <w:t xml:space="preserve"> y que se encuentren en el paso 2.</w:t>
-      </w:r>
-    </w:p>
-    <w:p>
-      <w:pPr>
-        <w:pStyle w:val="Prrafodelista"/>
-        <w:numPr>
-          <w:ilvl w:val="0"/>
-          <w:numId w:val="6"/>
-        </w:numPr>
-        <w:jc w:val="both"/>
-      </w:pPr>
-      <w:r>
-        <w:t xml:space="preserve">Una vez ejecutado el proceso los registros actualizados correctamente, dejaran </w:t>
-      </w:r>
-      <w:r>
-        <w:t>los registros en paso 3</w:t>
-      </w:r>
-      <w:r>
-        <w:t>.</w:t>
-      </w:r>
-    </w:p>
-    <w:p>
-      <w:pPr>
-        <w:pStyle w:val="Prrafodelista"/>
-        <w:numPr>
-          <w:ilvl w:val="0"/>
-          <w:numId w:val="6"/>
-        </w:numPr>
-        <w:jc w:val="both"/>
-      </w:pPr>
-      <w:r>
-        <w:t>L</w:t>
-      </w:r>
-      <w:r>
-        <w:t>og del proceso donde se indique</w:t>
-      </w:r>
-      <w:r>
-        <w:t>:</w:t>
-      </w:r>
-    </w:p>
-    <w:p>
-      <w:pPr>
-        <w:pStyle w:val="Prrafodelista"/>
-        <w:numPr>
-          <w:ilvl w:val="1"/>
-          <w:numId w:val="6"/>
-        </w:numPr>
-        <w:jc w:val="both"/>
-      </w:pPr>
-      <w:r>
-        <w:t>Usuario</w:t>
-      </w:r>
-    </w:p>
-    <w:p>
-      <w:pPr>
-        <w:pStyle w:val="Prrafodelista"/>
-        <w:numPr>
-          <w:ilvl w:val="1"/>
-          <w:numId w:val="6"/>
-        </w:numPr>
-        <w:jc w:val="both"/>
-      </w:pPr>
-      <w:r>
-        <w:t>Fecha de ejecución.</w:t>
-      </w:r>
-    </w:p>
-    <w:p>
-      <w:pPr>
-        <w:pStyle w:val="Prrafodelista"/>
-        <w:numPr>
-          <w:ilvl w:val="1"/>
-          <w:numId w:val="6"/>
-        </w:numPr>
-        <w:jc w:val="both"/>
-      </w:pPr>
-      <w:proofErr w:type="spellStart"/>
-      <w:r>
-        <w:t>Informacio</w:t>
-      </w:r>
-      <w:r>
-        <w:t>n_enviada</w:t>
-      </w:r>
-      <w:proofErr w:type="spellEnd"/>
-      <w:r>
-        <w:t xml:space="preserve"> (Parámetros de Respuesta diligenciados)</w:t>
-      </w:r>
-      <w:r>
-        <w:t>.</w:t>
-      </w:r>
-    </w:p>
-    <w:p>
-      <w:pPr>
-        <w:jc w:val="both"/>
+        <w:t>OK</w:t>
+      </w:r>
+      <w:r>
+        <w:t>, para los casos en que los datos fueron incluidos en la BD</w:t>
+      </w:r>
+    </w:p>
+    <w:p>
+      <w:pPr>
+        <w:pStyle w:val="Prrafodelista"/>
+        <w:numPr>
+          <w:ilvl w:val="0"/>
+          <w:numId w:val="15"/>
+        </w:numPr>
+        <w:ind w:left="1560"/>
+        <w:jc w:val="both"/>
+      </w:pPr>
+      <w:r>
+        <w:t>Para el caso que existan homónimos se deben incluir los Id de las posibles solicitudes asociadas a los nombres en análisis</w:t>
+      </w:r>
+    </w:p>
+    <w:p>
+      <w:pPr>
+        <w:pStyle w:val="Prrafodelista"/>
+        <w:ind w:left="1560"/>
+        <w:jc w:val="both"/>
+      </w:pPr>
+      <w:r>
+        <w:t xml:space="preserve">*Es responsabilidad del área de Operaciones efectuar la respectiva validación y especificación del ID correspondiente para cada caso. ID que será digitado en el archivo de </w:t>
+      </w:r>
+      <w:r>
+        <w:t>carga (</w:t>
+      </w:r>
+      <w:r>
+        <w:t>campo ID BMP</w:t>
+      </w:r>
+      <w:r>
+        <w:t>) y deberán efectuar nuevamente este paso hasta que en el archivo da salida todos los Ítems tengan en dicha columna “</w:t>
+      </w:r>
+      <w:r>
+        <w:rPr>
+          <w:b/>
+        </w:rPr>
+        <w:t>OK</w:t>
+      </w:r>
+      <w:r>
+        <w:t>”</w:t>
+      </w:r>
+    </w:p>
+    <w:p>
+      <w:pPr>
+        <w:jc w:val="center"/>
       </w:pPr>
       <w:r>
         <w:rPr>
@@ -2087,10 +1693,10 @@
           <w:lang w:val="es-ES" w:eastAsia="es-ES"/>
         </w:rPr>
         <w:drawing>
-          <wp:inline distT="0" distB="0" distL="0" distR="0" wp14:anchorId="6FC968CC" wp14:editId="169BA896">
-            <wp:extent cx="5612130" cy="2687320"/>
-            <wp:effectExtent l="0" t="0" r="7620" b="0"/>
-            <wp:docPr id="2" name="Imagen 2"/>
+          <wp:inline distT="0" distB="0" distL="0" distR="0" wp14:anchorId="2358365F" wp14:editId="3305EB1E">
+            <wp:extent cx="3254731" cy="1620000"/>
+            <wp:effectExtent l="0" t="0" r="3175" b="0"/>
+            <wp:docPr id="4" name="Imagen 4"/>
             <wp:cNvGraphicFramePr>
               <a:graphicFrameLocks xmlns:a="http://schemas.openxmlformats.org/drawingml/2006/main" noChangeAspect="1"/>
             </wp:cNvGraphicFramePr>
@@ -2110,7 +1716,7 @@
                   <pic:spPr>
                     <a:xfrm>
                       <a:off x="0" y="0"/>
-                      <a:ext cx="5612130" cy="2687320"/>
+                      <a:ext cx="3254731" cy="1620000"/>
                     </a:xfrm>
                     <a:prstGeom prst="rect">
                       <a:avLst/>
@@ -2139,229 +1745,407 @@
         <w:rPr>
           <w:b/>
         </w:rPr>
-        <w:t>PASO 4. PRE-VALIDACIÓN</w:t>
-      </w:r>
-    </w:p>
-    <w:p>
-      <w:pPr>
-        <w:jc w:val="both"/>
-      </w:pPr>
-      <w:r>
-        <w:t xml:space="preserve"> Se ejecuta el proceso de actualización del paso 2 y el paso 3, </w:t>
-      </w:r>
-      <w:r>
-        <w:rPr>
-          <w:highlight w:val="yellow"/>
-        </w:rPr>
-        <w:t xml:space="preserve">se pasa los registros que tengan las </w:t>
-      </w:r>
-      <w:proofErr w:type="spellStart"/>
-      <w:r>
-        <w:rPr>
-          <w:highlight w:val="yellow"/>
-        </w:rPr>
-        <w:t>flag_ubicacion</w:t>
-      </w:r>
-      <w:proofErr w:type="spellEnd"/>
-      <w:r>
-        <w:rPr>
-          <w:highlight w:val="yellow"/>
-        </w:rPr>
-        <w:t xml:space="preserve"> =1 y </w:t>
-      </w:r>
-      <w:proofErr w:type="spellStart"/>
-      <w:r>
-        <w:rPr>
-          <w:highlight w:val="yellow"/>
-        </w:rPr>
-        <w:t>flag_entidad</w:t>
-      </w:r>
-      <w:proofErr w:type="spellEnd"/>
-      <w:r>
-        <w:rPr>
-          <w:highlight w:val="yellow"/>
-        </w:rPr>
-        <w:t xml:space="preserve">= </w:t>
-      </w:r>
-      <w:proofErr w:type="gramStart"/>
-      <w:r>
-        <w:rPr>
-          <w:highlight w:val="yellow"/>
-        </w:rPr>
-        <w:t>1  (</w:t>
-      </w:r>
-      <w:proofErr w:type="gramEnd"/>
-      <w:r>
-        <w:rPr>
-          <w:highlight w:val="yellow"/>
-        </w:rPr>
-        <w:t>paso 2 y paso 3 ) .</w:t>
-      </w:r>
-      <w:r>
-        <w:t xml:space="preserve"> Se actualizarán a estado 1.</w:t>
-      </w:r>
-    </w:p>
-    <w:p>
-      <w:pPr>
-        <w:jc w:val="both"/>
-      </w:pPr>
-      <w:r>
-        <w:t>Una vez se actualice se debe inactivar la opción, se podrá actualizar recargando la página.</w:t>
-      </w:r>
-    </w:p>
-    <w:p>
-      <w:pPr>
-        <w:pStyle w:val="Prrafodelista"/>
-        <w:numPr>
-          <w:ilvl w:val="0"/>
-          <w:numId w:val="8"/>
+        <w:t>PASO 3</w:t>
+      </w:r>
+      <w:r>
+        <w:rPr>
+          <w:b/>
+        </w:rPr>
+        <w:t>.  Alistar-paso de DelIvery.</w:t>
+      </w:r>
+    </w:p>
+    <w:p>
+      <w:pPr>
+        <w:pStyle w:val="Prrafodelista"/>
+        <w:numPr>
+          <w:ilvl w:val="0"/>
+          <w:numId w:val="6"/>
         </w:numPr>
         <w:jc w:val="both"/>
       </w:pPr>
       <w:r>
         <w:lastRenderedPageBreak/>
-        <w:t>En esta interfa</w:t>
-      </w:r>
-      <w:r>
-        <w:t>z</w:t>
-      </w:r>
-      <w:r>
-        <w:t xml:space="preserve"> se deben traer los registros que están en estado 1, donde se puntearan los registros a validar para preparar la entrega del proveedor de entrega de plásticos.</w:t>
-      </w:r>
-    </w:p>
-    <w:p>
-      <w:pPr>
-        <w:pStyle w:val="Prrafodelista"/>
-        <w:numPr>
-          <w:ilvl w:val="0"/>
-          <w:numId w:val="8"/>
-        </w:numPr>
-        <w:jc w:val="both"/>
-      </w:pPr>
-      <w:r>
-        <w:t xml:space="preserve">Una vez se finalice la </w:t>
-      </w:r>
-      <w:proofErr w:type="spellStart"/>
-      <w:r>
-        <w:t>prevalidacion</w:t>
-      </w:r>
-      <w:proofErr w:type="spellEnd"/>
-      <w:r>
-        <w:t xml:space="preserve"> pasara a </w:t>
-      </w:r>
-      <w:r>
-        <w:rPr>
-          <w:b/>
-        </w:rPr>
-        <w:t>estado 2</w:t>
-      </w:r>
-      <w:r>
-        <w:t xml:space="preserve"> </w:t>
-      </w:r>
-    </w:p>
-    <w:p>
-      <w:pPr>
-        <w:pStyle w:val="Prrafodelista"/>
-        <w:numPr>
-          <w:ilvl w:val="0"/>
-          <w:numId w:val="8"/>
+        <w:t xml:space="preserve">Ejecutar el evento </w:t>
+      </w:r>
+      <w:r>
+        <w:t>r</w:t>
+      </w:r>
+      <w:r>
+        <w:t xml:space="preserve">ealizar validación de consulta de servicio “validación de direcciones” </w:t>
+      </w:r>
+    </w:p>
+    <w:p>
+      <w:pPr>
+        <w:pStyle w:val="Prrafodelista"/>
+        <w:numPr>
+          <w:ilvl w:val="0"/>
+          <w:numId w:val="6"/>
+        </w:numPr>
+        <w:jc w:val="both"/>
+      </w:pPr>
+      <w:r>
+        <w:t>Se podrán visualizar los registros que tengan e</w:t>
+      </w:r>
+      <w:r>
+        <w:t>n el campo tdc_fechaSincroniza</w:t>
+      </w:r>
+      <w:r>
+        <w:t>D</w:t>
+      </w:r>
+      <w:r>
+        <w:t xml:space="preserve">atos en </w:t>
+      </w:r>
+      <w:r>
+        <w:rPr>
+          <w:i/>
+        </w:rPr>
+        <w:t>NULL</w:t>
+      </w:r>
+      <w:r>
+        <w:t>.</w:t>
+      </w:r>
+    </w:p>
+    <w:p>
+      <w:pPr>
+        <w:pStyle w:val="Prrafodelista"/>
+        <w:numPr>
+          <w:ilvl w:val="0"/>
+          <w:numId w:val="6"/>
         </w:numPr>
         <w:jc w:val="both"/>
       </w:pPr>
       <w:r>
         <w:t xml:space="preserve">Se </w:t>
       </w:r>
-      <w:proofErr w:type="gramStart"/>
-      <w:r>
-        <w:t>dejara</w:t>
-      </w:r>
-      <w:proofErr w:type="gramEnd"/>
-      <w:r>
-        <w:t xml:space="preserve"> log de la fecha del cambio, así como usuario que realizo la opción.</w:t>
-      </w:r>
-    </w:p>
-    <w:p>
-      <w:pPr>
-        <w:pStyle w:val="Prrafodelista"/>
-        <w:numPr>
-          <w:ilvl w:val="0"/>
-          <w:numId w:val="8"/>
-        </w:numPr>
-        <w:jc w:val="both"/>
-      </w:pPr>
-      <w:r>
-        <w:t xml:space="preserve">Tener la opción para generar </w:t>
-      </w:r>
-      <w:proofErr w:type="spellStart"/>
-      <w:r>
-        <w:t>stikers</w:t>
-      </w:r>
-      <w:proofErr w:type="spellEnd"/>
-      <w:r>
-        <w:t xml:space="preserve"> </w:t>
-      </w:r>
-      <w:proofErr w:type="gramStart"/>
-      <w:r>
-        <w:t>( formato</w:t>
-      </w:r>
-      <w:proofErr w:type="gramEnd"/>
-      <w:r>
-        <w:t xml:space="preserve"> de impresión especial), que genera un proceso de impresión en un formato especial. Los </w:t>
-      </w:r>
-      <w:proofErr w:type="spellStart"/>
-      <w:r>
-        <w:t>stikers</w:t>
-      </w:r>
-      <w:proofErr w:type="spellEnd"/>
-      <w:r>
-        <w:t xml:space="preserve"> solo se generan cuando estén en estado 2. </w:t>
-      </w:r>
-      <w:r>
-        <w:rPr>
-          <w:b/>
-        </w:rPr>
-        <w:t>(Pendiente Formato)</w:t>
-      </w:r>
-    </w:p>
-    <w:p>
-      <w:pPr>
-        <w:pStyle w:val="Prrafodelista"/>
-        <w:numPr>
-          <w:ilvl w:val="0"/>
-          <w:numId w:val="8"/>
-        </w:numPr>
-        <w:jc w:val="both"/>
-      </w:pPr>
-      <w:r>
-        <w:t xml:space="preserve">Se tendrá la opción para generar el archivo de bloqueo, el cual tendrá el siguiente </w:t>
-      </w:r>
-      <w:proofErr w:type="gramStart"/>
-      <w:r>
-        <w:t>formato.</w:t>
-      </w:r>
-      <w:r>
-        <w:rPr>
-          <w:b/>
-        </w:rPr>
-        <w:t>(</w:t>
-      </w:r>
-      <w:proofErr w:type="gramEnd"/>
-      <w:r>
-        <w:rPr>
-          <w:b/>
-        </w:rPr>
-        <w:t xml:space="preserve"> Pendiente Formato).</w:t>
-      </w:r>
-    </w:p>
-    <w:p>
-      <w:pPr>
-        <w:ind w:left="360"/>
-        <w:jc w:val="both"/>
-      </w:pPr>
-    </w:p>
-    <w:p>
-      <w:pPr>
-        <w:ind w:left="360"/>
+      <w:r>
+        <w:t>ejecutará</w:t>
+      </w:r>
+      <w:r>
+        <w:t xml:space="preserve"> la consulta de un servicio web, para traer información de </w:t>
+      </w:r>
+      <w:r>
+        <w:t xml:space="preserve">ubicación </w:t>
+      </w:r>
+      <w:r>
+        <w:t>de la persona</w:t>
+      </w:r>
+      <w:r>
+        <w:t xml:space="preserve"> de la plataforma de Salesforce</w:t>
+      </w:r>
+      <w:r>
+        <w:t>.</w:t>
+      </w:r>
+    </w:p>
+    <w:p>
+      <w:pPr>
+        <w:pStyle w:val="Prrafodelista"/>
+        <w:numPr>
+          <w:ilvl w:val="0"/>
+          <w:numId w:val="6"/>
+        </w:numPr>
+        <w:jc w:val="both"/>
+      </w:pPr>
+      <w:r>
+        <w:t>Donde</w:t>
+      </w:r>
+      <w:r>
+        <w:t>:</w:t>
+      </w:r>
+    </w:p>
+    <w:p>
+      <w:pPr>
+        <w:pStyle w:val="Prrafodelista"/>
+        <w:numPr>
+          <w:ilvl w:val="1"/>
+          <w:numId w:val="6"/>
+        </w:numPr>
+        <w:jc w:val="both"/>
+      </w:pPr>
+      <w:r>
+        <w:t>Parámetros</w:t>
+      </w:r>
+      <w:r>
+        <w:t xml:space="preserve"> de entrada: </w:t>
+      </w:r>
+    </w:p>
+    <w:p>
+      <w:pPr>
+        <w:pStyle w:val="Prrafodelista"/>
+        <w:numPr>
+          <w:ilvl w:val="2"/>
+          <w:numId w:val="6"/>
+        </w:numPr>
+        <w:jc w:val="both"/>
+      </w:pPr>
+      <w:r>
+        <w:t xml:space="preserve">Tipo de documento. </w:t>
+      </w:r>
+    </w:p>
+    <w:p>
+      <w:pPr>
+        <w:pStyle w:val="Prrafodelista"/>
+        <w:numPr>
+          <w:ilvl w:val="2"/>
+          <w:numId w:val="6"/>
+        </w:numPr>
+        <w:jc w:val="both"/>
+      </w:pPr>
+      <w:r>
+        <w:t xml:space="preserve"> Numero de documento </w:t>
+      </w:r>
+    </w:p>
+    <w:p>
+      <w:pPr>
+        <w:pStyle w:val="Prrafodelista"/>
+        <w:numPr>
+          <w:ilvl w:val="1"/>
+          <w:numId w:val="6"/>
+        </w:numPr>
+        <w:jc w:val="both"/>
+      </w:pPr>
+      <w:r>
+        <w:t>Parámetros de respuesta:</w:t>
+      </w:r>
+    </w:p>
+    <w:p>
+      <w:pPr>
+        <w:pStyle w:val="Prrafodelista"/>
+        <w:numPr>
+          <w:ilvl w:val="2"/>
+          <w:numId w:val="6"/>
+        </w:numPr>
+        <w:jc w:val="both"/>
+      </w:pPr>
+      <w:r>
+        <w:t>Ciudad de residencia.</w:t>
+      </w:r>
+    </w:p>
+    <w:p>
+      <w:pPr>
+        <w:pStyle w:val="Prrafodelista"/>
+        <w:numPr>
+          <w:ilvl w:val="2"/>
+          <w:numId w:val="6"/>
+        </w:numPr>
+        <w:jc w:val="both"/>
+      </w:pPr>
+      <w:r>
+        <w:t>Dirección</w:t>
+      </w:r>
+    </w:p>
+    <w:p>
+      <w:pPr>
+        <w:pStyle w:val="Prrafodelista"/>
+        <w:numPr>
+          <w:ilvl w:val="2"/>
+          <w:numId w:val="6"/>
+        </w:numPr>
+        <w:jc w:val="both"/>
+      </w:pPr>
+      <w:r>
+        <w:t>Correo</w:t>
+      </w:r>
+    </w:p>
+    <w:p>
+      <w:pPr>
+        <w:pStyle w:val="Prrafodelista"/>
+        <w:numPr>
+          <w:ilvl w:val="2"/>
+          <w:numId w:val="6"/>
+        </w:numPr>
+        <w:jc w:val="both"/>
+      </w:pPr>
+      <w:r>
+        <w:t>Teléfono</w:t>
+      </w:r>
+    </w:p>
+    <w:p>
+      <w:pPr>
+        <w:pStyle w:val="Prrafodelista"/>
+        <w:numPr>
+          <w:ilvl w:val="2"/>
+          <w:numId w:val="6"/>
+        </w:numPr>
+        <w:jc w:val="both"/>
+      </w:pPr>
+      <w:r>
+        <w:t>Cod_respuesta</w:t>
+      </w:r>
+    </w:p>
+    <w:p>
+      <w:pPr>
+        <w:pStyle w:val="Prrafodelista"/>
+        <w:numPr>
+          <w:ilvl w:val="3"/>
+          <w:numId w:val="6"/>
+        </w:numPr>
+        <w:jc w:val="both"/>
+      </w:pPr>
+      <w:r>
+        <w:t>001: ok origen S</w:t>
+      </w:r>
+      <w:r>
+        <w:t>alesforce</w:t>
+      </w:r>
+    </w:p>
+    <w:p>
+      <w:pPr>
+        <w:pStyle w:val="Prrafodelista"/>
+        <w:numPr>
+          <w:ilvl w:val="3"/>
+          <w:numId w:val="6"/>
+        </w:numPr>
+        <w:jc w:val="both"/>
+      </w:pPr>
+      <w:r>
+        <w:t>002: ok origen sistema virtual.</w:t>
+      </w:r>
+    </w:p>
+    <w:p>
+      <w:pPr>
+        <w:pStyle w:val="Prrafodelista"/>
+        <w:numPr>
+          <w:ilvl w:val="3"/>
+          <w:numId w:val="6"/>
+        </w:numPr>
+        <w:jc w:val="both"/>
+      </w:pPr>
+      <w:r>
+        <w:t>003: sin información.</w:t>
+      </w:r>
+    </w:p>
+    <w:p>
+      <w:pPr>
+        <w:pStyle w:val="Prrafodelista"/>
+        <w:numPr>
+          <w:ilvl w:val="3"/>
+          <w:numId w:val="6"/>
+        </w:numPr>
+        <w:jc w:val="both"/>
+      </w:pPr>
+      <w:r>
+        <w:t>004: error de comunicación.</w:t>
+      </w:r>
+    </w:p>
+    <w:p>
+      <w:pPr>
+        <w:pStyle w:val="Prrafodelista"/>
+        <w:numPr>
+          <w:ilvl w:val="0"/>
+          <w:numId w:val="6"/>
+        </w:numPr>
+        <w:jc w:val="both"/>
+      </w:pPr>
+      <w:r>
+        <w:t xml:space="preserve">Este proceso se podrá ejecutar a demanda y solo se ejecutarán los registros que tengan </w:t>
+      </w:r>
+      <w:r>
+        <w:t>el campo tdc_fechaSincroniza</w:t>
+      </w:r>
+      <w:r>
+        <w:t>D</w:t>
+      </w:r>
+      <w:r>
+        <w:t xml:space="preserve">atos en </w:t>
+      </w:r>
+      <w:r>
+        <w:rPr>
+          <w:i/>
+        </w:rPr>
+        <w:t>NULL</w:t>
+      </w:r>
+      <w:r>
+        <w:t xml:space="preserve"> y que se encuentren en el paso 2.</w:t>
+      </w:r>
+    </w:p>
+    <w:p>
+      <w:pPr>
+        <w:pStyle w:val="Prrafodelista"/>
+        <w:numPr>
+          <w:ilvl w:val="0"/>
+          <w:numId w:val="6"/>
+        </w:numPr>
+        <w:jc w:val="both"/>
+      </w:pPr>
+      <w:r>
+        <w:t xml:space="preserve">Una vez ejecutado el proceso los registros actualizados correctamente, dejaran </w:t>
+      </w:r>
+      <w:r>
+        <w:t>los registros en paso 3</w:t>
+      </w:r>
+      <w:r>
+        <w:t>.</w:t>
+      </w:r>
+    </w:p>
+    <w:p>
+      <w:pPr>
+        <w:pStyle w:val="Prrafodelista"/>
+        <w:numPr>
+          <w:ilvl w:val="0"/>
+          <w:numId w:val="6"/>
+        </w:numPr>
+        <w:jc w:val="both"/>
+      </w:pPr>
+      <w:r>
+        <w:t>L</w:t>
+      </w:r>
+      <w:r>
+        <w:t>og del proceso donde se indique</w:t>
+      </w:r>
+      <w:r>
+        <w:t>:</w:t>
+      </w:r>
+    </w:p>
+    <w:p>
+      <w:pPr>
+        <w:pStyle w:val="Prrafodelista"/>
+        <w:numPr>
+          <w:ilvl w:val="1"/>
+          <w:numId w:val="6"/>
+        </w:numPr>
+        <w:jc w:val="both"/>
+      </w:pPr>
+      <w:r>
+        <w:t>Usuario</w:t>
+      </w:r>
+    </w:p>
+    <w:p>
+      <w:pPr>
+        <w:pStyle w:val="Prrafodelista"/>
+        <w:numPr>
+          <w:ilvl w:val="1"/>
+          <w:numId w:val="6"/>
+        </w:numPr>
+        <w:jc w:val="both"/>
+      </w:pPr>
+      <w:r>
+        <w:t>Fecha de ejecución.</w:t>
+      </w:r>
+    </w:p>
+    <w:p>
+      <w:pPr>
+        <w:pStyle w:val="Prrafodelista"/>
+        <w:numPr>
+          <w:ilvl w:val="1"/>
+          <w:numId w:val="6"/>
+        </w:numPr>
+        <w:jc w:val="both"/>
+      </w:pPr>
+      <w:r>
+        <w:t>Informacio</w:t>
+      </w:r>
+      <w:r>
+        <w:t>n_enviada</w:t>
+      </w:r>
+      <w:r>
+        <w:t xml:space="preserve"> (Parámetros de Respuesta diligenciados)</w:t>
+      </w:r>
+      <w:r>
+        <w:t>.</w:t>
+      </w:r>
+    </w:p>
+    <w:p>
+      <w:pPr>
         <w:jc w:val="both"/>
       </w:pPr>
       <w:r>
@@ -2370,10 +2154,10 @@
           <w:lang w:val="es-ES" w:eastAsia="es-ES"/>
         </w:rPr>
         <w:drawing>
-          <wp:inline distT="0" distB="0" distL="0" distR="0" wp14:anchorId="115BF66F" wp14:editId="0BEDFE26">
-            <wp:extent cx="5612130" cy="3673475"/>
-            <wp:effectExtent l="0" t="0" r="7620" b="3175"/>
-            <wp:docPr id="5" name="Imagen 5"/>
+          <wp:inline distT="0" distB="0" distL="0" distR="0" wp14:anchorId="6FC968CC" wp14:editId="169BA896">
+            <wp:extent cx="5612130" cy="2687320"/>
+            <wp:effectExtent l="0" t="0" r="7620" b="0"/>
+            <wp:docPr id="2" name="Imagen 2"/>
             <wp:cNvGraphicFramePr>
               <a:graphicFrameLocks xmlns:a="http://schemas.openxmlformats.org/drawingml/2006/main" noChangeAspect="1"/>
             </wp:cNvGraphicFramePr>
@@ -2393,7 +2177,7 @@
                   <pic:spPr>
                     <a:xfrm>
                       <a:off x="0" y="0"/>
-                      <a:ext cx="5612130" cy="3673475"/>
+                      <a:ext cx="5612130" cy="2687320"/>
                     </a:xfrm>
                     <a:prstGeom prst="rect">
                       <a:avLst/>
@@ -2409,42 +2193,87 @@
     <w:p>
       <w:pPr>
         <w:jc w:val="both"/>
+      </w:pPr>
+    </w:p>
+    <w:p>
+      <w:pPr>
+        <w:jc w:val="both"/>
         <w:rPr>
           <w:b/>
         </w:rPr>
       </w:pPr>
-    </w:p>
-    <w:p>
-      <w:pPr>
-        <w:jc w:val="both"/>
+      <w:r>
         <w:rPr>
           <w:b/>
         </w:rPr>
-      </w:pPr>
+        <w:lastRenderedPageBreak/>
+        <w:t>PASO 4. PRE-VALIDACIÓN</w:t>
+      </w:r>
+    </w:p>
+    <w:p>
+      <w:pPr>
+        <w:jc w:val="both"/>
+      </w:pPr>
+      <w:r>
+        <w:t xml:space="preserve"> Se ejecuta el proceso de actualización del paso 2 y el paso 3, </w:t>
+      </w:r>
+      <w:r>
+        <w:rPr>
+          <w:highlight w:val="yellow"/>
+        </w:rPr>
+        <w:t>se pasa los registros que tengan las flag_ubicacion =1 y flag_entidad= 1  (paso 2 y paso 3 ) .</w:t>
+      </w:r>
+      <w:r>
+        <w:t xml:space="preserve"> Se actualizarán a estado 1.</w:t>
+      </w:r>
+    </w:p>
+    <w:p>
+      <w:pPr>
+        <w:jc w:val="both"/>
+      </w:pPr>
+      <w:r>
+        <w:t>Una vez se actualice se debe inactivar la opción, se podrá actualizar recargando la página.</w:t>
+      </w:r>
+    </w:p>
+    <w:p>
+      <w:pPr>
+        <w:pStyle w:val="Prrafodelista"/>
+        <w:numPr>
+          <w:ilvl w:val="0"/>
+          <w:numId w:val="8"/>
+        </w:numPr>
+        <w:jc w:val="both"/>
+      </w:pPr>
+      <w:r>
+        <w:t>En esta interfa</w:t>
+      </w:r>
+      <w:r>
+        <w:t>z</w:t>
+      </w:r>
+      <w:r>
+        <w:t xml:space="preserve"> se deben traer los registros que están en estado 1, donde se puntearan los registros a validar para preparar la entrega del proveedor de entrega de plásticos.</w:t>
+      </w:r>
+    </w:p>
+    <w:p>
+      <w:pPr>
+        <w:pStyle w:val="Prrafodelista"/>
+        <w:numPr>
+          <w:ilvl w:val="0"/>
+          <w:numId w:val="8"/>
+        </w:numPr>
+        <w:jc w:val="both"/>
+      </w:pPr>
+      <w:r>
+        <w:t xml:space="preserve">Una vez se finalice la </w:t>
+      </w:r>
+      <w:r>
+        <w:t xml:space="preserve">prevalidacion pasara a </w:t>
+      </w:r>
       <w:r>
         <w:rPr>
           <w:b/>
         </w:rPr>
-        <w:t>PASO 5 VALIDACIÓN.</w:t>
-      </w:r>
-    </w:p>
-    <w:p>
-      <w:pPr>
-        <w:pStyle w:val="Prrafodelista"/>
-        <w:numPr>
-          <w:ilvl w:val="0"/>
-          <w:numId w:val="9"/>
-        </w:numPr>
-        <w:jc w:val="both"/>
-      </w:pPr>
-      <w:r>
-        <w:t xml:space="preserve">Se cargarán los clientes con las indicaciones de validación de ubicación, que están </w:t>
-      </w:r>
-      <w:r>
-        <w:t>revalidados (los que están en estado 2)</w:t>
-      </w:r>
-      <w:r>
-        <w:t xml:space="preserve"> y se visualizaran los últimos 6 números de la tarjeta.</w:t>
+        <w:t>estado 2</w:t>
       </w:r>
       <w:r>
         <w:t xml:space="preserve"> </w:t>
@@ -2455,100 +2284,61 @@
         <w:pStyle w:val="Prrafodelista"/>
         <w:numPr>
           <w:ilvl w:val="0"/>
-          <w:numId w:val="9"/>
-        </w:numPr>
-        <w:jc w:val="both"/>
-      </w:pPr>
-      <w:r>
-        <w:t xml:space="preserve">Una vez se seleccionen en el </w:t>
-      </w:r>
-      <w:proofErr w:type="spellStart"/>
-      <w:r>
-        <w:t>check</w:t>
-      </w:r>
-      <w:proofErr w:type="spellEnd"/>
-      <w:r>
-        <w:t xml:space="preserve"> de</w:t>
-      </w:r>
-      <w:r>
-        <w:t xml:space="preserve"> validación y se </w:t>
-      </w:r>
-      <w:proofErr w:type="gramStart"/>
-      <w:r>
-        <w:t>ejecute  el</w:t>
-      </w:r>
-      <w:proofErr w:type="gramEnd"/>
-      <w:r>
-        <w:t xml:space="preserve"> proceso validar cambios la solicitud pasa a estado  3.</w:t>
-      </w:r>
-    </w:p>
-    <w:p>
-      <w:pPr>
-        <w:pStyle w:val="Prrafodelista"/>
-        <w:numPr>
-          <w:ilvl w:val="0"/>
-          <w:numId w:val="9"/>
-        </w:numPr>
-        <w:jc w:val="both"/>
-      </w:pPr>
-      <w:r>
-        <w:t>Se dejará log de la fecha del cambio, así como usuario, quien realizo el cambio.</w:t>
-      </w:r>
-    </w:p>
-    <w:p>
-      <w:pPr>
-        <w:pStyle w:val="Prrafodelista"/>
-        <w:numPr>
-          <w:ilvl w:val="0"/>
-          <w:numId w:val="9"/>
-        </w:numPr>
-        <w:jc w:val="both"/>
-      </w:pPr>
-      <w:r>
-        <w:t xml:space="preserve">La opción generar reporte debe hacerlo en formato </w:t>
-      </w:r>
-      <w:proofErr w:type="spellStart"/>
-      <w:r>
-        <w:t>csv</w:t>
-      </w:r>
-      <w:proofErr w:type="spellEnd"/>
-      <w:r>
-        <w:t xml:space="preserve"> y </w:t>
-      </w:r>
-      <w:proofErr w:type="spellStart"/>
-      <w:r>
-        <w:t>pdf</w:t>
-      </w:r>
-      <w:proofErr w:type="spellEnd"/>
-      <w:r>
-        <w:t>.</w:t>
-      </w:r>
-      <w:r>
-        <w:t xml:space="preserve"> (pendiente anexar los formatos)</w:t>
-      </w:r>
-    </w:p>
-    <w:p>
-      <w:pPr>
-        <w:pStyle w:val="Prrafodelista"/>
-        <w:numPr>
-          <w:ilvl w:val="0"/>
-          <w:numId w:val="9"/>
-        </w:numPr>
-        <w:jc w:val="both"/>
-      </w:pPr>
-      <w:r>
-        <w:t xml:space="preserve">La opción generar reporte genera un reporte con las solicitudes que estén en estado 3 </w:t>
-      </w:r>
-    </w:p>
-    <w:p>
-      <w:pPr>
-        <w:ind w:left="720"/>
-        <w:jc w:val="both"/>
-      </w:pPr>
-    </w:p>
-    <w:p>
-      <w:pPr>
-        <w:ind w:left="720"/>
+          <w:numId w:val="8"/>
+        </w:numPr>
+        <w:jc w:val="both"/>
+      </w:pPr>
+      <w:r>
+        <w:t>Se dejara log de la fecha del cambio, así como usuario que realizo la opción.</w:t>
+      </w:r>
+    </w:p>
+    <w:p>
+      <w:pPr>
+        <w:pStyle w:val="Prrafodelista"/>
+        <w:numPr>
+          <w:ilvl w:val="0"/>
+          <w:numId w:val="8"/>
+        </w:numPr>
+        <w:jc w:val="both"/>
+      </w:pPr>
+      <w:r>
+        <w:t xml:space="preserve">Tener la opción para generar stikers ( formato de impresión especial), que genera un proceso de impresión en un formato especial. Los stikers solo se generan cuando estén en estado 2. </w:t>
+      </w:r>
+      <w:r>
+        <w:rPr>
+          <w:b/>
+        </w:rPr>
+        <w:t>(Pendiente Formato)</w:t>
+      </w:r>
+    </w:p>
+    <w:p>
+      <w:pPr>
+        <w:pStyle w:val="Prrafodelista"/>
+        <w:numPr>
+          <w:ilvl w:val="0"/>
+          <w:numId w:val="8"/>
+        </w:numPr>
+        <w:jc w:val="both"/>
+      </w:pPr>
+      <w:r>
+        <w:t>Se tendrá la opción para generar el archivo de bloqueo, el cual tendrá el siguiente formato.</w:t>
+      </w:r>
+      <w:r>
+        <w:rPr>
+          <w:b/>
+        </w:rPr>
+        <w:t>( Pendiente Formato).</w:t>
+      </w:r>
+    </w:p>
+    <w:p>
+      <w:pPr>
+        <w:ind w:left="360"/>
+        <w:jc w:val="both"/>
+      </w:pPr>
+    </w:p>
+    <w:p>
+      <w:pPr>
+        <w:ind w:left="360"/>
         <w:jc w:val="both"/>
       </w:pPr>
       <w:r>
@@ -2557,10 +2347,10 @@
           <w:lang w:val="es-ES" w:eastAsia="es-ES"/>
         </w:rPr>
         <w:drawing>
-          <wp:inline distT="0" distB="0" distL="0" distR="0" wp14:anchorId="72AE5251" wp14:editId="07388FC0">
-            <wp:extent cx="5612130" cy="3523615"/>
-            <wp:effectExtent l="0" t="0" r="7620" b="635"/>
-            <wp:docPr id="6" name="Imagen 6"/>
+          <wp:inline distT="0" distB="0" distL="0" distR="0" wp14:anchorId="115BF66F" wp14:editId="0BEDFE26">
+            <wp:extent cx="5612130" cy="3673475"/>
+            <wp:effectExtent l="0" t="0" r="7620" b="3175"/>
+            <wp:docPr id="5" name="Imagen 5"/>
             <wp:cNvGraphicFramePr>
               <a:graphicFrameLocks xmlns:a="http://schemas.openxmlformats.org/drawingml/2006/main" noChangeAspect="1"/>
             </wp:cNvGraphicFramePr>
@@ -2580,7 +2370,7 @@
                   <pic:spPr>
                     <a:xfrm>
                       <a:off x="0" y="0"/>
-                      <a:ext cx="5612130" cy="3523615"/>
+                      <a:ext cx="5612130" cy="3673475"/>
                     </a:xfrm>
                     <a:prstGeom prst="rect">
                       <a:avLst/>
@@ -2595,13 +2385,6 @@
     </w:p>
     <w:p>
       <w:pPr>
-        <w:pStyle w:val="Prrafodelista"/>
-        <w:ind w:left="1080"/>
-        <w:jc w:val="both"/>
-      </w:pPr>
-    </w:p>
-    <w:p>
-      <w:pPr>
         <w:jc w:val="both"/>
         <w:rPr>
           <w:b/>
@@ -2619,134 +2402,102 @@
         <w:rPr>
           <w:b/>
         </w:rPr>
-        <w:t>PASO 6 CARGA DE GUÍA.</w:t>
-      </w:r>
-    </w:p>
-    <w:p>
-      <w:pPr>
-        <w:jc w:val="both"/>
-      </w:pPr>
-      <w:r>
-        <w:t xml:space="preserve">       Se realizará el proceso de carga de la guía enviada por el proveedor de entrega de tarjetas, este proceso tendrá la opción automática y manual.</w:t>
+        <w:t>PASO 5 VALIDACIÓN.</w:t>
+      </w:r>
+    </w:p>
+    <w:p>
+      <w:pPr>
+        <w:pStyle w:val="Prrafodelista"/>
+        <w:numPr>
+          <w:ilvl w:val="0"/>
+          <w:numId w:val="9"/>
+        </w:numPr>
+        <w:jc w:val="both"/>
+      </w:pPr>
+      <w:r>
+        <w:t xml:space="preserve">Se cargarán los clientes con las indicaciones de validación de ubicación, que están </w:t>
+      </w:r>
+      <w:r>
+        <w:t>revalidados (los que están en estado 2)</w:t>
+      </w:r>
+      <w:r>
+        <w:t xml:space="preserve"> y se visualizaran los últimos 6 números de la tarjeta.</w:t>
       </w:r>
       <w:r>
         <w:t xml:space="preserve"> </w:t>
       </w:r>
-      <w:proofErr w:type="gramStart"/>
-      <w:r>
-        <w:t>( pendiente</w:t>
-      </w:r>
-      <w:proofErr w:type="gramEnd"/>
-      <w:r>
-        <w:t xml:space="preserve"> formato)</w:t>
-      </w:r>
-    </w:p>
-    <w:p>
-      <w:pPr>
-        <w:pStyle w:val="Prrafodelista"/>
-        <w:numPr>
-          <w:ilvl w:val="0"/>
-          <w:numId w:val="10"/>
-        </w:numPr>
-        <w:jc w:val="both"/>
-      </w:pPr>
-      <w:r>
-        <w:t>Una vez cargada la información de la guía, debe ser asociada a la solicitud de cada cliente, aquí solo aplica para solicitudes que se encuentren en estado 3.</w:t>
-      </w:r>
-    </w:p>
-    <w:p>
-      <w:pPr>
-        <w:pStyle w:val="Prrafodelista"/>
-        <w:jc w:val="both"/>
-      </w:pPr>
-      <w:r>
-        <w:t xml:space="preserve">Se </w:t>
-      </w:r>
-      <w:r>
-        <w:rPr>
-          <w:b/>
-        </w:rPr>
-        <w:t xml:space="preserve">realizará un proceso automático </w:t>
-      </w:r>
-      <w:r>
-        <w:t xml:space="preserve">siempre y cuando la guía indique si la tarjeta fue entregada. En caso tal esos el </w:t>
-      </w:r>
-      <w:proofErr w:type="spellStart"/>
-      <w:r>
-        <w:rPr>
-          <w:b/>
-        </w:rPr>
-        <w:t>flag_guia</w:t>
-      </w:r>
-      <w:proofErr w:type="spellEnd"/>
-      <w:r>
-        <w:t xml:space="preserve"> se dejará en 1.</w:t>
-      </w:r>
-    </w:p>
-    <w:p>
-      <w:pPr>
-        <w:pStyle w:val="Prrafodelista"/>
-        <w:jc w:val="both"/>
-      </w:pPr>
-      <w:r>
-        <w:t xml:space="preserve">Se </w:t>
-      </w:r>
-      <w:r>
-        <w:t>dejará</w:t>
-      </w:r>
-      <w:r>
-        <w:t xml:space="preserve"> log del proceso, fecha y se indicara que el paso fue automático.</w:t>
-      </w:r>
-    </w:p>
-    <w:p>
-      <w:pPr>
-        <w:pStyle w:val="Prrafodelista"/>
-        <w:jc w:val="both"/>
-      </w:pPr>
-    </w:p>
-    <w:p>
-      <w:pPr>
-        <w:pStyle w:val="Prrafodelista"/>
-        <w:jc w:val="both"/>
-      </w:pPr>
-      <w:r>
-        <w:t>Se tendrá un proceso manual:</w:t>
-      </w:r>
-    </w:p>
-    <w:p>
-      <w:pPr>
-        <w:pStyle w:val="Prrafodelista"/>
-        <w:numPr>
-          <w:ilvl w:val="0"/>
-          <w:numId w:val="10"/>
-        </w:numPr>
-        <w:jc w:val="both"/>
-      </w:pPr>
-      <w:r>
-        <w:t xml:space="preserve">Se </w:t>
-      </w:r>
-      <w:r>
-        <w:t>seleccionará</w:t>
-      </w:r>
-      <w:r>
-        <w:t xml:space="preserve"> el </w:t>
-      </w:r>
-      <w:proofErr w:type="spellStart"/>
-      <w:r>
-        <w:t>check</w:t>
-      </w:r>
-      <w:proofErr w:type="spellEnd"/>
-      <w:r>
-        <w:t xml:space="preserve"> si la tarjeta fue entregada.</w:t>
-      </w:r>
-    </w:p>
-    <w:p>
-      <w:pPr>
-        <w:jc w:val="both"/>
-      </w:pPr>
-    </w:p>
-    <w:p>
-      <w:pPr>
+    </w:p>
+    <w:p>
+      <w:pPr>
+        <w:pStyle w:val="Prrafodelista"/>
+        <w:numPr>
+          <w:ilvl w:val="0"/>
+          <w:numId w:val="9"/>
+        </w:numPr>
+        <w:jc w:val="both"/>
+      </w:pPr>
+      <w:r>
+        <w:lastRenderedPageBreak/>
+        <w:t xml:space="preserve">Una vez se seleccionen en el </w:t>
+      </w:r>
+      <w:r>
+        <w:t>check de</w:t>
+      </w:r>
+      <w:r>
+        <w:t xml:space="preserve"> validación y se ejecute  el proceso validar cambios la solicitud pasa a estado  3.</w:t>
+      </w:r>
+    </w:p>
+    <w:p>
+      <w:pPr>
+        <w:pStyle w:val="Prrafodelista"/>
+        <w:numPr>
+          <w:ilvl w:val="0"/>
+          <w:numId w:val="9"/>
+        </w:numPr>
+        <w:jc w:val="both"/>
+      </w:pPr>
+      <w:r>
+        <w:t>Se dejará log de la fecha del cambio, así como usuario, quien realizo el cambio.</w:t>
+      </w:r>
+    </w:p>
+    <w:p>
+      <w:pPr>
+        <w:pStyle w:val="Prrafodelista"/>
+        <w:numPr>
+          <w:ilvl w:val="0"/>
+          <w:numId w:val="9"/>
+        </w:numPr>
+        <w:jc w:val="both"/>
+      </w:pPr>
+      <w:r>
+        <w:t>La opción generar reporte debe hacerlo en formato csv y pdf.</w:t>
+      </w:r>
+      <w:r>
+        <w:t xml:space="preserve"> (pendiente anexar los formatos)</w:t>
+      </w:r>
+    </w:p>
+    <w:p>
+      <w:pPr>
+        <w:pStyle w:val="Prrafodelista"/>
+        <w:numPr>
+          <w:ilvl w:val="0"/>
+          <w:numId w:val="9"/>
+        </w:numPr>
+        <w:jc w:val="both"/>
+      </w:pPr>
+      <w:r>
+        <w:t xml:space="preserve">La opción generar reporte genera un reporte con las solicitudes que estén en estado 3 </w:t>
+      </w:r>
+    </w:p>
+    <w:p>
+      <w:pPr>
+        <w:ind w:left="720"/>
+        <w:jc w:val="both"/>
+      </w:pPr>
+    </w:p>
+    <w:p>
+      <w:pPr>
+        <w:ind w:left="720"/>
         <w:jc w:val="both"/>
       </w:pPr>
       <w:r>
@@ -2754,12 +2505,11 @@
           <w:noProof/>
           <w:lang w:val="es-ES" w:eastAsia="es-ES"/>
         </w:rPr>
-        <w:lastRenderedPageBreak/>
         <w:drawing>
-          <wp:inline distT="0" distB="0" distL="0" distR="0" wp14:anchorId="18C12F56" wp14:editId="6C5EAAF5">
-            <wp:extent cx="5612130" cy="3503295"/>
-            <wp:effectExtent l="0" t="0" r="7620" b="1905"/>
-            <wp:docPr id="7" name="Imagen 7"/>
+          <wp:inline distT="0" distB="0" distL="0" distR="0" wp14:anchorId="72AE5251" wp14:editId="07388FC0">
+            <wp:extent cx="5612130" cy="3523615"/>
+            <wp:effectExtent l="0" t="0" r="7620" b="635"/>
+            <wp:docPr id="6" name="Imagen 6"/>
             <wp:cNvGraphicFramePr>
               <a:graphicFrameLocks xmlns:a="http://schemas.openxmlformats.org/drawingml/2006/main" noChangeAspect="1"/>
             </wp:cNvGraphicFramePr>
@@ -2779,7 +2529,7 @@
                   <pic:spPr>
                     <a:xfrm>
                       <a:off x="0" y="0"/>
-                      <a:ext cx="5612130" cy="3503295"/>
+                      <a:ext cx="5612130" cy="3523615"/>
                     </a:xfrm>
                     <a:prstGeom prst="rect">
                       <a:avLst/>
@@ -2794,299 +2544,140 @@
     </w:p>
     <w:p>
       <w:pPr>
-        <w:jc w:val="both"/>
-      </w:pPr>
-    </w:p>
-    <w:p>
-      <w:pPr>
-        <w:jc w:val="both"/>
-      </w:pPr>
-    </w:p>
-    <w:p>
-      <w:pPr>
-        <w:jc w:val="both"/>
-      </w:pPr>
-      <w:r>
+        <w:pStyle w:val="Prrafodelista"/>
+        <w:ind w:left="1080"/>
+        <w:jc w:val="both"/>
+      </w:pPr>
+    </w:p>
+    <w:p>
+      <w:pPr>
+        <w:jc w:val="both"/>
         <w:rPr>
           <w:b/>
         </w:rPr>
-        <w:t>PASO 7 VALIDACIÓN FLUJO DIGITAL</w:t>
-      </w:r>
-      <w:r>
-        <w:t xml:space="preserve">. </w:t>
-      </w:r>
-    </w:p>
-    <w:p>
-      <w:pPr>
-        <w:jc w:val="both"/>
-      </w:pPr>
-      <w:r>
-        <w:t>** se valida que automáticamente que esté terminado el flujo digital.</w:t>
-      </w:r>
-      <w:r>
-        <w:t xml:space="preserve"> Se dejar en la tabla de parámetros del sistema el paso en el cual finaliza el flujo digital. </w:t>
-      </w:r>
-      <w:r>
-        <w:t>el campo es numérico.</w:t>
-      </w:r>
-    </w:p>
-    <w:p>
-      <w:pPr>
+      </w:pPr>
+    </w:p>
+    <w:p>
+      <w:pPr>
+        <w:jc w:val="both"/>
+        <w:rPr>
+          <w:b/>
+        </w:rPr>
+      </w:pPr>
+      <w:r>
+        <w:rPr>
+          <w:b/>
+        </w:rPr>
+        <w:t>PASO 6 CARGA DE GUÍA.</w:t>
+      </w:r>
+    </w:p>
+    <w:p>
+      <w:pPr>
+        <w:jc w:val="both"/>
+      </w:pPr>
+      <w:r>
+        <w:t xml:space="preserve">       Se realizará el proceso de carga de la guía enviada por el proveedor de entrega de tarjetas, este proceso tendrá la opción automática y manual.</w:t>
+      </w:r>
+      <w:r>
+        <w:t xml:space="preserve"> ( pendiente formato)</w:t>
+      </w:r>
+    </w:p>
+    <w:p>
+      <w:pPr>
+        <w:pStyle w:val="Prrafodelista"/>
+        <w:numPr>
+          <w:ilvl w:val="0"/>
+          <w:numId w:val="10"/>
+        </w:numPr>
+        <w:jc w:val="both"/>
+      </w:pPr>
+      <w:r>
+        <w:t>Una vez cargada la información de la guía, debe ser asociada a la solicitud de cada cliente, aquí solo aplica para solicitudes que se encuentren en estado 3.</w:t>
+      </w:r>
+    </w:p>
+    <w:p>
+      <w:pPr>
+        <w:pStyle w:val="Prrafodelista"/>
         <w:jc w:val="both"/>
       </w:pPr>
       <w:r>
         <w:t xml:space="preserve">Se </w:t>
       </w:r>
       <w:r>
-        <w:t xml:space="preserve">indicará el paso en el que encuentra el flujo digital del cliente, aquí tomará la información de un servicio </w:t>
-      </w:r>
-      <w:proofErr w:type="gramStart"/>
-      <w:r>
-        <w:t>web</w:t>
-      </w:r>
-      <w:r>
-        <w:t>(</w:t>
-      </w:r>
-      <w:proofErr w:type="gramEnd"/>
-      <w:r>
         <w:rPr>
           <w:b/>
         </w:rPr>
-        <w:t>pendiente definir</w:t>
+        <w:t xml:space="preserve">realizará un proceso automático </w:t>
+      </w:r>
+      <w:r>
+        <w:t xml:space="preserve">siempre y cuando la guía indique si la tarjeta fue entregada. En caso tal esos el </w:t>
       </w:r>
       <w:r>
         <w:rPr>
           <w:b/>
         </w:rPr>
-        <w:t xml:space="preserve"> firma</w:t>
-      </w:r>
-      <w:r>
-        <w:rPr>
-          <w:b/>
-        </w:rPr>
-        <w:t>)</w:t>
-      </w:r>
-      <w:r>
-        <w:t xml:space="preserve"> </w:t>
-      </w:r>
-      <w:r>
-        <w:t>y lo</w:t>
-      </w:r>
-      <w:r>
-        <w:t xml:space="preserve"> campara con el parámetro del sistema si el </w:t>
-      </w:r>
-      <w:r>
-        <w:t>número</w:t>
-      </w:r>
-      <w:r>
-        <w:t xml:space="preserve"> es el mismo dejar </w:t>
-      </w:r>
-      <w:proofErr w:type="spellStart"/>
-      <w:r>
-        <w:t>flag_flujo</w:t>
-      </w:r>
-      <w:proofErr w:type="spellEnd"/>
-      <w:r>
-        <w:t xml:space="preserve"> en 1, esto se hará de manera automática.</w:t>
-      </w:r>
-    </w:p>
-    <w:p>
-      <w:pPr>
-        <w:jc w:val="both"/>
-      </w:pPr>
-      <w:r>
-        <w:t>Deberá guardar el paso del flujo digital para mostrarlo en la p</w:t>
-      </w:r>
-      <w:r>
-        <w:t>antalla, se deberá indicar en que paso se encuentra.</w:t>
-      </w:r>
-    </w:p>
-    <w:p>
-      <w:pPr>
-        <w:jc w:val="both"/>
-      </w:pPr>
-    </w:p>
-    <w:p>
-      <w:pPr>
-        <w:jc w:val="both"/>
-      </w:pPr>
-      <w:commentRangeStart w:id="3"/>
-      <w:r>
-        <w:t xml:space="preserve">Se podrán realizar cargues masivos, indicando el </w:t>
-      </w:r>
-      <w:proofErr w:type="spellStart"/>
-      <w:r>
-        <w:t>numero</w:t>
-      </w:r>
-      <w:proofErr w:type="spellEnd"/>
-      <w:r>
-        <w:t xml:space="preserve"> de cedula, y columna documento.( 1 identidad, 2 ingresos, 3 pagare) y  deberá dejar  log.</w:t>
-      </w:r>
-      <w:commentRangeEnd w:id="3"/>
-      <w:r>
-        <w:rPr>
-          <w:rStyle w:val="Refdecomentario"/>
-        </w:rPr>
-        <w:commentReference w:id="3"/>
-      </w:r>
-    </w:p>
-    <w:p>
-      <w:pPr>
-        <w:jc w:val="both"/>
-      </w:pPr>
-      <w:r>
-        <w:t xml:space="preserve"> </w:t>
-      </w:r>
-      <w:r>
-        <w:t>Aquí se revisarán los documentos de flujo digital si</w:t>
-      </w:r>
-      <w:r>
-        <w:t xml:space="preserve"> están completos, esto se realiza de manera manual.</w:t>
-      </w:r>
-    </w:p>
-    <w:p>
-      <w:pPr>
-        <w:pStyle w:val="Prrafodelista"/>
-        <w:numPr>
-          <w:ilvl w:val="0"/>
-          <w:numId w:val="11"/>
-        </w:numPr>
-        <w:jc w:val="both"/>
-      </w:pPr>
-      <w:r>
-        <w:t>Se seleccionarán los re</w:t>
-      </w:r>
-      <w:r>
-        <w:t>gistros que es estén en estado 2 o 3</w:t>
-      </w:r>
-      <w:r>
-        <w:t xml:space="preserve"> y el </w:t>
-      </w:r>
-      <w:proofErr w:type="spellStart"/>
-      <w:r>
-        <w:rPr>
-          <w:b/>
-        </w:rPr>
-        <w:t>flag_doc_identidad</w:t>
-      </w:r>
-      <w:proofErr w:type="spellEnd"/>
-      <w:r>
-        <w:t xml:space="preserve"> = 0 </w:t>
-      </w:r>
-      <w:proofErr w:type="spellStart"/>
-      <w:r>
-        <w:t>or</w:t>
-      </w:r>
-      <w:proofErr w:type="spellEnd"/>
-      <w:r>
-        <w:t xml:space="preserve"> </w:t>
-      </w:r>
-      <w:proofErr w:type="spellStart"/>
-      <w:r>
-        <w:rPr>
-          <w:b/>
-        </w:rPr>
-        <w:t>flag_doc_ingresos</w:t>
-      </w:r>
-      <w:proofErr w:type="spellEnd"/>
-      <w:r>
-        <w:t>=0</w:t>
-      </w:r>
-      <w:r>
-        <w:t xml:space="preserve"> </w:t>
-      </w:r>
-      <w:proofErr w:type="spellStart"/>
-      <w:proofErr w:type="gramStart"/>
-      <w:r>
-        <w:t>or</w:t>
-      </w:r>
-      <w:proofErr w:type="spellEnd"/>
-      <w:r>
-        <w:t xml:space="preserve"> </w:t>
-      </w:r>
-      <w:r>
-        <w:t xml:space="preserve"> </w:t>
-      </w:r>
-      <w:proofErr w:type="spellStart"/>
-      <w:r>
-        <w:t>flag</w:t>
-      </w:r>
-      <w:proofErr w:type="gramEnd"/>
-      <w:r>
-        <w:t>_pagare</w:t>
-      </w:r>
-      <w:proofErr w:type="spellEnd"/>
-      <w:r>
-        <w:t>=0</w:t>
-      </w:r>
-    </w:p>
-    <w:p>
-      <w:pPr>
-        <w:pStyle w:val="Prrafodelista"/>
-        <w:numPr>
-          <w:ilvl w:val="0"/>
-          <w:numId w:val="11"/>
-        </w:numPr>
-        <w:jc w:val="both"/>
-      </w:pPr>
-      <w:r>
-        <w:t>Se seleccionará manualmente los documentos que estén correctos.</w:t>
-      </w:r>
-    </w:p>
-    <w:p>
-      <w:pPr>
-        <w:pStyle w:val="Prrafodelista"/>
-        <w:numPr>
-          <w:ilvl w:val="0"/>
-          <w:numId w:val="11"/>
-        </w:numPr>
-        <w:jc w:val="both"/>
-      </w:pPr>
-      <w:r>
-        <w:t>Para que se aplique los cambios se ejecutara la opción aplicar cambios.</w:t>
-      </w:r>
-    </w:p>
-    <w:p>
-      <w:pPr>
-        <w:pStyle w:val="Prrafodelista"/>
-        <w:numPr>
-          <w:ilvl w:val="0"/>
-          <w:numId w:val="11"/>
-        </w:numPr>
-        <w:jc w:val="both"/>
-      </w:pPr>
-      <w:r>
-        <w:t>Una vez los documentos estén comp</w:t>
-      </w:r>
-      <w:r>
-        <w:t>letos aparece que ya fueron diligenciados.</w:t>
-      </w:r>
-    </w:p>
-    <w:p>
-      <w:pPr>
-        <w:pStyle w:val="Prrafodelista"/>
-        <w:numPr>
-          <w:ilvl w:val="0"/>
-          <w:numId w:val="11"/>
-        </w:numPr>
-        <w:jc w:val="both"/>
-      </w:pPr>
-      <w:r>
-        <w:lastRenderedPageBreak/>
-        <w:t xml:space="preserve">Se tendrán los </w:t>
-      </w:r>
-      <w:proofErr w:type="spellStart"/>
-      <w:r>
-        <w:t>logs</w:t>
-      </w:r>
-      <w:proofErr w:type="spellEnd"/>
-      <w:r>
-        <w:t xml:space="preserve"> de acciones de marcado de fechas del proceso.</w:t>
-      </w:r>
-    </w:p>
-    <w:p>
-      <w:pPr>
-        <w:ind w:left="360"/>
+        <w:t>flag_guia</w:t>
+      </w:r>
+      <w:r>
+        <w:t xml:space="preserve"> se dejará en 1.</w:t>
+      </w:r>
+    </w:p>
+    <w:p>
+      <w:pPr>
+        <w:pStyle w:val="Prrafodelista"/>
+        <w:jc w:val="both"/>
+      </w:pPr>
+      <w:r>
+        <w:t xml:space="preserve">Se </w:t>
+      </w:r>
+      <w:r>
+        <w:t>dejará</w:t>
+      </w:r>
+      <w:r>
+        <w:t xml:space="preserve"> log del proceso, fecha y se indicara que el paso fue automático.</w:t>
+      </w:r>
+    </w:p>
+    <w:p>
+      <w:pPr>
+        <w:pStyle w:val="Prrafodelista"/>
+        <w:jc w:val="both"/>
+      </w:pPr>
+    </w:p>
+    <w:p>
+      <w:pPr>
+        <w:pStyle w:val="Prrafodelista"/>
+        <w:jc w:val="both"/>
+      </w:pPr>
+      <w:r>
+        <w:t>Se tendrá un proceso manual:</w:t>
+      </w:r>
+    </w:p>
+    <w:p>
+      <w:pPr>
+        <w:pStyle w:val="Prrafodelista"/>
+        <w:numPr>
+          <w:ilvl w:val="0"/>
+          <w:numId w:val="10"/>
+        </w:numPr>
+        <w:jc w:val="both"/>
+      </w:pPr>
+      <w:r>
+        <w:t xml:space="preserve">Se </w:t>
+      </w:r>
+      <w:r>
+        <w:t>seleccionará</w:t>
+      </w:r>
+      <w:r>
+        <w:t xml:space="preserve"> el check si la tarjeta fue entregada.</w:t>
+      </w:r>
+    </w:p>
+    <w:p>
+      <w:pPr>
+        <w:jc w:val="both"/>
+      </w:pPr>
+    </w:p>
+    <w:p>
+      <w:pPr>
         <w:jc w:val="both"/>
       </w:pPr>
       <w:r>
@@ -3094,11 +2685,12 @@
           <w:noProof/>
           <w:lang w:val="es-ES" w:eastAsia="es-ES"/>
         </w:rPr>
+        <w:lastRenderedPageBreak/>
         <w:drawing>
-          <wp:inline distT="0" distB="0" distL="0" distR="0" wp14:anchorId="062E0B3E" wp14:editId="1899C82E">
-            <wp:extent cx="5612130" cy="2919730"/>
-            <wp:effectExtent l="0" t="0" r="7620" b="0"/>
-            <wp:docPr id="8" name="Imagen 8"/>
+          <wp:inline distT="0" distB="0" distL="0" distR="0" wp14:anchorId="18C12F56" wp14:editId="6C5EAAF5">
+            <wp:extent cx="5612130" cy="3503295"/>
+            <wp:effectExtent l="0" t="0" r="7620" b="1905"/>
+            <wp:docPr id="7" name="Imagen 7"/>
             <wp:cNvGraphicFramePr>
               <a:graphicFrameLocks xmlns:a="http://schemas.openxmlformats.org/drawingml/2006/main" noChangeAspect="1"/>
             </wp:cNvGraphicFramePr>
@@ -3118,7 +2710,7 @@
                   <pic:spPr>
                     <a:xfrm>
                       <a:off x="0" y="0"/>
-                      <a:ext cx="5612130" cy="2919730"/>
+                      <a:ext cx="5612130" cy="3503295"/>
                     </a:xfrm>
                     <a:prstGeom prst="rect">
                       <a:avLst/>
@@ -3140,172 +2732,233 @@
       <w:pPr>
         <w:jc w:val="both"/>
       </w:pPr>
-      <w:r>
-        <w:t>Para pasar al siguiente estado (estado 4</w:t>
-      </w:r>
-      <w:r>
-        <w:t>) solo</w:t>
-      </w:r>
-      <w:r>
-        <w:t xml:space="preserve"> se podrá </w:t>
-      </w:r>
-      <w:proofErr w:type="gramStart"/>
-      <w:r>
-        <w:t>si  todos</w:t>
-      </w:r>
-      <w:proofErr w:type="gramEnd"/>
-      <w:r>
-        <w:t xml:space="preserve"> los documentos están validados y el flujo digital </w:t>
-      </w:r>
-      <w:r>
-        <w:t>está</w:t>
-      </w:r>
-      <w:r>
-        <w:t xml:space="preserve">  en estado terminado</w:t>
-      </w:r>
-      <w:r>
-        <w:t xml:space="preserve"> y este esté previamente en estado 3.</w:t>
-      </w:r>
-    </w:p>
-    <w:p>
-      <w:pPr>
-        <w:jc w:val="both"/>
-      </w:pPr>
-      <w:r>
-        <w:t xml:space="preserve">La opción </w:t>
-      </w:r>
-      <w:proofErr w:type="spellStart"/>
-      <w:r>
-        <w:t>sms</w:t>
-      </w:r>
-      <w:proofErr w:type="spellEnd"/>
-      <w:r>
-        <w:t xml:space="preserve"> El proceso de generación de</w:t>
-      </w:r>
-      <w:r>
-        <w:t xml:space="preserve"> un </w:t>
-      </w:r>
-      <w:r>
-        <w:t>archivo plano</w:t>
-      </w:r>
-      <w:r>
-        <w:t xml:space="preserve"> generar un archivo </w:t>
-      </w:r>
-      <w:r>
-        <w:t>con cedula</w:t>
-      </w:r>
-      <w:r>
-        <w:t xml:space="preserve">, nombre, </w:t>
-      </w:r>
-      <w:r>
-        <w:t>mensaje teléfono</w:t>
-      </w:r>
-      <w:r>
-        <w:t xml:space="preserve">, paso pendiente, para los pasos pendientes </w:t>
-      </w:r>
-      <w:commentRangeStart w:id="4"/>
-      <w:r>
-        <w:t xml:space="preserve">1 </w:t>
-      </w:r>
-      <w:r>
-        <w:t>hoja flujo</w:t>
-      </w:r>
-      <w:r>
-        <w:t xml:space="preserve"> digital, hoja </w:t>
-      </w:r>
-      <w:r>
-        <w:t>2 documento</w:t>
-      </w:r>
-      <w:r>
-        <w:t xml:space="preserve"> de identidad y/o ingresos, hoja 3 pagare.</w:t>
-      </w:r>
-      <w:commentRangeEnd w:id="4"/>
+    </w:p>
+    <w:p>
+      <w:pPr>
+        <w:jc w:val="both"/>
+      </w:pPr>
+      <w:r>
+        <w:rPr>
+          <w:b/>
+        </w:rPr>
+        <w:t>PASO 7 VALIDACIÓN FLUJO DIGITAL</w:t>
+      </w:r>
+      <w:r>
+        <w:t xml:space="preserve">. </w:t>
+      </w:r>
+    </w:p>
+    <w:p>
+      <w:pPr>
+        <w:jc w:val="both"/>
+      </w:pPr>
+      <w:r>
+        <w:t>** se valida que automáticamente que esté terminado el flujo digital.</w:t>
+      </w:r>
+      <w:r>
+        <w:t xml:space="preserve"> Se dejar en la tabla de parámetros del sistema el paso en el cual finaliza el flujo digital. </w:t>
+      </w:r>
+      <w:r>
+        <w:t>el campo es numérico.</w:t>
+      </w:r>
+    </w:p>
+    <w:p>
+      <w:pPr>
+        <w:jc w:val="both"/>
+      </w:pPr>
+      <w:r>
+        <w:t xml:space="preserve">Se </w:t>
+      </w:r>
+      <w:r>
+        <w:t>indicará el paso en el que encuentra el flujo digital del cliente, aquí tomará la información de un servicio web</w:t>
+      </w:r>
+      <w:r>
+        <w:t>(</w:t>
+      </w:r>
+      <w:r>
+        <w:rPr>
+          <w:b/>
+        </w:rPr>
+        <w:t>pendiente definir</w:t>
+      </w:r>
+      <w:r>
+        <w:rPr>
+          <w:b/>
+        </w:rPr>
+        <w:t xml:space="preserve"> firma</w:t>
+      </w:r>
+      <w:r>
+        <w:rPr>
+          <w:b/>
+        </w:rPr>
+        <w:t>)</w:t>
+      </w:r>
+      <w:r>
+        <w:t xml:space="preserve"> </w:t>
+      </w:r>
+      <w:r>
+        <w:t>y lo</w:t>
+      </w:r>
+      <w:r>
+        <w:t xml:space="preserve"> campara con el parámetro del sistema si el </w:t>
+      </w:r>
+      <w:r>
+        <w:t>número</w:t>
+      </w:r>
+      <w:r>
+        <w:t xml:space="preserve"> es el mismo dejar flag_flujo en 1, esto se hará de manera automática.</w:t>
+      </w:r>
+    </w:p>
+    <w:p>
+      <w:pPr>
+        <w:jc w:val="both"/>
+      </w:pPr>
+      <w:r>
+        <w:t>Deberá guardar el paso del flujo digital para mostrarlo en la p</w:t>
+      </w:r>
+      <w:r>
+        <w:t>antalla, se deberá indicar en que paso se encuentra.</w:t>
+      </w:r>
+    </w:p>
+    <w:p>
+      <w:pPr>
+        <w:jc w:val="both"/>
+      </w:pPr>
+    </w:p>
+    <w:p>
+      <w:pPr>
+        <w:jc w:val="both"/>
+      </w:pPr>
+      <w:commentRangeStart w:id="3"/>
+      <w:r>
+        <w:t>Se podrán realizar cargues masivos, indicando el numero de cedula, y columna documento.( 1 identidad, 2 ingresos, 3 pagare) y  deberá dejar  log.</w:t>
+      </w:r>
+      <w:commentRangeEnd w:id="3"/>
       <w:r>
         <w:rPr>
           <w:rStyle w:val="Refdecomentario"/>
         </w:rPr>
-        <w:commentReference w:id="4"/>
-      </w:r>
-    </w:p>
-    <w:p>
-      <w:pPr>
-        <w:jc w:val="both"/>
+        <w:commentReference w:id="3"/>
+      </w:r>
+    </w:p>
+    <w:p>
+      <w:pPr>
+        <w:jc w:val="both"/>
+      </w:pPr>
+      <w:r>
+        <w:t xml:space="preserve"> </w:t>
+      </w:r>
+      <w:r>
+        <w:t>Aquí se revisarán los documentos de flujo digital si</w:t>
+      </w:r>
+      <w:r>
+        <w:t xml:space="preserve"> están completos, esto se realiza de manera manual.</w:t>
+      </w:r>
+    </w:p>
+    <w:p>
+      <w:pPr>
+        <w:pStyle w:val="Prrafodelista"/>
+        <w:numPr>
+          <w:ilvl w:val="0"/>
+          <w:numId w:val="11"/>
+        </w:numPr>
+        <w:jc w:val="both"/>
+      </w:pPr>
+      <w:r>
+        <w:t>Se seleccionarán los re</w:t>
+      </w:r>
+      <w:r>
+        <w:t>gistros que es estén en estado 2 o 3</w:t>
+      </w:r>
+      <w:r>
+        <w:t xml:space="preserve"> y el </w:t>
+      </w:r>
+      <w:r>
         <w:rPr>
           <w:b/>
         </w:rPr>
-      </w:pPr>
+        <w:t>flag_doc_identidad</w:t>
+      </w:r>
+      <w:r>
+        <w:t xml:space="preserve"> = 0 or </w:t>
+      </w:r>
       <w:r>
         <w:rPr>
           <w:b/>
         </w:rPr>
-        <w:t>PASO 8</w:t>
-      </w:r>
-    </w:p>
-    <w:p>
-      <w:pPr>
-        <w:jc w:val="both"/>
-      </w:pPr>
-      <w:r>
-        <w:t xml:space="preserve">Se deja en la tabla de parámetros el tipo </w:t>
-      </w:r>
-      <w:r>
-        <w:t>de tarjeta y el número de pagos</w:t>
-      </w:r>
-      <w:r>
-        <w:t xml:space="preserve">, días de mora permitidos </w:t>
-      </w:r>
-      <w:r>
-        <w:t>necesarios para solicitar su activación.</w:t>
-      </w:r>
-    </w:p>
-    <w:p>
-      <w:pPr>
-        <w:jc w:val="both"/>
-      </w:pPr>
-      <w:r>
-        <w:t xml:space="preserve">Se revisara contra un servicio web (pendiente firma) quien entregara el número de pagos, días de mora, esta información de </w:t>
-      </w:r>
-      <w:proofErr w:type="spellStart"/>
-      <w:r>
-        <w:t>guardara</w:t>
-      </w:r>
-      <w:proofErr w:type="spellEnd"/>
-      <w:r>
-        <w:t xml:space="preserve"> en el sistema de </w:t>
-      </w:r>
-      <w:proofErr w:type="gramStart"/>
-      <w:r>
-        <w:t>procesos  y</w:t>
-      </w:r>
-      <w:proofErr w:type="gramEnd"/>
-      <w:r>
-        <w:t xml:space="preserve"> si cumple las  los parámetros del tipo de tarjeta</w:t>
-      </w:r>
-      <w:r>
-        <w:t>, tipo proceso ( nueva –reexpedición)</w:t>
-      </w:r>
-      <w:r>
-        <w:t xml:space="preserve"> los incluirá en el archivo de activación. </w:t>
-      </w:r>
-    </w:p>
-    <w:p>
-      <w:pPr>
-        <w:jc w:val="both"/>
-      </w:pPr>
-      <w:r>
-        <w:t xml:space="preserve">Una vez cumpla con los procesos de </w:t>
-      </w:r>
-      <w:proofErr w:type="spellStart"/>
-      <w:r>
-        <w:t>dejara</w:t>
-      </w:r>
-      <w:proofErr w:type="spellEnd"/>
-      <w:r>
-        <w:t xml:space="preserve"> en estado 5, enviado para activación.</w:t>
-      </w:r>
-    </w:p>
-    <w:p>
-      <w:pPr>
+        <w:t>flag_doc_ingresos</w:t>
+      </w:r>
+      <w:r>
+        <w:t>=0</w:t>
+      </w:r>
+      <w:r>
+        <w:t xml:space="preserve"> or</w:t>
+      </w:r>
+      <w:r>
+        <w:t xml:space="preserve"> </w:t>
+      </w:r>
+      <w:r>
+        <w:t xml:space="preserve"> flag_pagare=0</w:t>
+      </w:r>
+    </w:p>
+    <w:p>
+      <w:pPr>
+        <w:pStyle w:val="Prrafodelista"/>
+        <w:numPr>
+          <w:ilvl w:val="0"/>
+          <w:numId w:val="11"/>
+        </w:numPr>
+        <w:jc w:val="both"/>
+      </w:pPr>
+      <w:r>
+        <w:t>Se seleccionará manualmente los documentos que estén correctos.</w:t>
+      </w:r>
+    </w:p>
+    <w:p>
+      <w:pPr>
+        <w:pStyle w:val="Prrafodelista"/>
+        <w:numPr>
+          <w:ilvl w:val="0"/>
+          <w:numId w:val="11"/>
+        </w:numPr>
+        <w:jc w:val="both"/>
+      </w:pPr>
+      <w:r>
+        <w:t>Para que se aplique los cambios se ejecutara la opción aplicar cambios.</w:t>
+      </w:r>
+    </w:p>
+    <w:p>
+      <w:pPr>
+        <w:pStyle w:val="Prrafodelista"/>
+        <w:numPr>
+          <w:ilvl w:val="0"/>
+          <w:numId w:val="11"/>
+        </w:numPr>
+        <w:jc w:val="both"/>
+      </w:pPr>
+      <w:r>
+        <w:t>Una vez los documentos estén comp</w:t>
+      </w:r>
+      <w:r>
+        <w:t>letos aparece que ya fueron diligenciados.</w:t>
+      </w:r>
+    </w:p>
+    <w:p>
+      <w:pPr>
+        <w:pStyle w:val="Prrafodelista"/>
+        <w:numPr>
+          <w:ilvl w:val="0"/>
+          <w:numId w:val="11"/>
+        </w:numPr>
+        <w:jc w:val="both"/>
+      </w:pPr>
+      <w:r>
+        <w:lastRenderedPageBreak/>
+        <w:t>Se tendrán los logs de acciones de marcado de fechas del proceso.</w:t>
+      </w:r>
+    </w:p>
+    <w:p>
+      <w:pPr>
+        <w:ind w:left="360"/>
         <w:jc w:val="both"/>
       </w:pPr>
       <w:r>
@@ -3313,12 +2966,11 @@
           <w:noProof/>
           <w:lang w:val="es-ES" w:eastAsia="es-ES"/>
         </w:rPr>
-        <w:lastRenderedPageBreak/>
         <w:drawing>
-          <wp:inline distT="0" distB="0" distL="0" distR="0" wp14:anchorId="6EA7B2A8" wp14:editId="56250DAC">
-            <wp:extent cx="5612130" cy="3384550"/>
-            <wp:effectExtent l="0" t="0" r="7620" b="6350"/>
-            <wp:docPr id="9" name="Imagen 9"/>
+          <wp:inline distT="0" distB="0" distL="0" distR="0" wp14:anchorId="062E0B3E" wp14:editId="1899C82E">
+            <wp:extent cx="5612130" cy="2919730"/>
+            <wp:effectExtent l="0" t="0" r="7620" b="0"/>
+            <wp:docPr id="8" name="Imagen 8"/>
             <wp:cNvGraphicFramePr>
               <a:graphicFrameLocks xmlns:a="http://schemas.openxmlformats.org/drawingml/2006/main" noChangeAspect="1"/>
             </wp:cNvGraphicFramePr>
@@ -3338,7 +2990,7 @@
                   <pic:spPr>
                     <a:xfrm>
                       <a:off x="0" y="0"/>
-                      <a:ext cx="5612130" cy="3384550"/>
+                      <a:ext cx="5612130" cy="2919730"/>
                     </a:xfrm>
                     <a:prstGeom prst="rect">
                       <a:avLst/>
@@ -3361,97 +3013,128 @@
         <w:jc w:val="both"/>
       </w:pPr>
       <w:r>
-        <w:t>Paso 9</w:t>
-      </w:r>
-      <w:r>
-        <w:t xml:space="preserve"> Modulo confirmación activación entidad.</w:t>
-      </w:r>
-    </w:p>
-    <w:p>
-      <w:pPr>
-        <w:pStyle w:val="Prrafodelista"/>
-        <w:numPr>
-          <w:ilvl w:val="0"/>
-          <w:numId w:val="12"/>
-        </w:numPr>
-        <w:jc w:val="both"/>
-      </w:pPr>
-      <w:r>
-        <w:t>Se debe cargar un archivo donde está la relación de las tarjetas activadas.</w:t>
-      </w:r>
-    </w:p>
-    <w:p>
-      <w:pPr>
-        <w:pStyle w:val="Prrafodelista"/>
-        <w:numPr>
-          <w:ilvl w:val="0"/>
-          <w:numId w:val="12"/>
-        </w:numPr>
-        <w:jc w:val="both"/>
-      </w:pPr>
-      <w:r>
-        <w:t>Este debe ser el estado 5</w:t>
-      </w:r>
-    </w:p>
-    <w:p>
-      <w:pPr>
-        <w:pStyle w:val="Prrafodelista"/>
-        <w:numPr>
-          <w:ilvl w:val="0"/>
-          <w:numId w:val="12"/>
-        </w:numPr>
-        <w:jc w:val="both"/>
-      </w:pPr>
-      <w:r>
-        <w:t xml:space="preserve">Una vez se </w:t>
-      </w:r>
-      <w:r>
-        <w:t xml:space="preserve">valida respuesta por la entidad, </w:t>
-      </w:r>
-      <w:r>
-        <w:t xml:space="preserve">el proceso </w:t>
-      </w:r>
-      <w:r>
-        <w:t>finaliza y</w:t>
-      </w:r>
-      <w:r>
-        <w:t xml:space="preserve"> se pasa a estado 6.</w:t>
-      </w:r>
-      <w:r>
-        <w:tab/>
-      </w:r>
-    </w:p>
-    <w:p>
-      <w:pPr>
-        <w:jc w:val="both"/>
-      </w:pPr>
-      <w:commentRangeStart w:id="5"/>
-      <w:proofErr w:type="spellStart"/>
-      <w:r>
-        <w:t>Modulo</w:t>
-      </w:r>
-      <w:proofErr w:type="spellEnd"/>
-      <w:r>
-        <w:t xml:space="preserve"> de Consultas </w:t>
-      </w:r>
-      <w:r>
-        <w:t>Debe existir u</w:t>
-      </w:r>
-      <w:r>
-        <w:t>n opción para realizar consultas, donde se pueda buscar por número de contrato  o cedula</w:t>
-      </w:r>
-      <w:commentRangeEnd w:id="5"/>
+        <w:t>Para pasar al siguiente estado (estado 4</w:t>
+      </w:r>
+      <w:r>
+        <w:t>) solo</w:t>
+      </w:r>
+      <w:r>
+        <w:t xml:space="preserve"> se podrá si  todos los documentos están validados y el flujo digital </w:t>
+      </w:r>
+      <w:r>
+        <w:t>está</w:t>
+      </w:r>
+      <w:r>
+        <w:t xml:space="preserve">  en estado terminado</w:t>
+      </w:r>
+      <w:r>
+        <w:t xml:space="preserve"> y este esté previamente en estado 3.</w:t>
+      </w:r>
+    </w:p>
+    <w:p>
+      <w:pPr>
+        <w:jc w:val="both"/>
+      </w:pPr>
+      <w:r>
+        <w:t>La opción sms El proceso de generación de</w:t>
+      </w:r>
+      <w:r>
+        <w:t xml:space="preserve"> un </w:t>
+      </w:r>
+      <w:r>
+        <w:t>archivo plano</w:t>
+      </w:r>
+      <w:r>
+        <w:t xml:space="preserve"> generar un archivo </w:t>
+      </w:r>
+      <w:r>
+        <w:t>con cedula</w:t>
+      </w:r>
+      <w:r>
+        <w:t xml:space="preserve">, nombre, </w:t>
+      </w:r>
+      <w:r>
+        <w:t>mensaje teléfono</w:t>
+      </w:r>
+      <w:r>
+        <w:t xml:space="preserve">, paso pendiente, para los pasos pendientes </w:t>
+      </w:r>
+      <w:commentRangeStart w:id="4"/>
+      <w:r>
+        <w:t xml:space="preserve">1 </w:t>
+      </w:r>
+      <w:r>
+        <w:t>hoja flujo</w:t>
+      </w:r>
+      <w:r>
+        <w:t xml:space="preserve"> digital, hoja </w:t>
+      </w:r>
+      <w:r>
+        <w:t>2 documento</w:t>
+      </w:r>
+      <w:r>
+        <w:t xml:space="preserve"> de identidad y/o ingresos, hoja 3 pagare.</w:t>
+      </w:r>
+      <w:commentRangeEnd w:id="4"/>
       <w:r>
         <w:rPr>
           <w:rStyle w:val="Refdecomentario"/>
         </w:rPr>
-        <w:commentReference w:id="5"/>
-      </w:r>
-    </w:p>
-    <w:p>
-      <w:pPr>
-        <w:jc w:val="both"/>
-      </w:pPr>
+        <w:commentReference w:id="4"/>
+      </w:r>
+    </w:p>
+    <w:p>
+      <w:pPr>
+        <w:jc w:val="both"/>
+        <w:rPr>
+          <w:b/>
+        </w:rPr>
+      </w:pPr>
+      <w:r>
+        <w:rPr>
+          <w:b/>
+        </w:rPr>
+        <w:t>PASO 8</w:t>
+      </w:r>
+    </w:p>
+    <w:p>
+      <w:pPr>
+        <w:jc w:val="both"/>
+      </w:pPr>
+      <w:r>
+        <w:t xml:space="preserve">Se deja en la tabla de parámetros el tipo </w:t>
+      </w:r>
+      <w:r>
+        <w:t>de tarjeta y el número de pagos</w:t>
+      </w:r>
+      <w:r>
+        <w:t xml:space="preserve">, días de mora permitidos </w:t>
+      </w:r>
+      <w:r>
+        <w:t>necesarios para solicitar su activación.</w:t>
+      </w:r>
+    </w:p>
+    <w:p>
+      <w:pPr>
+        <w:jc w:val="both"/>
+      </w:pPr>
+      <w:r>
+        <w:t>Se revisara contra un servicio web (pendiente firma) quien entregara el número de pagos, días de mora, esta información de guardara en el sistema de procesos  y si cumple las  los parámetros del tipo de tarjeta</w:t>
+      </w:r>
+      <w:r>
+        <w:t>, tipo proceso ( nueva –reexpedición)</w:t>
+      </w:r>
+      <w:r>
+        <w:t xml:space="preserve"> los incluirá en el archivo de activación. </w:t>
+      </w:r>
+    </w:p>
+    <w:p>
+      <w:pPr>
+        <w:jc w:val="both"/>
+      </w:pPr>
+      <w:r>
+        <w:t>Una vez cumpla con los procesos de dejara en estado 5, enviado para activación.</w:t>
+      </w:r>
     </w:p>
     <w:p>
       <w:pPr>
@@ -3462,11 +3145,12 @@
           <w:noProof/>
           <w:lang w:val="es-ES" w:eastAsia="es-ES"/>
         </w:rPr>
+        <w:lastRenderedPageBreak/>
         <w:drawing>
-          <wp:inline distT="0" distB="0" distL="0" distR="0" wp14:anchorId="0940EDEA" wp14:editId="358A1935">
-            <wp:extent cx="4457700" cy="2305011"/>
-            <wp:effectExtent l="0" t="0" r="0" b="635"/>
-            <wp:docPr id="10" name="Imagen 10"/>
+          <wp:inline distT="0" distB="0" distL="0" distR="0" wp14:anchorId="6EA7B2A8" wp14:editId="56250DAC">
+            <wp:extent cx="5612130" cy="3384550"/>
+            <wp:effectExtent l="0" t="0" r="7620" b="6350"/>
+            <wp:docPr id="9" name="Imagen 9"/>
             <wp:cNvGraphicFramePr>
               <a:graphicFrameLocks xmlns:a="http://schemas.openxmlformats.org/drawingml/2006/main" noChangeAspect="1"/>
             </wp:cNvGraphicFramePr>
@@ -3486,6 +3170,149 @@
                   <pic:spPr>
                     <a:xfrm>
                       <a:off x="0" y="0"/>
+                      <a:ext cx="5612130" cy="3384550"/>
+                    </a:xfrm>
+                    <a:prstGeom prst="rect">
+                      <a:avLst/>
+                    </a:prstGeom>
+                  </pic:spPr>
+                </pic:pic>
+              </a:graphicData>
+            </a:graphic>
+          </wp:inline>
+        </w:drawing>
+      </w:r>
+    </w:p>
+    <w:p>
+      <w:pPr>
+        <w:jc w:val="both"/>
+      </w:pPr>
+    </w:p>
+    <w:p>
+      <w:pPr>
+        <w:jc w:val="both"/>
+      </w:pPr>
+      <w:r>
+        <w:t>Paso 9</w:t>
+      </w:r>
+      <w:r>
+        <w:t xml:space="preserve"> Modulo confirmación activación entidad.</w:t>
+      </w:r>
+    </w:p>
+    <w:p>
+      <w:pPr>
+        <w:pStyle w:val="Prrafodelista"/>
+        <w:numPr>
+          <w:ilvl w:val="0"/>
+          <w:numId w:val="12"/>
+        </w:numPr>
+        <w:jc w:val="both"/>
+      </w:pPr>
+      <w:r>
+        <w:t>Se debe cargar un archivo donde está la relación de las tarjetas activadas.</w:t>
+      </w:r>
+    </w:p>
+    <w:p>
+      <w:pPr>
+        <w:pStyle w:val="Prrafodelista"/>
+        <w:numPr>
+          <w:ilvl w:val="0"/>
+          <w:numId w:val="12"/>
+        </w:numPr>
+        <w:jc w:val="both"/>
+      </w:pPr>
+      <w:r>
+        <w:t>Este debe ser el estado 5</w:t>
+      </w:r>
+    </w:p>
+    <w:p>
+      <w:pPr>
+        <w:pStyle w:val="Prrafodelista"/>
+        <w:numPr>
+          <w:ilvl w:val="0"/>
+          <w:numId w:val="12"/>
+        </w:numPr>
+        <w:jc w:val="both"/>
+      </w:pPr>
+      <w:r>
+        <w:t xml:space="preserve">Una vez se </w:t>
+      </w:r>
+      <w:r>
+        <w:t xml:space="preserve">valida respuesta por la entidad, </w:t>
+      </w:r>
+      <w:r>
+        <w:t xml:space="preserve">el proceso </w:t>
+      </w:r>
+      <w:r>
+        <w:t>finaliza y</w:t>
+      </w:r>
+      <w:r>
+        <w:t xml:space="preserve"> se pasa a estado 6.</w:t>
+      </w:r>
+      <w:r>
+        <w:tab/>
+      </w:r>
+    </w:p>
+    <w:p>
+      <w:pPr>
+        <w:jc w:val="both"/>
+      </w:pPr>
+      <w:commentRangeStart w:id="5"/>
+      <w:r>
+        <w:t xml:space="preserve">Modulo de Consultas </w:t>
+      </w:r>
+      <w:r>
+        <w:t>Debe existir u</w:t>
+      </w:r>
+      <w:r>
+        <w:t>n opción para realizar consultas, donde se pueda buscar por número de contrato  o cedula</w:t>
+      </w:r>
+      <w:commentRangeEnd w:id="5"/>
+      <w:r>
+        <w:rPr>
+          <w:rStyle w:val="Refdecomentario"/>
+        </w:rPr>
+        <w:commentReference w:id="5"/>
+      </w:r>
+    </w:p>
+    <w:p>
+      <w:pPr>
+        <w:jc w:val="both"/>
+      </w:pPr>
+    </w:p>
+    <w:p>
+      <w:pPr>
+        <w:jc w:val="both"/>
+      </w:pPr>
+      <w:r>
+        <w:rPr>
+          <w:noProof/>
+          <w:lang w:val="es-ES" w:eastAsia="es-ES"/>
+        </w:rPr>
+        <w:drawing>
+          <wp:inline distT="0" distB="0" distL="0" distR="0" wp14:anchorId="0940EDEA" wp14:editId="358A1935">
+            <wp:extent cx="4457700" cy="2305011"/>
+            <wp:effectExtent l="0" t="0" r="0" b="635"/>
+            <wp:docPr id="10" name="Imagen 10"/>
+            <wp:cNvGraphicFramePr>
+              <a:graphicFrameLocks xmlns:a="http://schemas.openxmlformats.org/drawingml/2006/main" noChangeAspect="1"/>
+            </wp:cNvGraphicFramePr>
+            <a:graphic xmlns:a="http://schemas.openxmlformats.org/drawingml/2006/main">
+              <a:graphicData uri="http://schemas.openxmlformats.org/drawingml/2006/picture">
+                <pic:pic xmlns:pic="http://schemas.openxmlformats.org/drawingml/2006/picture">
+                  <pic:nvPicPr>
+                    <pic:cNvPr id="1" name=""/>
+                    <pic:cNvPicPr/>
+                  </pic:nvPicPr>
+                  <pic:blipFill>
+                    <a:blip r:embed="rId22"/>
+                    <a:stretch>
+                      <a:fillRect/>
+                    </a:stretch>
+                  </pic:blipFill>
+                  <pic:spPr>
+                    <a:xfrm>
+                      <a:off x="0" y="0"/>
                       <a:ext cx="4461772" cy="2307117"/>
                     </a:xfrm>
                     <a:prstGeom prst="rect">
@@ -3510,8 +3337,8 @@
       </w:pPr>
     </w:p>
     <w:sectPr>
-      <w:headerReference w:type="default" r:id="rId22"/>
-      <w:footerReference w:type="default" r:id="rId23"/>
+      <w:headerReference w:type="default" r:id="rId23"/>
+      <w:footerReference w:type="default" r:id="rId24"/>
       <w:pgSz w:w="12240" w:h="15840"/>
       <w:pgMar w:top="1417" w:right="1701" w:bottom="1417" w:left="1701" w:header="708" w:footer="708" w:gutter="0"/>
       <w:cols w:space="708"/>
@@ -3551,13 +3378,7 @@
         <w:annotationRef/>
       </w:r>
       <w:r>
-        <w:t>Incluir campo</w:t>
-      </w:r>
-      <w:r>
-        <w:t>s</w:t>
-      </w:r>
-      <w:r>
-        <w:t xml:space="preserve"> BD (Responsable: Ing. Alejandra)</w:t>
+        <w:t>Incluir campos BD (Responsable: Ing. Alejandra)</w:t>
       </w:r>
     </w:p>
   </w:comment>
@@ -4085,7 +3906,7 @@
   <w:abstractNum w:abstractNumId="1" w15:restartNumberingAfterBreak="0">
     <w:nsid w:val="044A4C60"/>
     <w:multiLevelType w:val="hybridMultilevel"/>
-    <w:tmpl w:val="8E1C6C8C"/>
+    <w:tmpl w:val="1C1E1654"/>
     <w:lvl w:ilvl="0" w:tplc="0C0A0001">
       <w:start w:val="1"/>
       <w:numFmt w:val="bullet"/>
@@ -4374,6 +4195,119 @@
     </w:lvl>
   </w:abstractNum>
   <w:abstractNum w:abstractNumId="4" w15:restartNumberingAfterBreak="0">
+    <w:nsid w:val="0C7A63C0"/>
+    <w:multiLevelType w:val="hybridMultilevel"/>
+    <w:tmpl w:val="00589442"/>
+    <w:lvl w:ilvl="0" w:tplc="0C0A0001">
+      <w:start w:val="1"/>
+      <w:numFmt w:val="bullet"/>
+      <w:lvlText w:val=""/>
+      <w:lvlJc w:val="left"/>
+      <w:pPr>
+        <w:ind w:left="2136" w:hanging="360"/>
+      </w:pPr>
+      <w:rPr>
+        <w:rFonts w:ascii="Symbol" w:hAnsi="Symbol" w:hint="default"/>
+      </w:rPr>
+    </w:lvl>
+    <w:lvl w:ilvl="1" w:tplc="0C0A0003">
+      <w:start w:val="1"/>
+      <w:numFmt w:val="bullet"/>
+      <w:lvlText w:val="o"/>
+      <w:lvlJc w:val="left"/>
+      <w:pPr>
+        <w:ind w:left="2856" w:hanging="360"/>
+      </w:pPr>
+      <w:rPr>
+        <w:rFonts w:ascii="Courier New" w:hAnsi="Courier New" w:cs="Courier New" w:hint="default"/>
+      </w:rPr>
+    </w:lvl>
+    <w:lvl w:ilvl="2" w:tplc="0C0A0005" w:tentative="1">
+      <w:start w:val="1"/>
+      <w:numFmt w:val="bullet"/>
+      <w:lvlText w:val=""/>
+      <w:lvlJc w:val="left"/>
+      <w:pPr>
+        <w:ind w:left="3576" w:hanging="360"/>
+      </w:pPr>
+      <w:rPr>
+        <w:rFonts w:ascii="Wingdings" w:hAnsi="Wingdings" w:hint="default"/>
+      </w:rPr>
+    </w:lvl>
+    <w:lvl w:ilvl="3" w:tplc="0C0A0001" w:tentative="1">
+      <w:start w:val="1"/>
+      <w:numFmt w:val="bullet"/>
+      <w:lvlText w:val=""/>
+      <w:lvlJc w:val="left"/>
+      <w:pPr>
+        <w:ind w:left="4296" w:hanging="360"/>
+      </w:pPr>
+      <w:rPr>
+        <w:rFonts w:ascii="Symbol" w:hAnsi="Symbol" w:hint="default"/>
+      </w:rPr>
+    </w:lvl>
+    <w:lvl w:ilvl="4" w:tplc="0C0A0003" w:tentative="1">
+      <w:start w:val="1"/>
+      <w:numFmt w:val="bullet"/>
+      <w:lvlText w:val="o"/>
+      <w:lvlJc w:val="left"/>
+      <w:pPr>
+        <w:ind w:left="5016" w:hanging="360"/>
+      </w:pPr>
+      <w:rPr>
+        <w:rFonts w:ascii="Courier New" w:hAnsi="Courier New" w:cs="Courier New" w:hint="default"/>
+      </w:rPr>
+    </w:lvl>
+    <w:lvl w:ilvl="5" w:tplc="0C0A0005" w:tentative="1">
+      <w:start w:val="1"/>
+      <w:numFmt w:val="bullet"/>
+      <w:lvlText w:val=""/>
+      <w:lvlJc w:val="left"/>
+      <w:pPr>
+        <w:ind w:left="5736" w:hanging="360"/>
+      </w:pPr>
+      <w:rPr>
+        <w:rFonts w:ascii="Wingdings" w:hAnsi="Wingdings" w:hint="default"/>
+      </w:rPr>
+    </w:lvl>
+    <w:lvl w:ilvl="6" w:tplc="0C0A0001" w:tentative="1">
+      <w:start w:val="1"/>
+      <w:numFmt w:val="bullet"/>
+      <w:lvlText w:val=""/>
+      <w:lvlJc w:val="left"/>
+      <w:pPr>
+        <w:ind w:left="6456" w:hanging="360"/>
+      </w:pPr>
+      <w:rPr>
+        <w:rFonts w:ascii="Symbol" w:hAnsi="Symbol" w:hint="default"/>
+      </w:rPr>
+    </w:lvl>
+    <w:lvl w:ilvl="7" w:tplc="0C0A0003" w:tentative="1">
+      <w:start w:val="1"/>
+      <w:numFmt w:val="bullet"/>
+      <w:lvlText w:val="o"/>
+      <w:lvlJc w:val="left"/>
+      <w:pPr>
+        <w:ind w:left="7176" w:hanging="360"/>
+      </w:pPr>
+      <w:rPr>
+        <w:rFonts w:ascii="Courier New" w:hAnsi="Courier New" w:cs="Courier New" w:hint="default"/>
+      </w:rPr>
+    </w:lvl>
+    <w:lvl w:ilvl="8" w:tplc="0C0A0005" w:tentative="1">
+      <w:start w:val="1"/>
+      <w:numFmt w:val="bullet"/>
+      <w:lvlText w:val=""/>
+      <w:lvlJc w:val="left"/>
+      <w:pPr>
+        <w:ind w:left="7896" w:hanging="360"/>
+      </w:pPr>
+      <w:rPr>
+        <w:rFonts w:ascii="Wingdings" w:hAnsi="Wingdings" w:hint="default"/>
+      </w:rPr>
+    </w:lvl>
+  </w:abstractNum>
+  <w:abstractNum w:abstractNumId="5" w15:restartNumberingAfterBreak="0">
     <w:nsid w:val="0C8029B4"/>
     <w:multiLevelType w:val="hybridMultilevel"/>
     <w:tmpl w:val="89CAB5FC"/>
@@ -4462,7 +4396,7 @@
       </w:pPr>
     </w:lvl>
   </w:abstractNum>
-  <w:abstractNum w:abstractNumId="5" w15:restartNumberingAfterBreak="0">
+  <w:abstractNum w:abstractNumId="6" w15:restartNumberingAfterBreak="0">
     <w:nsid w:val="16127052"/>
     <w:multiLevelType w:val="hybridMultilevel"/>
     <w:tmpl w:val="9466AA40"/>
@@ -4551,7 +4485,7 @@
       </w:pPr>
     </w:lvl>
   </w:abstractNum>
-  <w:abstractNum w:abstractNumId="6" w15:restartNumberingAfterBreak="0">
+  <w:abstractNum w:abstractNumId="7" w15:restartNumberingAfterBreak="0">
     <w:nsid w:val="17902C82"/>
     <w:multiLevelType w:val="hybridMultilevel"/>
     <w:tmpl w:val="FD6EFE06"/>
@@ -4640,7 +4574,7 @@
       </w:pPr>
     </w:lvl>
   </w:abstractNum>
-  <w:abstractNum w:abstractNumId="7" w15:restartNumberingAfterBreak="0">
+  <w:abstractNum w:abstractNumId="8" w15:restartNumberingAfterBreak="0">
     <w:nsid w:val="1828707F"/>
     <w:multiLevelType w:val="hybridMultilevel"/>
     <w:tmpl w:val="0DCCA848"/>
@@ -4753,7 +4687,7 @@
       </w:rPr>
     </w:lvl>
   </w:abstractNum>
-  <w:abstractNum w:abstractNumId="8" w15:restartNumberingAfterBreak="0">
+  <w:abstractNum w:abstractNumId="9" w15:restartNumberingAfterBreak="0">
     <w:nsid w:val="196E5332"/>
     <w:multiLevelType w:val="hybridMultilevel"/>
     <w:tmpl w:val="C736FB40"/>
@@ -4866,7 +4800,7 @@
       </w:rPr>
     </w:lvl>
   </w:abstractNum>
-  <w:abstractNum w:abstractNumId="9" w15:restartNumberingAfterBreak="0">
+  <w:abstractNum w:abstractNumId="10" w15:restartNumberingAfterBreak="0">
     <w:nsid w:val="34765518"/>
     <w:multiLevelType w:val="hybridMultilevel"/>
     <w:tmpl w:val="6F5EEEA4"/>
@@ -4978,7 +4912,7 @@
       </w:rPr>
     </w:lvl>
   </w:abstractNum>
-  <w:abstractNum w:abstractNumId="10" w15:restartNumberingAfterBreak="0">
+  <w:abstractNum w:abstractNumId="11" w15:restartNumberingAfterBreak="0">
     <w:nsid w:val="3E673FED"/>
     <w:multiLevelType w:val="hybridMultilevel"/>
     <w:tmpl w:val="AE94CEBA"/>
@@ -5091,7 +5025,7 @@
       </w:rPr>
     </w:lvl>
   </w:abstractNum>
-  <w:abstractNum w:abstractNumId="11" w15:restartNumberingAfterBreak="0">
+  <w:abstractNum w:abstractNumId="12" w15:restartNumberingAfterBreak="0">
     <w:nsid w:val="493C480C"/>
     <w:multiLevelType w:val="hybridMultilevel"/>
     <w:tmpl w:val="20F6E488"/>
@@ -5180,7 +5114,7 @@
       </w:pPr>
     </w:lvl>
   </w:abstractNum>
-  <w:abstractNum w:abstractNumId="12" w15:restartNumberingAfterBreak="0">
+  <w:abstractNum w:abstractNumId="13" w15:restartNumberingAfterBreak="0">
     <w:nsid w:val="5C2673A8"/>
     <w:multiLevelType w:val="hybridMultilevel"/>
     <w:tmpl w:val="CA0CDE36"/>
@@ -5269,7 +5203,7 @@
       </w:pPr>
     </w:lvl>
   </w:abstractNum>
-  <w:abstractNum w:abstractNumId="13" w15:restartNumberingAfterBreak="0">
+  <w:abstractNum w:abstractNumId="14" w15:restartNumberingAfterBreak="0">
     <w:nsid w:val="77221725"/>
     <w:multiLevelType w:val="hybridMultilevel"/>
     <w:tmpl w:val="FD9E3D94"/>
@@ -5359,16 +5293,16 @@
     </w:lvl>
   </w:abstractNum>
   <w:num w:numId="1">
-    <w:abstractNumId w:val="10"/>
+    <w:abstractNumId w:val="11"/>
   </w:num>
   <w:num w:numId="2">
-    <w:abstractNumId w:val="8"/>
+    <w:abstractNumId w:val="9"/>
   </w:num>
   <w:num w:numId="3">
-    <w:abstractNumId w:val="11"/>
+    <w:abstractNumId w:val="12"/>
   </w:num>
   <w:num w:numId="4">
-    <w:abstractNumId w:val="9"/>
+    <w:abstractNumId w:val="10"/>
   </w:num>
   <w:num w:numId="5">
     <w:abstractNumId w:val="2"/>
@@ -5377,28 +5311,31 @@
     <w:abstractNumId w:val="0"/>
   </w:num>
   <w:num w:numId="7">
-    <w:abstractNumId w:val="4"/>
+    <w:abstractNumId w:val="5"/>
   </w:num>
   <w:num w:numId="8">
-    <w:abstractNumId w:val="5"/>
+    <w:abstractNumId w:val="6"/>
   </w:num>
   <w:num w:numId="9">
-    <w:abstractNumId w:val="6"/>
+    <w:abstractNumId w:val="7"/>
   </w:num>
   <w:num w:numId="10">
     <w:abstractNumId w:val="3"/>
   </w:num>
   <w:num w:numId="11">
-    <w:abstractNumId w:val="12"/>
+    <w:abstractNumId w:val="13"/>
   </w:num>
   <w:num w:numId="12">
-    <w:abstractNumId w:val="13"/>
+    <w:abstractNumId w:val="14"/>
   </w:num>
   <w:num w:numId="13">
     <w:abstractNumId w:val="1"/>
   </w:num>
   <w:num w:numId="14">
-    <w:abstractNumId w:val="7"/>
+    <w:abstractNumId w:val="8"/>
+  </w:num>
+  <w:num w:numId="15">
+    <w:abstractNumId w:val="4"/>
   </w:num>
 </w:numbering>
 </file>

</xml_diff>

<commit_message>
Paso 4 a ambiente de pruebas
</commit_message>
<xml_diff>
--- a/APLICACIÓN DE PROCESOS.docx
+++ b/APLICACIÓN DE PROCESOS.docx
@@ -3804,8 +3804,6 @@
       <w:r>
         <w:t>xlsx</w:t>
       </w:r>
-      <w:bookmarkStart w:id="82" w:name="_GoBack"/>
-      <w:bookmarkEnd w:id="82"/>
       <w:r>
         <w:t xml:space="preserve"> (formato de impresión especial). Éstos solo se generarán</w:t>
       </w:r>
@@ -3825,6 +3823,10 @@
         <w:jc w:val="both"/>
       </w:pPr>
       <w:r>
+        <w:rPr>
+          <w:noProof/>
+          <w:lang w:val="es-ES" w:eastAsia="es-ES"/>
+        </w:rPr>
         <w:drawing>
           <wp:inline distT="0" distB="0" distL="0" distR="0" wp14:anchorId="6798C018" wp14:editId="3E7F5D0A">
             <wp:extent cx="6390640" cy="1229995"/>
@@ -3875,30 +3877,28 @@
         <w:t>Se tendrá la opción para generar el archivo de bloqueo</w:t>
       </w:r>
       <w:r>
+        <w:t xml:space="preserve"> en formato </w:t>
+      </w:r>
+      <w:r>
+        <w:t>xlsx</w:t>
+      </w:r>
+      <w:r>
+        <w:t>, el cual tendrá el siguiente formato.</w:t>
+      </w:r>
+      <w:r>
         <w:t xml:space="preserve"> </w:t>
       </w:r>
-      <w:r>
-        <w:t xml:space="preserve">en formato </w:t>
-      </w:r>
-      <w:r>
-        <w:t>xlsx</w:t>
-      </w:r>
-      <w:r>
-        <w:t>,</w:t>
-      </w:r>
-      <w:r>
-        <w:t xml:space="preserve"> el cual tendrá el siguiente formato.</w:t>
-      </w:r>
-      <w:r>
-        <w:t xml:space="preserve"> </w:t>
-      </w:r>
-    </w:p>
-    <w:p>
-      <w:pPr>
-        <w:pStyle w:val="Prrafodelista"/>
-        <w:jc w:val="both"/>
-      </w:pPr>
-      <w:r>
+    </w:p>
+    <w:p>
+      <w:pPr>
+        <w:pStyle w:val="Prrafodelista"/>
+        <w:jc w:val="both"/>
+      </w:pPr>
+      <w:r>
+        <w:rPr>
+          <w:noProof/>
+          <w:lang w:val="es-ES" w:eastAsia="es-ES"/>
+        </w:rPr>
         <w:drawing>
           <wp:inline distT="0" distB="0" distL="0" distR="0" wp14:anchorId="5A23B9C0" wp14:editId="2799CF45">
             <wp:extent cx="5201376" cy="971686"/>
@@ -3946,13 +3946,7 @@
         <w:jc w:val="both"/>
       </w:pPr>
       <w:r>
-        <w:t xml:space="preserve">Se tendrá la opción para generar el archivo de </w:t>
-      </w:r>
-      <w:r>
-        <w:t>acuse de recibido</w:t>
-      </w:r>
-      <w:r>
-        <w:t xml:space="preserve">, el cual tendrá el siguiente formato. </w:t>
+        <w:t xml:space="preserve">Se tendrá la opción para generar el archivo de acuse de recibido, el cual tendrá el siguiente formato. </w:t>
       </w:r>
       <w:r>
         <w:rPr>
@@ -4197,7 +4191,172 @@
               <w:t>entre el área de Operaciones y TI</w:t>
             </w:r>
             <w:r>
-              <w:t xml:space="preserve"> se estableció diseñar un nuevo botón y proceso para la Generación de un Archivo denominado Acuse de Recibido </w:t>
+              <w:t xml:space="preserve"> se estableció diseñar un nuevo botón y proceso para la Generación de un Archivo denominado Acuse de Recibido .</w:t>
+            </w:r>
+          </w:p>
+        </w:tc>
+      </w:tr>
+      <w:tr>
+        <w:tc>
+          <w:tcPr>
+            <w:tcW w:w="3681" w:type="dxa"/>
+            <w:shd w:val="clear" w:color="auto" w:fill="D9E2F3" w:themeFill="accent1" w:themeFillTint="33"/>
+          </w:tcPr>
+          <w:p>
+            <w:pPr>
+              <w:rPr>
+                <w:sz w:val="20"/>
+                <w:szCs w:val="20"/>
+              </w:rPr>
+            </w:pPr>
+            <w:r>
+              <w:rPr>
+                <w:b/>
+                <w:sz w:val="20"/>
+                <w:szCs w:val="20"/>
+              </w:rPr>
+              <w:lastRenderedPageBreak/>
+              <w:t>Fecha:</w:t>
+            </w:r>
+            <w:r>
+              <w:rPr>
+                <w:sz w:val="20"/>
+                <w:szCs w:val="20"/>
+              </w:rPr>
+              <w:t xml:space="preserve"> 2022/05</w:t>
+            </w:r>
+            <w:r>
+              <w:rPr>
+                <w:sz w:val="20"/>
+                <w:szCs w:val="20"/>
+              </w:rPr>
+              <w:t>/</w:t>
+            </w:r>
+            <w:r>
+              <w:rPr>
+                <w:sz w:val="20"/>
+                <w:szCs w:val="20"/>
+              </w:rPr>
+              <w:t>02</w:t>
+            </w:r>
+          </w:p>
+        </w:tc>
+        <w:tc>
+          <w:tcPr>
+            <w:tcW w:w="3685" w:type="dxa"/>
+            <w:shd w:val="clear" w:color="auto" w:fill="D9E2F3" w:themeFill="accent1" w:themeFillTint="33"/>
+          </w:tcPr>
+          <w:p>
+            <w:pPr>
+              <w:rPr>
+                <w:sz w:val="20"/>
+                <w:szCs w:val="20"/>
+              </w:rPr>
+            </w:pPr>
+            <w:r>
+              <w:rPr>
+                <w:b/>
+                <w:sz w:val="20"/>
+                <w:szCs w:val="20"/>
+              </w:rPr>
+              <w:t>Responsable:</w:t>
+            </w:r>
+            <w:r>
+              <w:rPr>
+                <w:sz w:val="20"/>
+                <w:szCs w:val="20"/>
+              </w:rPr>
+              <w:t xml:space="preserve"> Alejandra Ruiz</w:t>
+            </w:r>
+          </w:p>
+        </w:tc>
+        <w:tc>
+          <w:tcPr>
+            <w:tcW w:w="1236" w:type="dxa"/>
+            <w:shd w:val="clear" w:color="auto" w:fill="D9E2F3" w:themeFill="accent1" w:themeFillTint="33"/>
+          </w:tcPr>
+          <w:p>
+            <w:pPr>
+              <w:rPr>
+                <w:b/>
+                <w:sz w:val="20"/>
+                <w:szCs w:val="20"/>
+              </w:rPr>
+            </w:pPr>
+            <w:r>
+              <w:rPr>
+                <w:b/>
+                <w:sz w:val="20"/>
+                <w:szCs w:val="20"/>
+              </w:rPr>
+              <w:t>Pruebas: SI</w:t>
+            </w:r>
+          </w:p>
+        </w:tc>
+        <w:tc>
+          <w:tcPr>
+            <w:tcW w:w="1599" w:type="dxa"/>
+            <w:shd w:val="clear" w:color="auto" w:fill="D9E2F3" w:themeFill="accent1" w:themeFillTint="33"/>
+          </w:tcPr>
+          <w:p>
+            <w:pPr>
+              <w:rPr>
+                <w:b/>
+                <w:sz w:val="20"/>
+                <w:szCs w:val="20"/>
+              </w:rPr>
+            </w:pPr>
+            <w:r>
+              <w:rPr>
+                <w:b/>
+                <w:sz w:val="20"/>
+                <w:szCs w:val="20"/>
+              </w:rPr>
+              <w:t xml:space="preserve">En Producción:  </w:t>
+            </w:r>
+          </w:p>
+        </w:tc>
+      </w:tr>
+      <w:tr>
+        <w:tc>
+          <w:tcPr>
+            <w:tcW w:w="10201" w:type="dxa"/>
+            <w:gridSpan w:val="4"/>
+            <w:shd w:val="clear" w:color="auto" w:fill="D9E2F3" w:themeFill="accent1" w:themeFillTint="33"/>
+          </w:tcPr>
+          <w:p>
+            <w:pPr>
+              <w:jc w:val="both"/>
+              <w:rPr>
+                <w:b/>
+              </w:rPr>
+            </w:pPr>
+            <w:r>
+              <w:rPr>
+                <w:b/>
+              </w:rPr>
+              <w:t xml:space="preserve">Observación: </w:t>
+            </w:r>
+            <w:r>
+              <w:t>En</w:t>
+            </w:r>
+            <w:r>
+              <w:rPr>
+                <w:b/>
+              </w:rPr>
+              <w:t xml:space="preserve"> </w:t>
+            </w:r>
+            <w:r>
+              <w:t xml:space="preserve">reunión del </w:t>
+            </w:r>
+            <w:r>
+              <w:t>2</w:t>
+            </w:r>
+            <w:r>
+              <w:t xml:space="preserve"> de </w:t>
+            </w:r>
+            <w:r>
+              <w:t>Mayo el ingeniero Faber solicitó que en este paso se diseñara la opción de consultar una prevalidación ya ejecutada teniendo como filtro la fecha de prevalidación</w:t>
             </w:r>
             <w:r>
               <w:t>.</w:t>
@@ -4227,6 +4386,8 @@
         </w:rPr>
         <w:t>PASO 5 VALIDACIÓN.</w:t>
       </w:r>
+      <w:bookmarkStart w:id="82" w:name="_GoBack"/>
+      <w:bookmarkEnd w:id="82"/>
     </w:p>
     <w:p>
       <w:pPr>
@@ -4423,6 +4584,7 @@
         <w:jc w:val="both"/>
       </w:pPr>
       <w:r>
+        <w:lastRenderedPageBreak/>
         <w:t xml:space="preserve">Se </w:t>
       </w:r>
       <w:r>
@@ -4666,6 +4828,7 @@
         <w:jc w:val="both"/>
       </w:pPr>
       <w:r>
+        <w:lastRenderedPageBreak/>
         <w:t xml:space="preserve"> </w:t>
       </w:r>
       <w:r>
@@ -4731,7 +4894,6 @@
         <w:jc w:val="both"/>
       </w:pPr>
       <w:r>
-        <w:lastRenderedPageBreak/>
         <w:t>Se seleccionará manualmente los documentos que estén correctos.</w:t>
       </w:r>
     </w:p>

</xml_diff>

<commit_message>
textos quias para los pasos
</commit_message>
<xml_diff>
--- a/APLICACIÓN DE PROCESOS.docx
+++ b/APLICACIÓN DE PROCESOS.docx
@@ -4223,21 +4223,7 @@
                 <w:sz w:val="20"/>
                 <w:szCs w:val="20"/>
               </w:rPr>
-              <w:t xml:space="preserve"> 2022/05</w:t>
-            </w:r>
-            <w:r>
-              <w:rPr>
-                <w:sz w:val="20"/>
-                <w:szCs w:val="20"/>
-              </w:rPr>
-              <w:t>/</w:t>
-            </w:r>
-            <w:r>
-              <w:rPr>
-                <w:sz w:val="20"/>
-                <w:szCs w:val="20"/>
-              </w:rPr>
-              <w:t>02</w:t>
+              <w:t xml:space="preserve"> 2022/05/02</w:t>
             </w:r>
           </w:p>
         </w:tc>
@@ -4356,10 +4342,7 @@
               <w:t xml:space="preserve"> de </w:t>
             </w:r>
             <w:r>
-              <w:t>Mayo el ingeniero Faber solicitó que en este paso se diseñara la opción de consultar una prevalidación ya ejecutada teniendo como filtro la fecha de prevalidación</w:t>
-            </w:r>
-            <w:r>
-              <w:t>.</w:t>
+              <w:t>Mayo el ingeniero Faber solicitó que en este paso se diseñara la opción de consultar una prevalidación ya ejecutada teniendo como filtro la fecha de prevalidación.</w:t>
             </w:r>
           </w:p>
         </w:tc>
@@ -4386,8 +4369,6 @@
         </w:rPr>
         <w:t>PASO 5 VALIDACIÓN.</w:t>
       </w:r>
-      <w:bookmarkStart w:id="82" w:name="_GoBack"/>
-      <w:bookmarkEnd w:id="82"/>
     </w:p>
     <w:p>
       <w:pPr>
@@ -4427,7 +4408,10 @@
         <w:t>check de</w:t>
       </w:r>
       <w:r>
-        <w:t xml:space="preserve"> validación y se ejecute  el proceso validar cambios la solicitud pasa a estado  3.</w:t>
+        <w:t xml:space="preserve"> validación y se ejecute </w:t>
+      </w:r>
+      <w:r>
+        <w:t>el proceso validar cambios la solicitud pasa a estado  3.</w:t>
       </w:r>
     </w:p>
     <w:p>
@@ -4453,11 +4437,16 @@
         <w:jc w:val="both"/>
       </w:pPr>
       <w:r>
-        <w:t>La opción generar reporte debe hacerlo en formato csv y pdf.</w:t>
+        <w:t>La opción generar reporte debe hacerlo en formato csv y pdf</w:t>
+      </w:r>
+      <w:bookmarkStart w:id="82" w:name="_GoBack"/>
+      <w:r>
+        <w:t>.</w:t>
       </w:r>
       <w:r>
         <w:t xml:space="preserve"> (pendiente anexar los formatos)</w:t>
       </w:r>
+      <w:bookmarkEnd w:id="82"/>
     </w:p>
     <w:p>
       <w:pPr>

</xml_diff>

<commit_message>
Avances hasta el paso 5
</commit_message>
<xml_diff>
--- a/APLICACIÓN DE PROCESOS.docx
+++ b/APLICACIÓN DE PROCESOS.docx
@@ -928,7 +928,19 @@
         <w:rPr>
           <w:b/>
         </w:rPr>
-        <w:t>PASO 1 INCIO DE PROCESO.</w:t>
+        <w:t>PASO 1 INCIO DE PROCESO</w:t>
+      </w:r>
+      <w:r>
+        <w:rPr>
+          <w:b/>
+        </w:rPr>
+        <w:t xml:space="preserve"> – CARGAR CLIENTES APROBADOS CON TARJETA DE CREDITO</w:t>
+      </w:r>
+      <w:r>
+        <w:rPr>
+          <w:b/>
+        </w:rPr>
+        <w:t>.</w:t>
       </w:r>
     </w:p>
     <w:p>
@@ -1892,6 +1904,30 @@
           <w:b/>
         </w:rPr>
         <w:t xml:space="preserve">.  </w:t>
+      </w:r>
+      <w:r>
+        <w:rPr>
+          <w:b/>
+        </w:rPr>
+        <w:t>CARGAR INF</w:t>
+      </w:r>
+      <w:r>
+        <w:rPr>
+          <w:b/>
+        </w:rPr>
+        <w:t>O</w:t>
+      </w:r>
+      <w:r>
+        <w:rPr>
+          <w:b/>
+        </w:rPr>
+        <w:t>R</w:t>
+      </w:r>
+      <w:r>
+        <w:rPr>
+          <w:b/>
+        </w:rPr>
+        <w:t>MACIÓN DE LAS TARJETAS</w:t>
       </w:r>
     </w:p>
     <w:p>
@@ -3408,7 +3444,7 @@
     </w:p>
     <w:p>
       <w:pPr>
-        <w:jc w:val="both"/>
+        <w:jc w:val="center"/>
       </w:pPr>
       <w:r>
         <w:rPr>
@@ -3416,9 +3452,9 @@
           <w:lang w:val="es-ES" w:eastAsia="es-ES"/>
         </w:rPr>
         <w:drawing>
-          <wp:inline distT="0" distB="0" distL="0" distR="0" wp14:anchorId="6FC968CC" wp14:editId="169BA896">
-            <wp:extent cx="5612130" cy="2687320"/>
-            <wp:effectExtent l="0" t="0" r="7620" b="0"/>
+          <wp:inline distT="0" distB="0" distL="0" distR="0" wp14:anchorId="6FC968CC" wp14:editId="37BEF1C3">
+            <wp:extent cx="3383166" cy="1620000"/>
+            <wp:effectExtent l="0" t="0" r="8255" b="0"/>
             <wp:docPr id="2" name="Imagen 2"/>
             <wp:cNvGraphicFramePr>
               <a:graphicFrameLocks xmlns:a="http://schemas.openxmlformats.org/drawingml/2006/main" noChangeAspect="1"/>
@@ -3439,7 +3475,7 @@
                   <pic:spPr>
                     <a:xfrm>
                       <a:off x="0" y="0"/>
-                      <a:ext cx="5612130" cy="2687320"/>
+                      <a:ext cx="3383166" cy="1620000"/>
                     </a:xfrm>
                     <a:prstGeom prst="rect">
                       <a:avLst/>
@@ -3451,11 +3487,6 @@
           </wp:inline>
         </w:drawing>
       </w:r>
-    </w:p>
-    <w:p>
-      <w:pPr>
-        <w:jc w:val="both"/>
-      </w:pPr>
     </w:p>
     <w:tbl>
       <w:tblPr>
@@ -3639,19 +3670,61 @@
         <w:jc w:val="both"/>
       </w:pPr>
       <w:r>
-        <w:t>Este proceso de prevalidación se ejecutará para todas las solicitudes que hayan culminado los pasos anteriores (</w:t>
+        <w:t>Este proceso de prevalidación se ejecutará para todas las solicitudes que</w:t>
+      </w:r>
+      <w:r>
+        <w:t xml:space="preserve"> cuenten con el segundo paso </w:t>
+      </w:r>
+      <w:r>
+        <w:t xml:space="preserve">culminado </w:t>
+      </w:r>
+      <w:r>
+        <w:t>(</w:t>
       </w:r>
       <w:r>
         <w:t>tdc_paso</w:t>
       </w:r>
       <w:r>
-        <w:t xml:space="preserve"> = 3). Solicitudes que deben ser visualizadas al ingresar al módulo “Consulta prevalidadicón”,</w:t>
+        <w:t xml:space="preserve"> = 2 y </w:t>
+      </w:r>
+      <w:r>
+        <w:t>tdc_paso</w:t>
+      </w:r>
+      <w:r>
+        <w:t xml:space="preserve"> = 3</w:t>
+      </w:r>
+      <w:r>
+        <w:t>). Solicitudes que deben ser visualizadas al ingresar</w:t>
+      </w:r>
+      <w:r>
+        <w:t xml:space="preserve"> al módulo “Consulta prevalida</w:t>
+      </w:r>
+      <w:r>
+        <w:t>c</w:t>
+      </w:r>
+      <w:r>
+        <w:t>i</w:t>
+      </w:r>
+      <w:r>
+        <w:t>ón”,</w:t>
       </w:r>
       <w:r>
         <w:t xml:space="preserve"> </w:t>
       </w:r>
       <w:r>
-        <w:t>donde se puntearán los registros para preparar la entrega del proveedor de entrega de plásticos.</w:t>
+        <w:t>donde se puntearán los registros</w:t>
+      </w:r>
+      <w:r>
+        <w:t xml:space="preserve"> de entrega de plásticos que serán recibidos por QNT remitentes de </w:t>
+      </w:r>
+      <w:r>
+        <w:t xml:space="preserve"> </w:t>
+      </w:r>
+      <w:r>
+        <w:t>Finandina</w:t>
+      </w:r>
+      <w:r>
+        <w:t>.</w:t>
       </w:r>
     </w:p>
     <w:p>
@@ -3760,7 +3833,7 @@
         <w:t xml:space="preserve"> paso 4</w:t>
       </w:r>
       <w:r>
-        <w:t xml:space="preserve"> </w:t>
+        <w:t>.</w:t>
       </w:r>
     </w:p>
     <w:p>
@@ -3773,7 +3846,6 @@
         <w:jc w:val="both"/>
       </w:pPr>
       <w:r>
-        <w:lastRenderedPageBreak/>
         <w:t xml:space="preserve">Se </w:t>
       </w:r>
       <w:r>
@@ -3811,7 +3883,13 @@
         <w:t xml:space="preserve"> </w:t>
       </w:r>
       <w:r>
+        <w:t xml:space="preserve">únicamente </w:t>
+      </w:r>
+      <w:r>
         <w:t>para las solicitudes en paso 4</w:t>
+      </w:r>
+      <w:r>
+        <w:t xml:space="preserve"> que cuenten con dirección y ciudad</w:t>
       </w:r>
       <w:r>
         <w:t>.</w:t>
@@ -3827,6 +3905,7 @@
           <w:noProof/>
           <w:lang w:val="es-ES" w:eastAsia="es-ES"/>
         </w:rPr>
+        <w:lastRenderedPageBreak/>
         <w:drawing>
           <wp:inline distT="0" distB="0" distL="0" distR="0" wp14:anchorId="6798C018" wp14:editId="3E7F5D0A">
             <wp:extent cx="6390640" cy="1229995"/>
@@ -3877,6 +3956,9 @@
         <w:t>Se tendrá la opción para generar el archivo de bloqueo</w:t>
       </w:r>
       <w:r>
+        <w:t xml:space="preserve"> para las solicitudes en paso 4</w:t>
+      </w:r>
+      <w:r>
         <w:t xml:space="preserve"> en formato </w:t>
       </w:r>
       <w:r>
@@ -3946,7 +4028,13 @@
         <w:jc w:val="both"/>
       </w:pPr>
       <w:r>
-        <w:t xml:space="preserve">Se tendrá la opción para generar el archivo de acuse de recibido, el cual tendrá el siguiente formato. </w:t>
+        <w:t xml:space="preserve">Se tendrá la opción para generar el archivo de acuse de recibido </w:t>
+      </w:r>
+      <w:r>
+        <w:t xml:space="preserve">para las solicitudes en paso 4, </w:t>
+      </w:r>
+      <w:r>
+        <w:t xml:space="preserve">el cual tendrá el siguiente formato. </w:t>
       </w:r>
       <w:r>
         <w:rPr>
@@ -3978,7 +4066,7 @@
     <w:p>
       <w:pPr>
         <w:ind w:left="360"/>
-        <w:jc w:val="both"/>
+        <w:jc w:val="center"/>
       </w:pPr>
       <w:r>
         <w:rPr>
@@ -3986,9 +4074,9 @@
           <w:lang w:val="es-ES" w:eastAsia="es-ES"/>
         </w:rPr>
         <w:drawing>
-          <wp:inline distT="0" distB="0" distL="0" distR="0" wp14:anchorId="115BF66F" wp14:editId="0BEDFE26">
-            <wp:extent cx="5612130" cy="3673475"/>
-            <wp:effectExtent l="0" t="0" r="7620" b="3175"/>
+          <wp:inline distT="0" distB="0" distL="0" distR="0" wp14:anchorId="115BF66F" wp14:editId="05984906">
+            <wp:extent cx="2474946" cy="1620000"/>
+            <wp:effectExtent l="0" t="0" r="1905" b="0"/>
             <wp:docPr id="5" name="Imagen 5"/>
             <wp:cNvGraphicFramePr>
               <a:graphicFrameLocks xmlns:a="http://schemas.openxmlformats.org/drawingml/2006/main" noChangeAspect="1"/>
@@ -4009,7 +4097,7 @@
                   <pic:spPr>
                     <a:xfrm>
                       <a:off x="0" y="0"/>
-                      <a:ext cx="5612130" cy="3673475"/>
+                      <a:ext cx="2474946" cy="1620000"/>
                     </a:xfrm>
                     <a:prstGeom prst="rect">
                       <a:avLst/>
@@ -4021,14 +4109,6 @@
           </wp:inline>
         </w:drawing>
       </w:r>
-    </w:p>
-    <w:p>
-      <w:pPr>
-        <w:jc w:val="both"/>
-        <w:rPr>
-          <w:b/>
-        </w:rPr>
-      </w:pPr>
     </w:p>
     <w:tbl>
       <w:tblPr>
@@ -4196,6 +4276,28 @@
           </w:p>
         </w:tc>
       </w:tr>
+    </w:tbl>
+    <w:p>
+      <w:pPr>
+        <w:jc w:val="both"/>
+        <w:rPr>
+          <w:b/>
+        </w:rPr>
+      </w:pPr>
+    </w:p>
+    <w:tbl>
+      <w:tblPr>
+        <w:tblStyle w:val="Tablaconcuadrcula"/>
+        <w:tblW w:w="10201" w:type="dxa"/>
+        <w:shd w:val="clear" w:color="auto" w:fill="D9E2F3" w:themeFill="accent1" w:themeFillTint="33"/>
+        <w:tblLook w:val="04A0" w:firstRow="1" w:lastRow="0" w:firstColumn="1" w:lastColumn="0" w:noHBand="0" w:noVBand="1"/>
+      </w:tblPr>
+      <w:tblGrid>
+        <w:gridCol w:w="3681"/>
+        <w:gridCol w:w="3685"/>
+        <w:gridCol w:w="1236"/>
+        <w:gridCol w:w="1599"/>
+      </w:tblGrid>
       <w:tr>
         <w:tc>
           <w:tcPr>
@@ -4215,7 +4317,6 @@
                 <w:sz w:val="20"/>
                 <w:szCs w:val="20"/>
               </w:rPr>
-              <w:lastRenderedPageBreak/>
               <w:t>Fecha:</w:t>
             </w:r>
             <w:r>
@@ -4223,7 +4324,21 @@
                 <w:sz w:val="20"/>
                 <w:szCs w:val="20"/>
               </w:rPr>
-              <w:t xml:space="preserve"> 2022/05/02</w:t>
+              <w:t xml:space="preserve"> 2022/05</w:t>
+            </w:r>
+            <w:r>
+              <w:rPr>
+                <w:sz w:val="20"/>
+                <w:szCs w:val="20"/>
+              </w:rPr>
+              <w:t>/</w:t>
+            </w:r>
+            <w:r>
+              <w:rPr>
+                <w:sz w:val="20"/>
+                <w:szCs w:val="20"/>
+              </w:rPr>
+              <w:t>02</w:t>
             </w:r>
           </w:p>
         </w:tc>
@@ -4356,6 +4471,166 @@
         </w:rPr>
       </w:pPr>
     </w:p>
+    <w:tbl>
+      <w:tblPr>
+        <w:tblStyle w:val="Tablaconcuadrcula"/>
+        <w:tblW w:w="10201" w:type="dxa"/>
+        <w:shd w:val="clear" w:color="auto" w:fill="D9E2F3" w:themeFill="accent1" w:themeFillTint="33"/>
+        <w:tblLook w:val="04A0" w:firstRow="1" w:lastRow="0" w:firstColumn="1" w:lastColumn="0" w:noHBand="0" w:noVBand="1"/>
+      </w:tblPr>
+      <w:tblGrid>
+        <w:gridCol w:w="3681"/>
+        <w:gridCol w:w="3685"/>
+        <w:gridCol w:w="1236"/>
+        <w:gridCol w:w="1599"/>
+      </w:tblGrid>
+      <w:tr>
+        <w:tc>
+          <w:tcPr>
+            <w:tcW w:w="3681" w:type="dxa"/>
+            <w:shd w:val="clear" w:color="auto" w:fill="D9E2F3" w:themeFill="accent1" w:themeFillTint="33"/>
+          </w:tcPr>
+          <w:p>
+            <w:pPr>
+              <w:rPr>
+                <w:sz w:val="20"/>
+                <w:szCs w:val="20"/>
+              </w:rPr>
+            </w:pPr>
+            <w:r>
+              <w:rPr>
+                <w:b/>
+                <w:sz w:val="20"/>
+                <w:szCs w:val="20"/>
+              </w:rPr>
+              <w:t>Fecha:</w:t>
+            </w:r>
+            <w:r>
+              <w:rPr>
+                <w:sz w:val="20"/>
+                <w:szCs w:val="20"/>
+              </w:rPr>
+              <w:t xml:space="preserve"> 2022/05</w:t>
+            </w:r>
+            <w:r>
+              <w:rPr>
+                <w:sz w:val="20"/>
+                <w:szCs w:val="20"/>
+              </w:rPr>
+              <w:t>/</w:t>
+            </w:r>
+            <w:r>
+              <w:rPr>
+                <w:sz w:val="20"/>
+                <w:szCs w:val="20"/>
+              </w:rPr>
+              <w:t>05</w:t>
+            </w:r>
+          </w:p>
+        </w:tc>
+        <w:tc>
+          <w:tcPr>
+            <w:tcW w:w="3685" w:type="dxa"/>
+            <w:shd w:val="clear" w:color="auto" w:fill="D9E2F3" w:themeFill="accent1" w:themeFillTint="33"/>
+          </w:tcPr>
+          <w:p>
+            <w:pPr>
+              <w:rPr>
+                <w:sz w:val="20"/>
+                <w:szCs w:val="20"/>
+              </w:rPr>
+            </w:pPr>
+            <w:r>
+              <w:rPr>
+                <w:b/>
+                <w:sz w:val="20"/>
+                <w:szCs w:val="20"/>
+              </w:rPr>
+              <w:t>Responsable:</w:t>
+            </w:r>
+            <w:r>
+              <w:rPr>
+                <w:sz w:val="20"/>
+                <w:szCs w:val="20"/>
+              </w:rPr>
+              <w:t xml:space="preserve"> Alejandra Ruiz</w:t>
+            </w:r>
+          </w:p>
+        </w:tc>
+        <w:tc>
+          <w:tcPr>
+            <w:tcW w:w="1236" w:type="dxa"/>
+            <w:shd w:val="clear" w:color="auto" w:fill="D9E2F3" w:themeFill="accent1" w:themeFillTint="33"/>
+          </w:tcPr>
+          <w:p>
+            <w:pPr>
+              <w:rPr>
+                <w:b/>
+                <w:sz w:val="20"/>
+                <w:szCs w:val="20"/>
+              </w:rPr>
+            </w:pPr>
+            <w:r>
+              <w:rPr>
+                <w:b/>
+                <w:sz w:val="20"/>
+                <w:szCs w:val="20"/>
+              </w:rPr>
+              <w:t xml:space="preserve">Pruebas: </w:t>
+            </w:r>
+          </w:p>
+        </w:tc>
+        <w:tc>
+          <w:tcPr>
+            <w:tcW w:w="1599" w:type="dxa"/>
+            <w:shd w:val="clear" w:color="auto" w:fill="D9E2F3" w:themeFill="accent1" w:themeFillTint="33"/>
+          </w:tcPr>
+          <w:p>
+            <w:pPr>
+              <w:rPr>
+                <w:b/>
+                <w:sz w:val="20"/>
+                <w:szCs w:val="20"/>
+              </w:rPr>
+            </w:pPr>
+            <w:r>
+              <w:rPr>
+                <w:b/>
+                <w:sz w:val="20"/>
+                <w:szCs w:val="20"/>
+              </w:rPr>
+              <w:t xml:space="preserve">En Producción:  </w:t>
+            </w:r>
+          </w:p>
+        </w:tc>
+      </w:tr>
+      <w:tr>
+        <w:tc>
+          <w:tcPr>
+            <w:tcW w:w="10201" w:type="dxa"/>
+            <w:gridSpan w:val="4"/>
+            <w:shd w:val="clear" w:color="auto" w:fill="D9E2F3" w:themeFill="accent1" w:themeFillTint="33"/>
+          </w:tcPr>
+          <w:p>
+            <w:pPr>
+              <w:jc w:val="both"/>
+              <w:rPr>
+                <w:b/>
+              </w:rPr>
+            </w:pPr>
+            <w:r>
+              <w:rPr>
+                <w:b/>
+              </w:rPr>
+              <w:t xml:space="preserve">Observación: </w:t>
+            </w:r>
+            <w:r>
+              <w:t xml:space="preserve">En Reunión del 4 de Mayo entre las áreas de TI y Operaciones se estableció que las tarjetas de crédito pueden ser recibidas pese a que el cliente no cuente con la información de Sincronización de Ubicaciones, por lo que para el paso 4 de prevalidación se mostraran aquellos registros que estén en los paso 2 y 3. </w:t>
+            </w:r>
+          </w:p>
+        </w:tc>
+      </w:tr>
+    </w:tbl>
     <w:p>
       <w:pPr>
         <w:jc w:val="both"/>
@@ -4363,11 +4638,71 @@
           <w:b/>
         </w:rPr>
       </w:pPr>
-      <w:r>
+    </w:p>
+    <w:p>
+      <w:pPr>
+        <w:jc w:val="both"/>
         <w:rPr>
           <w:b/>
         </w:rPr>
+      </w:pPr>
+    </w:p>
+    <w:p>
+      <w:pPr>
+        <w:jc w:val="both"/>
+        <w:rPr>
+          <w:b/>
+        </w:rPr>
+      </w:pPr>
+    </w:p>
+    <w:p>
+      <w:pPr>
+        <w:jc w:val="both"/>
+        <w:rPr>
+          <w:b/>
+        </w:rPr>
+      </w:pPr>
+      <w:r>
+        <w:rPr>
+          <w:b/>
+        </w:rPr>
+        <w:lastRenderedPageBreak/>
         <w:t>PASO 5 VALIDACIÓN.</w:t>
+      </w:r>
+    </w:p>
+    <w:p>
+      <w:pPr>
+        <w:jc w:val="both"/>
+        <w:rPr>
+          <w:b/>
+        </w:rPr>
+      </w:pPr>
+      <w:r>
+        <w:t>Este proceso de validación se ejecutará para todas las solicitudes que cuenten con el cuarto (4) paso culminado (</w:t>
+      </w:r>
+      <w:r>
+        <w:t>tdc_paso</w:t>
+      </w:r>
+      <w:r>
+        <w:t xml:space="preserve"> = 4) y que cuenten con Dirección y Ciudad. Solicitudes que deben ser visualizadas al ingresar al módulo “Consulta V</w:t>
+      </w:r>
+      <w:r>
+        <w:t>alida</w:t>
+      </w:r>
+      <w:r>
+        <w:t>c</w:t>
+      </w:r>
+      <w:r>
+        <w:t>i</w:t>
+      </w:r>
+      <w:r>
+        <w:t>ón”,</w:t>
+      </w:r>
+      <w:r>
+        <w:t xml:space="preserve"> </w:t>
+      </w:r>
+      <w:r>
+        <w:t>donde se puntearán los registros de entrega de plásticos al proveedor de distribución.</w:t>
       </w:r>
     </w:p>
     <w:p>
@@ -4380,13 +4715,25 @@
         <w:jc w:val="both"/>
       </w:pPr>
       <w:r>
-        <w:t xml:space="preserve">Se cargarán los clientes con las indicaciones de validación de ubicación, que están </w:t>
-      </w:r>
-      <w:r>
-        <w:t>revalidados (los que están en estado 2)</w:t>
-      </w:r>
-      <w:r>
-        <w:t xml:space="preserve"> y se visualizaran los últimos 6 números de la tarjeta.</w:t>
+        <w:t>Se cargarán los clientes</w:t>
+      </w:r>
+      <w:r>
+        <w:t xml:space="preserve"> cuya sincronización de ubicación (dirección y ciudad) están culminados en su totalidad y que ya se encuentren prevalidados.</w:t>
+      </w:r>
+      <w:r>
+        <w:t xml:space="preserve"> </w:t>
+      </w:r>
+      <w:r>
+        <w:t>S</w:t>
+      </w:r>
+      <w:r>
+        <w:t xml:space="preserve">e </w:t>
+      </w:r>
+      <w:r>
+        <w:t>visualizarán</w:t>
+      </w:r>
+      <w:r>
+        <w:t xml:space="preserve"> los últimos 6 números de la tarjeta.</w:t>
       </w:r>
       <w:r>
         <w:t xml:space="preserve"> </w:t>
@@ -4411,7 +4758,13 @@
         <w:t xml:space="preserve"> validación y se ejecute </w:t>
       </w:r>
       <w:r>
-        <w:t>el proceso validar cambios la solicitud pasa a estado  3.</w:t>
+        <w:t xml:space="preserve">el proceso </w:t>
+      </w:r>
+      <w:r>
+        <w:t>las solicitudes quedaran en paso 5</w:t>
+      </w:r>
+      <w:r>
+        <w:t>.</w:t>
       </w:r>
     </w:p>
     <w:p>
@@ -4437,39 +4790,26 @@
         <w:jc w:val="both"/>
       </w:pPr>
       <w:r>
-        <w:t>La opción generar reporte debe hacerlo en formato csv y pdf</w:t>
-      </w:r>
-      <w:bookmarkStart w:id="82" w:name="_GoBack"/>
-      <w:r>
-        <w:t>.</w:t>
-      </w:r>
-      <w:r>
-        <w:t xml:space="preserve"> (pendiente anexar los formatos)</w:t>
-      </w:r>
-      <w:bookmarkEnd w:id="82"/>
-    </w:p>
-    <w:p>
-      <w:pPr>
-        <w:pStyle w:val="Prrafodelista"/>
-        <w:numPr>
-          <w:ilvl w:val="0"/>
-          <w:numId w:val="9"/>
-        </w:numPr>
-        <w:jc w:val="both"/>
-      </w:pPr>
-      <w:r>
-        <w:t xml:space="preserve">La opción generar reporte genera un reporte con las solicitudes que estén en estado 3 </w:t>
-      </w:r>
-    </w:p>
-    <w:p>
-      <w:pPr>
-        <w:ind w:left="720"/>
-        <w:jc w:val="both"/>
-      </w:pPr>
-    </w:p>
-    <w:p>
-      <w:pPr>
-        <w:ind w:left="720"/>
+        <w:t xml:space="preserve">La opción generar reporte debe hacerlo en formato </w:t>
+      </w:r>
+      <w:r>
+        <w:t>xlsx.</w:t>
+      </w:r>
+      <w:r>
+        <w:t xml:space="preserve"> </w:t>
+      </w:r>
+      <w:r>
+        <w:t>Según Formato</w:t>
+      </w:r>
+      <w:r>
+        <w:t xml:space="preserve">, éste se </w:t>
+      </w:r>
+      <w:r>
+        <w:t>generará para las solicitudes que estén en paso 5</w:t>
+      </w:r>
+    </w:p>
+    <w:p>
+      <w:pPr>
         <w:jc w:val="both"/>
       </w:pPr>
       <w:r>
@@ -4478,10 +4818,10 @@
           <w:lang w:val="es-ES" w:eastAsia="es-ES"/>
         </w:rPr>
         <w:drawing>
-          <wp:inline distT="0" distB="0" distL="0" distR="0" wp14:anchorId="72AE5251" wp14:editId="07388FC0">
-            <wp:extent cx="5612130" cy="3523615"/>
-            <wp:effectExtent l="0" t="0" r="7620" b="635"/>
-            <wp:docPr id="6" name="Imagen 6"/>
+          <wp:inline distT="0" distB="0" distL="0" distR="0" wp14:anchorId="12D6537C" wp14:editId="2786D5C9">
+            <wp:extent cx="6722274" cy="993913"/>
+            <wp:effectExtent l="0" t="0" r="2540" b="0"/>
+            <wp:docPr id="18" name="Imagen 18"/>
             <wp:cNvGraphicFramePr>
               <a:graphicFrameLocks xmlns:a="http://schemas.openxmlformats.org/drawingml/2006/main" noChangeAspect="1"/>
             </wp:cNvGraphicFramePr>
@@ -4501,7 +4841,7 @@
                   <pic:spPr>
                     <a:xfrm>
                       <a:off x="0" y="0"/>
-                      <a:ext cx="5612130" cy="3523615"/>
+                      <a:ext cx="6907665" cy="1021324"/>
                     </a:xfrm>
                     <a:prstGeom prst="rect">
                       <a:avLst/>
@@ -4516,142 +4856,8 @@
     </w:p>
     <w:p>
       <w:pPr>
-        <w:pStyle w:val="Prrafodelista"/>
-        <w:ind w:left="1080"/>
-        <w:jc w:val="both"/>
-      </w:pPr>
-    </w:p>
-    <w:p>
-      <w:pPr>
-        <w:jc w:val="both"/>
-        <w:rPr>
-          <w:b/>
-        </w:rPr>
-      </w:pPr>
-    </w:p>
-    <w:p>
-      <w:pPr>
-        <w:jc w:val="both"/>
-        <w:rPr>
-          <w:b/>
-        </w:rPr>
-      </w:pPr>
-      <w:r>
-        <w:rPr>
-          <w:b/>
-        </w:rPr>
-        <w:t>PASO 6 CARGA DE GUÍA.</w:t>
-      </w:r>
-    </w:p>
-    <w:p>
-      <w:pPr>
-        <w:jc w:val="both"/>
-      </w:pPr>
-      <w:r>
-        <w:t xml:space="preserve">       Se realizará el proceso de carga de la guía enviada por el proveedor de entrega de tarjetas, este proceso tendrá la opción automática y manual.</w:t>
-      </w:r>
-      <w:r>
-        <w:t xml:space="preserve"> ( pendiente formato)</w:t>
-      </w:r>
-    </w:p>
-    <w:p>
-      <w:pPr>
-        <w:pStyle w:val="Prrafodelista"/>
-        <w:numPr>
-          <w:ilvl w:val="0"/>
-          <w:numId w:val="10"/>
-        </w:numPr>
-        <w:jc w:val="both"/>
-      </w:pPr>
-      <w:r>
-        <w:t>Una vez cargada la información de la guía, debe ser asociada a la solicitud de cada cliente, aquí solo aplica para solicitudes que se encuentren en estado 3.</w:t>
-      </w:r>
-    </w:p>
-    <w:p>
-      <w:pPr>
-        <w:pStyle w:val="Prrafodelista"/>
-        <w:jc w:val="both"/>
-      </w:pPr>
-      <w:r>
-        <w:lastRenderedPageBreak/>
-        <w:t xml:space="preserve">Se </w:t>
-      </w:r>
-      <w:r>
-        <w:rPr>
-          <w:b/>
-        </w:rPr>
-        <w:t xml:space="preserve">realizará un proceso automático </w:t>
-      </w:r>
-      <w:r>
-        <w:t xml:space="preserve">siempre y cuando la guía indique si la tarjeta fue entregada. En caso tal esos el </w:t>
-      </w:r>
-      <w:r>
-        <w:rPr>
-          <w:b/>
-        </w:rPr>
-        <w:t>flag_guia</w:t>
-      </w:r>
-      <w:r>
-        <w:t xml:space="preserve"> se dejará en 1.</w:t>
-      </w:r>
-    </w:p>
-    <w:p>
-      <w:pPr>
-        <w:pStyle w:val="Prrafodelista"/>
-        <w:jc w:val="both"/>
-      </w:pPr>
-      <w:r>
-        <w:t xml:space="preserve">Se </w:t>
-      </w:r>
-      <w:r>
-        <w:t>dejará</w:t>
-      </w:r>
-      <w:r>
-        <w:t xml:space="preserve"> log del proceso, fecha y se indicara que el paso fue automático.</w:t>
-      </w:r>
-    </w:p>
-    <w:p>
-      <w:pPr>
-        <w:pStyle w:val="Prrafodelista"/>
-        <w:jc w:val="both"/>
-      </w:pPr>
-    </w:p>
-    <w:p>
-      <w:pPr>
-        <w:pStyle w:val="Prrafodelista"/>
-        <w:jc w:val="both"/>
-      </w:pPr>
-      <w:r>
-        <w:t>Se tendrá un proceso manual:</w:t>
-      </w:r>
-    </w:p>
-    <w:p>
-      <w:pPr>
-        <w:pStyle w:val="Prrafodelista"/>
-        <w:numPr>
-          <w:ilvl w:val="0"/>
-          <w:numId w:val="10"/>
-        </w:numPr>
-        <w:jc w:val="both"/>
-      </w:pPr>
-      <w:r>
-        <w:t xml:space="preserve">Se </w:t>
-      </w:r>
-      <w:r>
-        <w:t>seleccionará</w:t>
-      </w:r>
-      <w:r>
-        <w:t xml:space="preserve"> el check si la tarjeta fue entregada.</w:t>
-      </w:r>
-    </w:p>
-    <w:p>
-      <w:pPr>
-        <w:jc w:val="both"/>
-      </w:pPr>
-    </w:p>
-    <w:p>
-      <w:pPr>
-        <w:jc w:val="both"/>
+        <w:ind w:left="720"/>
+        <w:jc w:val="center"/>
       </w:pPr>
       <w:r>
         <w:rPr>
@@ -4659,10 +4865,10 @@
           <w:lang w:val="es-ES" w:eastAsia="es-ES"/>
         </w:rPr>
         <w:drawing>
-          <wp:inline distT="0" distB="0" distL="0" distR="0" wp14:anchorId="18C12F56" wp14:editId="6C5EAAF5">
-            <wp:extent cx="5612130" cy="3503295"/>
-            <wp:effectExtent l="0" t="0" r="7620" b="1905"/>
-            <wp:docPr id="7" name="Imagen 7"/>
+          <wp:inline distT="0" distB="0" distL="0" distR="0" wp14:anchorId="72AE5251" wp14:editId="72FD4633">
+            <wp:extent cx="2580205" cy="1620000"/>
+            <wp:effectExtent l="0" t="0" r="0" b="0"/>
+            <wp:docPr id="6" name="Imagen 6"/>
             <wp:cNvGraphicFramePr>
               <a:graphicFrameLocks xmlns:a="http://schemas.openxmlformats.org/drawingml/2006/main" noChangeAspect="1"/>
             </wp:cNvGraphicFramePr>
@@ -4682,7 +4888,7 @@
                   <pic:spPr>
                     <a:xfrm>
                       <a:off x="0" y="0"/>
-                      <a:ext cx="5612130" cy="3503295"/>
+                      <a:ext cx="2580205" cy="1620000"/>
                     </a:xfrm>
                     <a:prstGeom prst="rect">
                       <a:avLst/>
@@ -4698,133 +4904,101 @@
     <w:p>
       <w:pPr>
         <w:jc w:val="both"/>
-      </w:pPr>
-    </w:p>
-    <w:p>
-      <w:pPr>
-        <w:jc w:val="both"/>
-      </w:pPr>
-    </w:p>
-    <w:p>
-      <w:pPr>
-        <w:jc w:val="both"/>
-      </w:pPr>
-      <w:r>
         <w:rPr>
           <w:b/>
         </w:rPr>
-        <w:t>PASO 7 VALIDACIÓN FLUJO DIGITAL</w:t>
-      </w:r>
-      <w:r>
-        <w:t xml:space="preserve">. </w:t>
-      </w:r>
-    </w:p>
-    <w:p>
-      <w:pPr>
-        <w:jc w:val="both"/>
-      </w:pPr>
-      <w:r>
-        <w:t>** se valida que automáticamente que esté terminado el flujo digital.</w:t>
-      </w:r>
-      <w:r>
-        <w:t xml:space="preserve"> Se dejar en la tabla de parámetros del sistema el paso en el cual finaliza el flujo digital. </w:t>
-      </w:r>
-      <w:r>
-        <w:t>el campo es numérico.</w:t>
-      </w:r>
-    </w:p>
-    <w:p>
-      <w:pPr>
+      </w:pPr>
+      <w:r>
+        <w:rPr>
+          <w:b/>
+        </w:rPr>
+        <w:t>PASO 6 CARGA DE GUÍA.</w:t>
+      </w:r>
+    </w:p>
+    <w:p>
+      <w:pPr>
+        <w:jc w:val="both"/>
+      </w:pPr>
+      <w:r>
+        <w:t xml:space="preserve">       Se realizará el proceso de carga de la guía enviada por el proveedor de entrega de tarjetas, este proceso tendrá la opción automática y manual.</w:t>
+      </w:r>
+      <w:r>
+        <w:t xml:space="preserve"> (</w:t>
+      </w:r>
+      <w:bookmarkStart w:id="82" w:name="_GoBack"/>
+      <w:bookmarkEnd w:id="82"/>
+      <w:r>
+        <w:t>pendiente formato)</w:t>
+      </w:r>
+    </w:p>
+    <w:p>
+      <w:pPr>
+        <w:pStyle w:val="Prrafodelista"/>
+        <w:numPr>
+          <w:ilvl w:val="0"/>
+          <w:numId w:val="10"/>
+        </w:numPr>
+        <w:jc w:val="both"/>
+      </w:pPr>
+      <w:r>
+        <w:t>Una vez cargada la información de la guía, debe ser asociada a la solicitud de cada cliente, aquí solo aplica para solicitudes que se encuentren en estado 3.</w:t>
+      </w:r>
+    </w:p>
+    <w:p>
+      <w:pPr>
+        <w:pStyle w:val="Prrafodelista"/>
         <w:jc w:val="both"/>
       </w:pPr>
       <w:r>
         <w:t xml:space="preserve">Se </w:t>
       </w:r>
       <w:r>
-        <w:t>indicará el paso en el que encuentra el flujo digital del cliente, aquí tomará la información de un servicio web</w:t>
-      </w:r>
-      <w:r>
-        <w:t>(</w:t>
-      </w:r>
-      <w:r>
         <w:rPr>
           <w:b/>
         </w:rPr>
-        <w:t>pendiente definir</w:t>
+        <w:t xml:space="preserve">realizará un proceso automático </w:t>
+      </w:r>
+      <w:r>
+        <w:t xml:space="preserve">siempre y cuando la guía indique si la tarjeta fue entregada. En caso tal esos el </w:t>
       </w:r>
       <w:r>
         <w:rPr>
           <w:b/>
         </w:rPr>
-        <w:t xml:space="preserve"> firma</w:t>
-      </w:r>
-      <w:r>
-        <w:rPr>
-          <w:b/>
-        </w:rPr>
-        <w:t>)</w:t>
-      </w:r>
-      <w:r>
-        <w:t xml:space="preserve"> </w:t>
-      </w:r>
-      <w:r>
-        <w:t>y lo</w:t>
-      </w:r>
-      <w:r>
-        <w:t xml:space="preserve"> campara con el parámetro del sistema si el </w:t>
-      </w:r>
-      <w:r>
-        <w:t>número</w:t>
-      </w:r>
-      <w:r>
-        <w:t xml:space="preserve"> es el mismo dejar flag_flujo en 1, esto se hará de manera automática.</w:t>
-      </w:r>
-    </w:p>
-    <w:p>
-      <w:pPr>
-        <w:jc w:val="both"/>
-      </w:pPr>
-      <w:r>
-        <w:t>Deberá guardar el paso del flujo digital para mostrarlo en la p</w:t>
-      </w:r>
-      <w:r>
-        <w:t>antalla, se deberá indicar en que paso se encuentra.</w:t>
-      </w:r>
-    </w:p>
-    <w:p>
-      <w:pPr>
-        <w:jc w:val="both"/>
-      </w:pPr>
-    </w:p>
-    <w:p>
-      <w:pPr>
-        <w:jc w:val="both"/>
-      </w:pPr>
-      <w:commentRangeStart w:id="83"/>
-      <w:r>
-        <w:t>Se podrán realizar cargues masivos, indicando el numero de cedula, y columna documento.( 1 identidad, 2 ingresos, 3 pagare) y  deberá dejar  log.</w:t>
-      </w:r>
-      <w:commentRangeEnd w:id="83"/>
-      <w:r>
-        <w:rPr>
-          <w:rStyle w:val="Refdecomentario"/>
-        </w:rPr>
-        <w:commentReference w:id="83"/>
-      </w:r>
-    </w:p>
-    <w:p>
-      <w:pPr>
-        <w:jc w:val="both"/>
-      </w:pPr>
-      <w:r>
-        <w:lastRenderedPageBreak/>
-        <w:t xml:space="preserve"> </w:t>
-      </w:r>
-      <w:r>
-        <w:t>Aquí se revisarán los documentos de flujo digital si</w:t>
-      </w:r>
-      <w:r>
-        <w:t xml:space="preserve"> están completos, esto se realiza de manera manual.</w:t>
+        <w:t>flag_guia</w:t>
+      </w:r>
+      <w:r>
+        <w:t xml:space="preserve"> se dejará en 1.</w:t>
+      </w:r>
+    </w:p>
+    <w:p>
+      <w:pPr>
+        <w:pStyle w:val="Prrafodelista"/>
+        <w:jc w:val="both"/>
+      </w:pPr>
+      <w:r>
+        <w:t xml:space="preserve">Se </w:t>
+      </w:r>
+      <w:r>
+        <w:t>dejará</w:t>
+      </w:r>
+      <w:r>
+        <w:t xml:space="preserve"> log del proceso, fecha y se indicara que el paso fue automático.</w:t>
+      </w:r>
+    </w:p>
+    <w:p>
+      <w:pPr>
+        <w:pStyle w:val="Prrafodelista"/>
+        <w:jc w:val="both"/>
+      </w:pPr>
+    </w:p>
+    <w:p>
+      <w:pPr>
+        <w:pStyle w:val="Prrafodelista"/>
+        <w:jc w:val="both"/>
+      </w:pPr>
+      <w:r>
+        <w:t>Se tendrá un proceso manual:</w:t>
       </w:r>
     </w:p>
     <w:p>
@@ -4832,117 +5006,40 @@
         <w:pStyle w:val="Prrafodelista"/>
         <w:numPr>
           <w:ilvl w:val="0"/>
-          <w:numId w:val="11"/>
-        </w:numPr>
-        <w:jc w:val="both"/>
-      </w:pPr>
-      <w:r>
-        <w:t>Se seleccionarán los re</w:t>
-      </w:r>
-      <w:r>
-        <w:t>gistros que es estén en estado 2 o 3</w:t>
-      </w:r>
-      <w:r>
-        <w:t xml:space="preserve"> y el </w:t>
-      </w:r>
-      <w:r>
-        <w:rPr>
-          <w:b/>
-        </w:rPr>
-        <w:t>flag_doc_identidad</w:t>
-      </w:r>
-      <w:r>
-        <w:t xml:space="preserve"> = 0 or </w:t>
-      </w:r>
-      <w:r>
-        <w:rPr>
-          <w:b/>
-        </w:rPr>
-        <w:t>flag_doc_ingresos</w:t>
-      </w:r>
-      <w:r>
-        <w:t>=0</w:t>
-      </w:r>
-      <w:r>
-        <w:t xml:space="preserve"> or</w:t>
-      </w:r>
-      <w:r>
-        <w:t xml:space="preserve"> </w:t>
-      </w:r>
-      <w:r>
-        <w:t xml:space="preserve"> flag_pagare=0</w:t>
-      </w:r>
-    </w:p>
-    <w:p>
-      <w:pPr>
-        <w:pStyle w:val="Prrafodelista"/>
-        <w:numPr>
-          <w:ilvl w:val="0"/>
-          <w:numId w:val="11"/>
-        </w:numPr>
-        <w:jc w:val="both"/>
-      </w:pPr>
-      <w:r>
-        <w:t>Se seleccionará manualmente los documentos que estén correctos.</w:t>
-      </w:r>
-    </w:p>
-    <w:p>
-      <w:pPr>
-        <w:pStyle w:val="Prrafodelista"/>
-        <w:numPr>
-          <w:ilvl w:val="0"/>
-          <w:numId w:val="11"/>
-        </w:numPr>
-        <w:jc w:val="both"/>
-      </w:pPr>
-      <w:r>
-        <w:t>Para que se aplique los cambios se ejecutara la opción aplicar cambios.</w:t>
-      </w:r>
-    </w:p>
-    <w:p>
-      <w:pPr>
-        <w:pStyle w:val="Prrafodelista"/>
-        <w:numPr>
-          <w:ilvl w:val="0"/>
-          <w:numId w:val="11"/>
-        </w:numPr>
-        <w:jc w:val="both"/>
-      </w:pPr>
-      <w:r>
-        <w:t>Una vez los documentos estén comp</w:t>
-      </w:r>
-      <w:r>
-        <w:t>letos aparece que ya fueron diligenciados.</w:t>
-      </w:r>
-    </w:p>
-    <w:p>
-      <w:pPr>
-        <w:pStyle w:val="Prrafodelista"/>
-        <w:numPr>
-          <w:ilvl w:val="0"/>
-          <w:numId w:val="11"/>
-        </w:numPr>
-        <w:jc w:val="both"/>
-      </w:pPr>
-      <w:r>
-        <w:t>Se tendrán los logs de acciones de marcado de fechas del proceso.</w:t>
-      </w:r>
-    </w:p>
-    <w:p>
-      <w:pPr>
-        <w:ind w:left="360"/>
-        <w:jc w:val="both"/>
+          <w:numId w:val="10"/>
+        </w:numPr>
+        <w:jc w:val="both"/>
+      </w:pPr>
+      <w:r>
+        <w:t xml:space="preserve">Se </w:t>
+      </w:r>
+      <w:r>
+        <w:t>seleccionará</w:t>
+      </w:r>
+      <w:r>
+        <w:t xml:space="preserve"> el check si la tarjeta fue entregada.</w:t>
+      </w:r>
+    </w:p>
+    <w:p>
+      <w:pPr>
+        <w:jc w:val="both"/>
+      </w:pPr>
+    </w:p>
+    <w:p>
+      <w:pPr>
+        <w:jc w:val="center"/>
       </w:pPr>
       <w:r>
         <w:rPr>
           <w:noProof/>
           <w:lang w:val="es-ES" w:eastAsia="es-ES"/>
         </w:rPr>
+        <w:lastRenderedPageBreak/>
         <w:drawing>
-          <wp:inline distT="0" distB="0" distL="0" distR="0" wp14:anchorId="062E0B3E" wp14:editId="1899C82E">
-            <wp:extent cx="5612130" cy="2919730"/>
-            <wp:effectExtent l="0" t="0" r="7620" b="0"/>
-            <wp:docPr id="8" name="Imagen 8"/>
+          <wp:inline distT="0" distB="0" distL="0" distR="0" wp14:anchorId="18C12F56" wp14:editId="0A5DB830">
+            <wp:extent cx="2595171" cy="1620000"/>
+            <wp:effectExtent l="0" t="0" r="0" b="0"/>
+            <wp:docPr id="7" name="Imagen 7"/>
             <wp:cNvGraphicFramePr>
               <a:graphicFrameLocks xmlns:a="http://schemas.openxmlformats.org/drawingml/2006/main" noChangeAspect="1"/>
             </wp:cNvGraphicFramePr>
@@ -4962,7 +5059,7 @@
                   <pic:spPr>
                     <a:xfrm>
                       <a:off x="0" y="0"/>
-                      <a:ext cx="5612130" cy="2919730"/>
+                      <a:ext cx="2595171" cy="1620000"/>
                     </a:xfrm>
                     <a:prstGeom prst="rect">
                       <a:avLst/>
@@ -4985,144 +5082,238 @@
         <w:jc w:val="both"/>
       </w:pPr>
       <w:r>
-        <w:t>Para pasar al siguiente estado (estado 4</w:t>
-      </w:r>
-      <w:r>
-        <w:t>) solo</w:t>
-      </w:r>
-      <w:r>
-        <w:t xml:space="preserve"> se podrá si  todos los documentos están validados y el flujo digital </w:t>
-      </w:r>
-      <w:r>
-        <w:t>está</w:t>
-      </w:r>
-      <w:r>
-        <w:t xml:space="preserve">  en estado terminado</w:t>
-      </w:r>
-      <w:r>
-        <w:t xml:space="preserve"> y este esté previamente en estado 3.</w:t>
-      </w:r>
-    </w:p>
-    <w:p>
-      <w:pPr>
-        <w:jc w:val="both"/>
-      </w:pPr>
-      <w:r>
-        <w:t>La opción sms El proceso de generación de</w:t>
-      </w:r>
-      <w:r>
-        <w:t xml:space="preserve"> un </w:t>
-      </w:r>
-      <w:r>
-        <w:t>archivo plano</w:t>
-      </w:r>
-      <w:r>
-        <w:t xml:space="preserve"> generar un archivo </w:t>
-      </w:r>
-      <w:r>
-        <w:t>con cedula</w:t>
-      </w:r>
-      <w:r>
-        <w:t xml:space="preserve">, nombre, </w:t>
-      </w:r>
-      <w:r>
-        <w:t>mensaje teléfono</w:t>
-      </w:r>
-      <w:r>
-        <w:t xml:space="preserve">, paso pendiente, para los pasos pendientes </w:t>
-      </w:r>
-      <w:commentRangeStart w:id="84"/>
-      <w:r>
-        <w:t xml:space="preserve">1 </w:t>
-      </w:r>
-      <w:r>
-        <w:t>hoja flujo</w:t>
-      </w:r>
-      <w:r>
-        <w:t xml:space="preserve"> digital, hoja </w:t>
-      </w:r>
-      <w:r>
-        <w:t>2 documento</w:t>
-      </w:r>
-      <w:r>
-        <w:t xml:space="preserve"> de identidad y/o ingresos, hoja 3 pagare.</w:t>
-      </w:r>
-      <w:commentRangeEnd w:id="84"/>
+        <w:rPr>
+          <w:b/>
+        </w:rPr>
+        <w:t>PASO 7 VALIDACIÓN FLUJO DIGITAL</w:t>
+      </w:r>
+      <w:r>
+        <w:t xml:space="preserve">. </w:t>
+      </w:r>
+    </w:p>
+    <w:p>
+      <w:pPr>
+        <w:jc w:val="both"/>
+      </w:pPr>
+      <w:r>
+        <w:t>** se valida que automáticamente que esté terminado el flujo digital.</w:t>
+      </w:r>
+      <w:r>
+        <w:t xml:space="preserve"> Se dejar en la tabla de parámetros del sistema el paso en el cual finaliza el flujo digital. </w:t>
+      </w:r>
+      <w:r>
+        <w:t>el campo es numérico.</w:t>
+      </w:r>
+    </w:p>
+    <w:p>
+      <w:pPr>
+        <w:jc w:val="both"/>
+      </w:pPr>
+      <w:r>
+        <w:t xml:space="preserve">Se </w:t>
+      </w:r>
+      <w:r>
+        <w:t>indicará el paso en el que encuentra el flujo digital del cliente, aquí tomará la información de un servicio web</w:t>
+      </w:r>
+      <w:r>
+        <w:t>(</w:t>
+      </w:r>
+      <w:r>
+        <w:rPr>
+          <w:b/>
+        </w:rPr>
+        <w:t>pendiente definir</w:t>
+      </w:r>
+      <w:r>
+        <w:rPr>
+          <w:b/>
+        </w:rPr>
+        <w:t xml:space="preserve"> firma</w:t>
+      </w:r>
+      <w:r>
+        <w:rPr>
+          <w:b/>
+        </w:rPr>
+        <w:t>)</w:t>
+      </w:r>
+      <w:r>
+        <w:t xml:space="preserve"> </w:t>
+      </w:r>
+      <w:r>
+        <w:t>y lo</w:t>
+      </w:r>
+      <w:r>
+        <w:t xml:space="preserve"> campara con el parámetro del sistema si el </w:t>
+      </w:r>
+      <w:r>
+        <w:t>número</w:t>
+      </w:r>
+      <w:r>
+        <w:t xml:space="preserve"> es el mismo dejar flag_flujo en 1, esto se hará de manera automática.</w:t>
+      </w:r>
+    </w:p>
+    <w:p>
+      <w:pPr>
+        <w:jc w:val="both"/>
+      </w:pPr>
+      <w:r>
+        <w:t>Deberá guardar el paso del flujo digital para mostrarlo en la p</w:t>
+      </w:r>
+      <w:r>
+        <w:t>antalla, se deberá indicar en que paso se encuentra.</w:t>
+      </w:r>
+    </w:p>
+    <w:p>
+      <w:pPr>
+        <w:jc w:val="both"/>
+      </w:pPr>
+    </w:p>
+    <w:p>
+      <w:pPr>
+        <w:jc w:val="both"/>
+      </w:pPr>
+      <w:commentRangeStart w:id="83"/>
+      <w:r>
+        <w:t>Se podrán realizar cargues masivos, indicando el numero de cedula, y columna documento.( 1 identidad, 2 ingresos, 3 pagare) y  deberá dejar  log.</w:t>
+      </w:r>
+      <w:commentRangeEnd w:id="83"/>
       <w:r>
         <w:rPr>
           <w:rStyle w:val="Refdecomentario"/>
         </w:rPr>
-        <w:commentReference w:id="84"/>
-      </w:r>
-    </w:p>
-    <w:p>
-      <w:pPr>
-        <w:jc w:val="both"/>
+        <w:commentReference w:id="83"/>
+      </w:r>
+    </w:p>
+    <w:p>
+      <w:pPr>
+        <w:jc w:val="both"/>
+      </w:pPr>
+      <w:r>
+        <w:t xml:space="preserve"> </w:t>
+      </w:r>
+      <w:r>
+        <w:t>Aquí se revisarán los documentos de flujo digital si</w:t>
+      </w:r>
+      <w:r>
+        <w:t xml:space="preserve"> están completos, esto se realiza de manera manual.</w:t>
+      </w:r>
+    </w:p>
+    <w:p>
+      <w:pPr>
+        <w:pStyle w:val="Prrafodelista"/>
+        <w:numPr>
+          <w:ilvl w:val="0"/>
+          <w:numId w:val="11"/>
+        </w:numPr>
+        <w:jc w:val="both"/>
+      </w:pPr>
+      <w:r>
+        <w:t>Se seleccionarán los re</w:t>
+      </w:r>
+      <w:r>
+        <w:t>gistros que es estén en estado 2 o 3</w:t>
+      </w:r>
+      <w:r>
+        <w:t xml:space="preserve"> y el </w:t>
+      </w:r>
+      <w:r>
         <w:rPr>
           <w:b/>
         </w:rPr>
-      </w:pPr>
+        <w:t>flag_doc_identidad</w:t>
+      </w:r>
+      <w:r>
+        <w:t xml:space="preserve"> = 0 or </w:t>
+      </w:r>
       <w:r>
         <w:rPr>
           <w:b/>
         </w:rPr>
-        <w:t>PASO 8</w:t>
-      </w:r>
-    </w:p>
-    <w:p>
-      <w:pPr>
-        <w:jc w:val="both"/>
-      </w:pPr>
-      <w:r>
-        <w:t xml:space="preserve">Se deja en la tabla de parámetros el tipo </w:t>
-      </w:r>
-      <w:r>
-        <w:t>de tarjeta y el número de pagos</w:t>
-      </w:r>
-      <w:r>
-        <w:t xml:space="preserve">, días de mora permitidos </w:t>
-      </w:r>
-      <w:r>
-        <w:t>necesarios para solicitar su activación.</w:t>
-      </w:r>
-    </w:p>
-    <w:p>
-      <w:pPr>
-        <w:jc w:val="both"/>
-      </w:pPr>
-      <w:r>
-        <w:t>Se revisara contra un servicio web (pendiente firma) quien entregara el número de pagos, días de mora, esta información de guardara en el sistema de procesos  y si cumple las  los parámetros del tipo de tarjeta</w:t>
-      </w:r>
-      <w:r>
-        <w:t>, tipo proceso ( nueva –reexpedición)</w:t>
-      </w:r>
-      <w:r>
-        <w:t xml:space="preserve"> los incluirá en el archivo de activación. </w:t>
-      </w:r>
-    </w:p>
-    <w:p>
-      <w:pPr>
-        <w:jc w:val="both"/>
-      </w:pPr>
-      <w:r>
-        <w:t>Una vez cumpla con los procesos de dejara en estado 5, enviado para activación.</w:t>
-      </w:r>
-    </w:p>
-    <w:p>
-      <w:pPr>
-        <w:jc w:val="both"/>
+        <w:t>flag_doc_ingresos</w:t>
+      </w:r>
+      <w:r>
+        <w:t>=0</w:t>
+      </w:r>
+      <w:r>
+        <w:t xml:space="preserve"> or</w:t>
+      </w:r>
+      <w:r>
+        <w:t xml:space="preserve"> </w:t>
+      </w:r>
+      <w:r>
+        <w:t xml:space="preserve"> flag_pagare=0</w:t>
+      </w:r>
+    </w:p>
+    <w:p>
+      <w:pPr>
+        <w:pStyle w:val="Prrafodelista"/>
+        <w:numPr>
+          <w:ilvl w:val="0"/>
+          <w:numId w:val="11"/>
+        </w:numPr>
+        <w:jc w:val="both"/>
+      </w:pPr>
+      <w:r>
+        <w:t>Se seleccionará manualmente los documentos que estén correctos.</w:t>
+      </w:r>
+    </w:p>
+    <w:p>
+      <w:pPr>
+        <w:pStyle w:val="Prrafodelista"/>
+        <w:numPr>
+          <w:ilvl w:val="0"/>
+          <w:numId w:val="11"/>
+        </w:numPr>
+        <w:jc w:val="both"/>
+      </w:pPr>
+      <w:r>
+        <w:t>Para que se aplique los cambios se ejecutara la opción aplicar cambios.</w:t>
+      </w:r>
+    </w:p>
+    <w:p>
+      <w:pPr>
+        <w:pStyle w:val="Prrafodelista"/>
+        <w:numPr>
+          <w:ilvl w:val="0"/>
+          <w:numId w:val="11"/>
+        </w:numPr>
+        <w:jc w:val="both"/>
+      </w:pPr>
+      <w:r>
+        <w:t>Una vez los documentos estén comp</w:t>
+      </w:r>
+      <w:r>
+        <w:t>letos aparece que ya fueron diligenciados.</w:t>
+      </w:r>
+    </w:p>
+    <w:p>
+      <w:pPr>
+        <w:pStyle w:val="Prrafodelista"/>
+        <w:numPr>
+          <w:ilvl w:val="0"/>
+          <w:numId w:val="11"/>
+        </w:numPr>
+        <w:jc w:val="both"/>
+      </w:pPr>
+      <w:r>
+        <w:t>Se tendrán los logs de acciones de marcado de fechas del proceso.</w:t>
+      </w:r>
+    </w:p>
+    <w:p>
+      <w:pPr>
+        <w:ind w:left="360"/>
+        <w:jc w:val="center"/>
       </w:pPr>
       <w:r>
         <w:rPr>
           <w:noProof/>
           <w:lang w:val="es-ES" w:eastAsia="es-ES"/>
         </w:rPr>
-        <w:lastRenderedPageBreak/>
         <w:drawing>
-          <wp:inline distT="0" distB="0" distL="0" distR="0" wp14:anchorId="6EA7B2A8" wp14:editId="56250DAC">
-            <wp:extent cx="5612130" cy="3384550"/>
-            <wp:effectExtent l="0" t="0" r="7620" b="6350"/>
-            <wp:docPr id="9" name="Imagen 9"/>
+          <wp:inline distT="0" distB="0" distL="0" distR="0" wp14:anchorId="062E0B3E" wp14:editId="2001AB91">
+            <wp:extent cx="3113867" cy="1620000"/>
+            <wp:effectExtent l="0" t="0" r="0" b="0"/>
+            <wp:docPr id="8" name="Imagen 8"/>
             <wp:cNvGraphicFramePr>
               <a:graphicFrameLocks xmlns:a="http://schemas.openxmlformats.org/drawingml/2006/main" noChangeAspect="1"/>
             </wp:cNvGraphicFramePr>
@@ -5142,7 +5333,7 @@
                   <pic:spPr>
                     <a:xfrm>
                       <a:off x="0" y="0"/>
-                      <a:ext cx="5612130" cy="3384550"/>
+                      <a:ext cx="3113867" cy="1620000"/>
                     </a:xfrm>
                     <a:prstGeom prst="rect">
                       <a:avLst/>
@@ -5159,102 +5350,134 @@
       <w:pPr>
         <w:jc w:val="both"/>
       </w:pPr>
-    </w:p>
-    <w:p>
-      <w:pPr>
-        <w:jc w:val="both"/>
-      </w:pPr>
-      <w:r>
-        <w:t>Paso 9</w:t>
-      </w:r>
-      <w:r>
-        <w:t xml:space="preserve"> Modulo confirmación activación entidad.</w:t>
-      </w:r>
-    </w:p>
-    <w:p>
-      <w:pPr>
-        <w:pStyle w:val="Prrafodelista"/>
-        <w:numPr>
-          <w:ilvl w:val="0"/>
-          <w:numId w:val="12"/>
-        </w:numPr>
-        <w:jc w:val="both"/>
-      </w:pPr>
-      <w:r>
-        <w:t>Se debe cargar un archivo donde está la relación de las tarjetas activadas.</w:t>
-      </w:r>
-    </w:p>
-    <w:p>
-      <w:pPr>
-        <w:pStyle w:val="Prrafodelista"/>
-        <w:numPr>
-          <w:ilvl w:val="0"/>
-          <w:numId w:val="12"/>
-        </w:numPr>
-        <w:jc w:val="both"/>
-      </w:pPr>
-      <w:r>
-        <w:t>Este debe ser el estado 5</w:t>
-      </w:r>
-    </w:p>
-    <w:p>
-      <w:pPr>
-        <w:pStyle w:val="Prrafodelista"/>
-        <w:numPr>
-          <w:ilvl w:val="0"/>
-          <w:numId w:val="12"/>
-        </w:numPr>
-        <w:jc w:val="both"/>
-      </w:pPr>
-      <w:r>
-        <w:t xml:space="preserve">Una vez se </w:t>
-      </w:r>
-      <w:r>
-        <w:t xml:space="preserve">valida respuesta por la entidad, </w:t>
-      </w:r>
-      <w:r>
-        <w:t xml:space="preserve">el proceso </w:t>
-      </w:r>
-      <w:r>
-        <w:t>finaliza y</w:t>
-      </w:r>
-      <w:r>
-        <w:t xml:space="preserve"> se pasa a estado 6.</w:t>
-      </w:r>
-      <w:r>
-        <w:tab/>
-      </w:r>
-    </w:p>
-    <w:p>
-      <w:pPr>
-        <w:jc w:val="both"/>
-      </w:pPr>
-      <w:commentRangeStart w:id="85"/>
-      <w:r>
-        <w:t xml:space="preserve">Modulo de Consultas </w:t>
-      </w:r>
-      <w:r>
-        <w:t>Debe existir u</w:t>
-      </w:r>
-      <w:r>
-        <w:t>n opción para realizar consultas, donde se pueda buscar por número de contrato  o cedula</w:t>
-      </w:r>
-      <w:commentRangeEnd w:id="85"/>
+      <w:r>
+        <w:t>Para pasar al siguiente estado (estado 4</w:t>
+      </w:r>
+      <w:r>
+        <w:t>) solo</w:t>
+      </w:r>
+      <w:r>
+        <w:t xml:space="preserve"> se podrá si  todos los documentos están validados y el flujo digital </w:t>
+      </w:r>
+      <w:r>
+        <w:t>está</w:t>
+      </w:r>
+      <w:r>
+        <w:t xml:space="preserve">  en estado terminado</w:t>
+      </w:r>
+      <w:r>
+        <w:t xml:space="preserve"> y este esté previamente en estado 3.</w:t>
+      </w:r>
+    </w:p>
+    <w:p>
+      <w:pPr>
+        <w:jc w:val="both"/>
+      </w:pPr>
+      <w:r>
+        <w:lastRenderedPageBreak/>
+        <w:t>La opción sms El proceso de generación de</w:t>
+      </w:r>
+      <w:r>
+        <w:t xml:space="preserve"> un </w:t>
+      </w:r>
+      <w:r>
+        <w:t>archivo plano</w:t>
+      </w:r>
+      <w:r>
+        <w:t xml:space="preserve"> generar un archivo </w:t>
+      </w:r>
+      <w:r>
+        <w:t>con cedula</w:t>
+      </w:r>
+      <w:r>
+        <w:t xml:space="preserve">, nombre, </w:t>
+      </w:r>
+      <w:r>
+        <w:t>mensaje teléfono</w:t>
+      </w:r>
+      <w:r>
+        <w:t xml:space="preserve">, paso pendiente, para los pasos pendientes </w:t>
+      </w:r>
+      <w:commentRangeStart w:id="84"/>
+      <w:r>
+        <w:t xml:space="preserve">1 </w:t>
+      </w:r>
+      <w:r>
+        <w:t>hoja flujo</w:t>
+      </w:r>
+      <w:r>
+        <w:t xml:space="preserve"> digital, hoja </w:t>
+      </w:r>
+      <w:r>
+        <w:t>2 documento</w:t>
+      </w:r>
+      <w:r>
+        <w:t xml:space="preserve"> de identidad y/o ingresos, hoja 3 pagare.</w:t>
+      </w:r>
+      <w:commentRangeEnd w:id="84"/>
       <w:r>
         <w:rPr>
           <w:rStyle w:val="Refdecomentario"/>
         </w:rPr>
-        <w:commentReference w:id="85"/>
-      </w:r>
-    </w:p>
-    <w:p>
-      <w:pPr>
-        <w:jc w:val="both"/>
-      </w:pPr>
-    </w:p>
-    <w:p>
-      <w:pPr>
-        <w:jc w:val="both"/>
+        <w:commentReference w:id="84"/>
+      </w:r>
+    </w:p>
+    <w:p>
+      <w:pPr>
+        <w:jc w:val="both"/>
+        <w:rPr>
+          <w:b/>
+        </w:rPr>
+      </w:pPr>
+      <w:r>
+        <w:rPr>
+          <w:b/>
+        </w:rPr>
+        <w:t>PASO 8</w:t>
+      </w:r>
+    </w:p>
+    <w:p>
+      <w:pPr>
+        <w:jc w:val="both"/>
+      </w:pPr>
+      <w:r>
+        <w:t xml:space="preserve">Se deja en la tabla de parámetros el tipo </w:t>
+      </w:r>
+      <w:r>
+        <w:t>de tarjeta y el número de pagos</w:t>
+      </w:r>
+      <w:r>
+        <w:t xml:space="preserve">, días de mora permitidos </w:t>
+      </w:r>
+      <w:r>
+        <w:t>necesarios para solicitar su activación.</w:t>
+      </w:r>
+    </w:p>
+    <w:p>
+      <w:pPr>
+        <w:jc w:val="both"/>
+      </w:pPr>
+      <w:r>
+        <w:t>Se revisara contra un servicio web (pendiente firma) quien entregara el número de pagos, días de mora, esta información de guardara en el sistema de procesos  y si cumple las  los parámetros del tipo de tarjeta</w:t>
+      </w:r>
+      <w:r>
+        <w:t>, tipo proceso ( nueva –reexpedición)</w:t>
+      </w:r>
+      <w:r>
+        <w:t xml:space="preserve"> los incluirá en el archivo de activación. </w:t>
+      </w:r>
+    </w:p>
+    <w:p>
+      <w:pPr>
+        <w:jc w:val="both"/>
+      </w:pPr>
+      <w:r>
+        <w:t>Una vez cumpla con los procesos de dejara en estado 5, enviado para activación.</w:t>
+      </w:r>
+    </w:p>
+    <w:p>
+      <w:pPr>
+        <w:jc w:val="center"/>
       </w:pPr>
       <w:r>
         <w:rPr>
@@ -5262,10 +5485,10 @@
           <w:lang w:val="es-ES" w:eastAsia="es-ES"/>
         </w:rPr>
         <w:drawing>
-          <wp:inline distT="0" distB="0" distL="0" distR="0" wp14:anchorId="0940EDEA" wp14:editId="358A1935">
-            <wp:extent cx="4457700" cy="2305011"/>
-            <wp:effectExtent l="0" t="0" r="0" b="635"/>
-            <wp:docPr id="10" name="Imagen 10"/>
+          <wp:inline distT="0" distB="0" distL="0" distR="0" wp14:anchorId="6EA7B2A8" wp14:editId="5FAEC6FC">
+            <wp:extent cx="2686221" cy="1620000"/>
+            <wp:effectExtent l="0" t="0" r="0" b="0"/>
+            <wp:docPr id="9" name="Imagen 9"/>
             <wp:cNvGraphicFramePr>
               <a:graphicFrameLocks xmlns:a="http://schemas.openxmlformats.org/drawingml/2006/main" noChangeAspect="1"/>
             </wp:cNvGraphicFramePr>
@@ -5285,7 +5508,7 @@
                   <pic:spPr>
                     <a:xfrm>
                       <a:off x="0" y="0"/>
-                      <a:ext cx="4461772" cy="2307117"/>
+                      <a:ext cx="2686221" cy="1620000"/>
                     </a:xfrm>
                     <a:prstGeom prst="rect">
                       <a:avLst/>
@@ -5307,10 +5530,149 @@
       <w:pPr>
         <w:jc w:val="both"/>
       </w:pPr>
+      <w:r>
+        <w:rPr>
+          <w:b/>
+        </w:rPr>
+        <w:t>Paso 9</w:t>
+      </w:r>
+      <w:r>
+        <w:t xml:space="preserve"> </w:t>
+      </w:r>
+    </w:p>
+    <w:p>
+      <w:pPr>
+        <w:jc w:val="both"/>
+      </w:pPr>
+      <w:r>
+        <w:t>Modulo confirmación activación entidad.</w:t>
+      </w:r>
+    </w:p>
+    <w:p>
+      <w:pPr>
+        <w:pStyle w:val="Prrafodelista"/>
+        <w:numPr>
+          <w:ilvl w:val="0"/>
+          <w:numId w:val="12"/>
+        </w:numPr>
+        <w:jc w:val="both"/>
+      </w:pPr>
+      <w:r>
+        <w:t>Se debe cargar un archivo donde está la relación de las tarjetas activadas.</w:t>
+      </w:r>
+    </w:p>
+    <w:p>
+      <w:pPr>
+        <w:pStyle w:val="Prrafodelista"/>
+        <w:numPr>
+          <w:ilvl w:val="0"/>
+          <w:numId w:val="12"/>
+        </w:numPr>
+        <w:jc w:val="both"/>
+      </w:pPr>
+      <w:r>
+        <w:t>Este debe ser el estado 5</w:t>
+      </w:r>
+    </w:p>
+    <w:p>
+      <w:pPr>
+        <w:pStyle w:val="Prrafodelista"/>
+        <w:numPr>
+          <w:ilvl w:val="0"/>
+          <w:numId w:val="12"/>
+        </w:numPr>
+        <w:jc w:val="both"/>
+      </w:pPr>
+      <w:r>
+        <w:t xml:space="preserve">Una vez se </w:t>
+      </w:r>
+      <w:r>
+        <w:t xml:space="preserve">valida respuesta por la entidad, </w:t>
+      </w:r>
+      <w:r>
+        <w:t xml:space="preserve">el proceso </w:t>
+      </w:r>
+      <w:r>
+        <w:t>finaliza y</w:t>
+      </w:r>
+      <w:r>
+        <w:t xml:space="preserve"> se pasa a estado 6.</w:t>
+      </w:r>
+      <w:r>
+        <w:tab/>
+      </w:r>
+    </w:p>
+    <w:p>
+      <w:pPr>
+        <w:jc w:val="both"/>
+      </w:pPr>
+      <w:commentRangeStart w:id="85"/>
+      <w:r>
+        <w:t xml:space="preserve">Modulo de Consultas </w:t>
+      </w:r>
+      <w:r>
+        <w:t>Debe existir u</w:t>
+      </w:r>
+      <w:r>
+        <w:t>n opción para realizar consultas, donde se pueda buscar por número de contrato  o cedula</w:t>
+      </w:r>
+      <w:commentRangeEnd w:id="85"/>
+      <w:r>
+        <w:rPr>
+          <w:rStyle w:val="Refdecomentario"/>
+        </w:rPr>
+        <w:commentReference w:id="85"/>
+      </w:r>
+    </w:p>
+    <w:p>
+      <w:pPr>
+        <w:jc w:val="center"/>
+      </w:pPr>
+      <w:r>
+        <w:rPr>
+          <w:noProof/>
+          <w:lang w:val="es-ES" w:eastAsia="es-ES"/>
+        </w:rPr>
+        <w:drawing>
+          <wp:inline distT="0" distB="0" distL="0" distR="0" wp14:anchorId="0940EDEA" wp14:editId="2C06BDDA">
+            <wp:extent cx="3132946" cy="1620000"/>
+            <wp:effectExtent l="0" t="0" r="0" b="0"/>
+            <wp:docPr id="10" name="Imagen 10"/>
+            <wp:cNvGraphicFramePr>
+              <a:graphicFrameLocks xmlns:a="http://schemas.openxmlformats.org/drawingml/2006/main" noChangeAspect="1"/>
+            </wp:cNvGraphicFramePr>
+            <a:graphic xmlns:a="http://schemas.openxmlformats.org/drawingml/2006/main">
+              <a:graphicData uri="http://schemas.openxmlformats.org/drawingml/2006/picture">
+                <pic:pic xmlns:pic="http://schemas.openxmlformats.org/drawingml/2006/picture">
+                  <pic:nvPicPr>
+                    <pic:cNvPr id="1" name=""/>
+                    <pic:cNvPicPr/>
+                  </pic:nvPicPr>
+                  <pic:blipFill>
+                    <a:blip r:embed="rId26"/>
+                    <a:stretch>
+                      <a:fillRect/>
+                    </a:stretch>
+                  </pic:blipFill>
+                  <pic:spPr>
+                    <a:xfrm>
+                      <a:off x="0" y="0"/>
+                      <a:ext cx="3132946" cy="1620000"/>
+                    </a:xfrm>
+                    <a:prstGeom prst="rect">
+                      <a:avLst/>
+                    </a:prstGeom>
+                  </pic:spPr>
+                </pic:pic>
+              </a:graphicData>
+            </a:graphic>
+          </wp:inline>
+        </w:drawing>
+      </w:r>
     </w:p>
     <w:sectPr>
-      <w:headerReference w:type="default" r:id="rId26"/>
-      <w:footerReference w:type="default" r:id="rId27"/>
+      <w:headerReference w:type="default" r:id="rId27"/>
+      <w:footerReference w:type="default" r:id="rId28"/>
       <w:pgSz w:w="12240" w:h="15840"/>
       <w:pgMar w:top="1417" w:right="1183" w:bottom="1417" w:left="993" w:header="708" w:footer="708" w:gutter="0"/>
       <w:cols w:space="708"/>
@@ -5488,7 +5850,7 @@
             <w:noProof/>
             <w:lang w:val="es-ES"/>
           </w:rPr>
-          <w:t>12</w:t>
+          <w:t>9</w:t>
         </w:r>
         <w:r>
           <w:fldChar w:fldCharType="end"/>

</xml_diff>

<commit_message>
actualización para ambiente de pruebas
</commit_message>
<xml_diff>
--- a/APLICACIÓN DE PROCESOS.docx
+++ b/APLICACIÓN DE PROCESOS.docx
@@ -5144,6 +5144,10 @@
         <w:jc w:val="center"/>
       </w:pPr>
       <w:r>
+        <w:rPr>
+          <w:noProof/>
+          <w:lang w:val="es-ES" w:eastAsia="es-ES"/>
+        </w:rPr>
         <w:drawing>
           <wp:inline distT="0" distB="0" distL="0" distR="0" wp14:anchorId="26597852" wp14:editId="51699CD5">
             <wp:extent cx="4182059" cy="571580"/>
@@ -5239,7 +5243,13 @@
         <w:jc w:val="both"/>
       </w:pPr>
       <w:r>
-        <w:t>Para el proceso manual, se debe indicar en los campos de Fecha de Entrega y Número de Guia la respectiva información, luego se debe dar click en el Botón “Entregada”</w:t>
+        <w:t xml:space="preserve">Para el proceso manual, se debe indicar en los campos de Fecha de Entrega y Número de </w:t>
+      </w:r>
+      <w:r>
+        <w:t>Guía</w:t>
+      </w:r>
+      <w:r>
+        <w:t xml:space="preserve"> la respectiva información, luego se debe dar click en el Botón “Entregada”</w:t>
       </w:r>
     </w:p>
     <w:p>
@@ -5249,19 +5259,7 @@
         <w:jc w:val="both"/>
       </w:pPr>
       <w:r>
-        <w:t xml:space="preserve">Este proceso actualizará las solicitudes al paso 6 (validando que se encuentren en el paso 5) y almacenará en la BD </w:t>
-      </w:r>
-      <w:r>
-        <w:t>Fecha de Entrega y Número de G</w:t>
-      </w:r>
-      <w:r>
-        <w:t>uí</w:t>
-      </w:r>
-      <w:r>
-        <w:t>a</w:t>
-      </w:r>
-      <w:r>
-        <w:t xml:space="preserve"> más los datos del log (fecha y usuario del proceso)</w:t>
+        <w:t>Este proceso actualizará las solicitudes al paso 6 (validando que se encuentren en el paso 5) y almacenará en la BD Fecha de Entrega y Número de Guía más los datos del log (fecha y usuario del proceso)</w:t>
       </w:r>
       <w:r>
         <w:t>.</w:t>
@@ -5366,7 +5364,7 @@
                 <w:sz w:val="20"/>
                 <w:szCs w:val="20"/>
               </w:rPr>
-              <w:t>06</w:t>
+              <w:t>08</w:t>
             </w:r>
           </w:p>
         </w:tc>
@@ -5479,13 +5477,22 @@
               <w:t xml:space="preserve">reunión del </w:t>
             </w:r>
             <w:r>
-              <w:t>6</w:t>
+              <w:t>8</w:t>
             </w:r>
             <w:r>
               <w:t xml:space="preserve"> de </w:t>
             </w:r>
             <w:r>
-              <w:t>Mayo el ingeniero Faber solicitó que en este paso se diseñara la opción de consultar una validación ya ejecutada teniendo como filtro la fecha de validación y poder buscar por los 6 dígitos de la tarjeta.</w:t>
+              <w:t xml:space="preserve">Mayo el ingeniero Faber </w:t>
+            </w:r>
+            <w:r>
+              <w:t>definió el formato para el archivo de carga, se efectuaron modificaciones de vista para tener en la misma ventana la opción del proceso de actualización de solicitud a “Entregada” de forma automática o manual</w:t>
+            </w:r>
+            <w:r>
+              <w:t>.</w:t>
+            </w:r>
+            <w:r>
+              <w:t xml:space="preserve"> Únicamente se pueden pasar a entregada aquellas solicitudes que han culminado los pasos anteriores </w:t>
             </w:r>
           </w:p>
         </w:tc>
@@ -5495,8 +5502,6 @@
       <w:pPr>
         <w:jc w:val="both"/>
       </w:pPr>
-      <w:bookmarkStart w:id="82" w:name="_GoBack"/>
-      <w:bookmarkEnd w:id="82"/>
     </w:p>
     <w:p>
       <w:pPr>
@@ -5593,16 +5598,16 @@
       <w:pPr>
         <w:jc w:val="both"/>
       </w:pPr>
-      <w:commentRangeStart w:id="83"/>
+      <w:commentRangeStart w:id="82"/>
       <w:r>
         <w:t>Se podrán realizar cargues masivos, indicando el numero de cedula, y columna documento.( 1 identidad, 2 ingresos, 3 pagare) y  deberá dejar  log.</w:t>
       </w:r>
-      <w:commentRangeEnd w:id="83"/>
+      <w:commentRangeEnd w:id="82"/>
       <w:r>
         <w:rPr>
           <w:rStyle w:val="Refdecomentario"/>
         </w:rPr>
-        <w:commentReference w:id="83"/>
+        <w:commentReference w:id="82"/>
       </w:r>
     </w:p>
     <w:p>
@@ -5629,6 +5634,7 @@
         <w:jc w:val="both"/>
       </w:pPr>
       <w:r>
+        <w:lastRenderedPageBreak/>
         <w:t>Se seleccionarán los re</w:t>
       </w:r>
       <w:r>
@@ -5675,7 +5681,6 @@
         <w:jc w:val="both"/>
       </w:pPr>
       <w:r>
-        <w:lastRenderedPageBreak/>
         <w:t>Se seleccionará manualmente los documentos que estén correctos.</w:t>
       </w:r>
     </w:p>
@@ -5726,14 +5731,15 @@
         <w:ind w:left="360"/>
         <w:jc w:val="center"/>
       </w:pPr>
+      <w:bookmarkStart w:id="83" w:name="_GoBack"/>
       <w:r>
         <w:rPr>
           <w:noProof/>
           <w:lang w:val="es-ES" w:eastAsia="es-ES"/>
         </w:rPr>
         <w:drawing>
-          <wp:inline distT="0" distB="0" distL="0" distR="0" wp14:anchorId="062E0B3E" wp14:editId="2001AB91">
-            <wp:extent cx="3113867" cy="1620000"/>
+          <wp:inline distT="0" distB="0" distL="0" distR="0" wp14:anchorId="062E0B3E" wp14:editId="76EF7E4E">
+            <wp:extent cx="3113866" cy="1620000"/>
             <wp:effectExtent l="0" t="0" r="0" b="0"/>
             <wp:docPr id="8" name="Imagen 8"/>
             <wp:cNvGraphicFramePr>
@@ -5755,7 +5761,7 @@
                   <pic:spPr>
                     <a:xfrm>
                       <a:off x="0" y="0"/>
-                      <a:ext cx="3113867" cy="1620000"/>
+                      <a:ext cx="3113866" cy="1620000"/>
                     </a:xfrm>
                     <a:prstGeom prst="rect">
                       <a:avLst/>
@@ -5767,6 +5773,7 @@
           </wp:inline>
         </w:drawing>
       </w:r>
+      <w:bookmarkEnd w:id="83"/>
     </w:p>
     <w:p>
       <w:pPr>
@@ -5979,6 +5986,7 @@
         <w:jc w:val="both"/>
       </w:pPr>
       <w:r>
+        <w:lastRenderedPageBreak/>
         <w:t>Se debe cargar un archivo donde está la relación de las tarjetas activadas.</w:t>
       </w:r>
     </w:p>
@@ -5992,7 +6000,6 @@
         <w:jc w:val="both"/>
       </w:pPr>
       <w:r>
-        <w:lastRenderedPageBreak/>
         <w:t>Este debe ser el estado 5</w:t>
       </w:r>
     </w:p>
@@ -6154,7 +6161,7 @@
       </w:r>
     </w:p>
   </w:comment>
-  <w:comment w:id="83" w:author="Faber" w:date="2022-02-28T21:11:00Z" w:initials="FC">
+  <w:comment w:id="82" w:author="Faber" w:date="2022-02-28T21:11:00Z" w:initials="FC">
     <w:p>
       <w:pPr>
         <w:pStyle w:val="Textocomentario"/>

</xml_diff>

<commit_message>
Paso 7 terminado inicio paso 8
</commit_message>
<xml_diff>
--- a/APLICACIÓN DE PROCESOS.docx
+++ b/APLICACIÓN DE PROCESOS.docx
@@ -5791,7 +5791,13 @@
         <w:jc w:val="both"/>
       </w:pPr>
       <w:r>
-        <w:t>En caso de contar con el flujo digital se debe actualizar la tabla de documentación almacenando el log de recha y usuario de sincronización para el flujo digital</w:t>
+        <w:t>En caso de contar con el flujo digital se debe actualizar la tabla de documentación almacena</w:t>
+      </w:r>
+      <w:r>
+        <w:t>ndo el log de f</w:t>
+      </w:r>
+      <w:r>
+        <w:t>echa y usuario de sincronización para el flujo digital</w:t>
       </w:r>
     </w:p>
     <w:p>
@@ -5852,6 +5858,10 @@
         <w:jc w:val="center"/>
       </w:pPr>
       <w:r>
+        <w:rPr>
+          <w:noProof/>
+          <w:lang w:val="es-ES" w:eastAsia="es-ES"/>
+        </w:rPr>
         <w:lastRenderedPageBreak/>
         <w:drawing>
           <wp:inline distT="0" distB="0" distL="0" distR="0" wp14:anchorId="5624BA58" wp14:editId="0FF8AA5F">
@@ -5895,6 +5905,10 @@
         <w:jc w:val="center"/>
       </w:pPr>
       <w:r>
+        <w:rPr>
+          <w:noProof/>
+          <w:lang w:val="es-ES" w:eastAsia="es-ES"/>
+        </w:rPr>
         <w:drawing>
           <wp:inline distT="0" distB="0" distL="0" distR="0" wp14:anchorId="1F56EA7F" wp14:editId="3E259158">
             <wp:extent cx="4138580" cy="424800"/>
@@ -5955,68 +5969,254 @@
         <w:jc w:val="both"/>
       </w:pPr>
       <w:r>
-        <w:t>Codigo</w:t>
+        <w:t>Código</w:t>
       </w:r>
       <w:r>
         <w:t xml:space="preserve"> </w:t>
+      </w:r>
+      <w:r>
+        <w:t>Deceval</w:t>
+      </w:r>
+    </w:p>
+    <w:p>
+      <w:pPr>
+        <w:pStyle w:val="Prrafodelista"/>
+        <w:numPr>
+          <w:ilvl w:val="2"/>
+          <w:numId w:val="20"/>
+        </w:numPr>
+        <w:jc w:val="both"/>
+      </w:pPr>
+      <w:r>
+        <w:t>Tipo de Pagaré</w:t>
+      </w:r>
+    </w:p>
+    <w:p>
+      <w:pPr>
+        <w:pStyle w:val="Prrafodelista"/>
+        <w:numPr>
+          <w:ilvl w:val="2"/>
+          <w:numId w:val="20"/>
+        </w:numPr>
+        <w:jc w:val="both"/>
+      </w:pPr>
+      <w:r>
+        <w:t>Tipo Documento Otorgante</w:t>
+      </w:r>
+    </w:p>
+    <w:p>
+      <w:pPr>
+        <w:pStyle w:val="Prrafodelista"/>
+        <w:numPr>
+          <w:ilvl w:val="2"/>
+          <w:numId w:val="20"/>
+        </w:numPr>
+        <w:jc w:val="both"/>
+      </w:pPr>
+      <w:r>
+        <w:t>Tipo Número Documento Otorgante</w:t>
+      </w:r>
+    </w:p>
+    <w:p>
+      <w:pPr>
+        <w:pStyle w:val="Prrafodelista"/>
+        <w:numPr>
+          <w:ilvl w:val="2"/>
+          <w:numId w:val="20"/>
+        </w:numPr>
+        <w:jc w:val="both"/>
+      </w:pPr>
+      <w:r>
+        <w:t>Nombre Otorgante</w:t>
+      </w:r>
+    </w:p>
+    <w:p>
+      <w:pPr>
+        <w:pStyle w:val="Prrafodelista"/>
+        <w:numPr>
+          <w:ilvl w:val="2"/>
+          <w:numId w:val="20"/>
+        </w:numPr>
+        <w:jc w:val="both"/>
+      </w:pPr>
+      <w:r>
+        <w:t>Nombre Codeudor</w:t>
+      </w:r>
+    </w:p>
+    <w:p>
+      <w:pPr>
+        <w:pStyle w:val="Prrafodelista"/>
+        <w:numPr>
+          <w:ilvl w:val="2"/>
+          <w:numId w:val="20"/>
+        </w:numPr>
+        <w:jc w:val="both"/>
+      </w:pPr>
+      <w:r>
+        <w:t>Tipo Documento Codeudor</w:t>
+      </w:r>
+    </w:p>
+    <w:p>
+      <w:pPr>
+        <w:pStyle w:val="Prrafodelista"/>
+        <w:numPr>
+          <w:ilvl w:val="2"/>
+          <w:numId w:val="20"/>
+        </w:numPr>
+        <w:jc w:val="both"/>
+      </w:pPr>
+      <w:r>
+        <w:t>Tipo Número Documento Codeudor</w:t>
+      </w:r>
+    </w:p>
+    <w:p>
+      <w:pPr>
+        <w:pStyle w:val="Prrafodelista"/>
+        <w:numPr>
+          <w:ilvl w:val="2"/>
+          <w:numId w:val="20"/>
+        </w:numPr>
+        <w:jc w:val="both"/>
+      </w:pPr>
+      <w:r>
+        <w:t>Fecha Grabación Pagaré</w:t>
+      </w:r>
+    </w:p>
+    <w:p>
+      <w:pPr>
+        <w:pStyle w:val="Prrafodelista"/>
+        <w:numPr>
+          <w:ilvl w:val="2"/>
+          <w:numId w:val="20"/>
+        </w:numPr>
+        <w:jc w:val="both"/>
+      </w:pPr>
+      <w:r>
+        <w:t>Nombre Estado Pagaré</w:t>
+      </w:r>
+    </w:p>
+    <w:p>
+      <w:pPr>
+        <w:pStyle w:val="Prrafodelista"/>
+        <w:numPr>
+          <w:ilvl w:val="2"/>
+          <w:numId w:val="20"/>
+        </w:numPr>
+        <w:jc w:val="both"/>
+      </w:pPr>
+      <w:r>
+        <w:t>Fecha Firma</w:t>
+      </w:r>
+    </w:p>
+    <w:p>
+      <w:pPr>
+        <w:pStyle w:val="Prrafodelista"/>
+        <w:numPr>
+          <w:ilvl w:val="2"/>
+          <w:numId w:val="20"/>
+        </w:numPr>
+        <w:jc w:val="both"/>
+      </w:pPr>
+      <w:r>
+        <w:t>Log del proceso de carga del archivo</w:t>
+      </w:r>
+    </w:p>
+    <w:p>
+      <w:pPr>
+        <w:pStyle w:val="Prrafodelista"/>
+        <w:ind w:left="1211"/>
+        <w:jc w:val="both"/>
+      </w:pPr>
+    </w:p>
+    <w:p>
+      <w:pPr>
+        <w:pStyle w:val="Prrafodelista"/>
+        <w:numPr>
+          <w:ilvl w:val="0"/>
+          <w:numId w:val="19"/>
+        </w:numPr>
+        <w:jc w:val="both"/>
+      </w:pPr>
+      <w:r>
+        <w:t xml:space="preserve">Al cargar el archivo, aquellos registros exitosos quedaran marcados en la tabla documental con el proceso de pagaré </w:t>
+      </w:r>
+      <w:r>
+        <w:t>en estado True</w:t>
+      </w:r>
+    </w:p>
+    <w:p>
+      <w:pPr>
+        <w:ind w:firstLine="708"/>
+        <w:jc w:val="both"/>
+        <w:rPr>
+          <w:b/>
+        </w:rPr>
+      </w:pPr>
+      <w:r>
+        <w:rPr>
+          <w:b/>
+        </w:rPr>
+        <w:t>P</w:t>
+      </w:r>
+      <w:r>
+        <w:rPr>
+          <w:b/>
+        </w:rPr>
+        <w:t>aso 7.3</w:t>
+      </w:r>
+      <w:r>
+        <w:rPr>
+          <w:b/>
+        </w:rPr>
+        <w:t xml:space="preserve"> </w:t>
+      </w:r>
+      <w:r>
+        <w:rPr>
+          <w:b/>
+        </w:rPr>
+        <w:t>Interfaz validación de Documentos</w:t>
+      </w:r>
+    </w:p>
+    <w:p>
+      <w:pPr>
+        <w:pStyle w:val="Prrafodelista"/>
+        <w:numPr>
+          <w:ilvl w:val="0"/>
+          <w:numId w:val="21"/>
+        </w:numPr>
+        <w:jc w:val="both"/>
+      </w:pPr>
+      <w:r>
+        <w:t xml:space="preserve">En este paso se </w:t>
       </w:r>
       <w:bookmarkStart w:id="82" w:name="_GoBack"/>
       <w:bookmarkEnd w:id="82"/>
       <w:r>
-        <w:t>Deceval</w:t>
-      </w:r>
-    </w:p>
-    <w:p>
-      <w:pPr>
-        <w:pStyle w:val="Prrafodelista"/>
-        <w:numPr>
-          <w:ilvl w:val="2"/>
-          <w:numId w:val="20"/>
-        </w:numPr>
-        <w:jc w:val="both"/>
-      </w:pPr>
-      <w:r>
-        <w:t>Numero Documento</w:t>
-      </w:r>
-    </w:p>
-    <w:p>
-      <w:pPr>
-        <w:pStyle w:val="Prrafodelista"/>
-        <w:numPr>
-          <w:ilvl w:val="2"/>
-          <w:numId w:val="20"/>
-        </w:numPr>
-        <w:jc w:val="both"/>
-      </w:pPr>
-      <w:r>
-        <w:t>Canal (Lista de referencia)</w:t>
-      </w:r>
-    </w:p>
-    <w:p>
-      <w:pPr>
-        <w:pStyle w:val="Prrafodelista"/>
-        <w:numPr>
-          <w:ilvl w:val="2"/>
-          <w:numId w:val="20"/>
-        </w:numPr>
-        <w:jc w:val="both"/>
-      </w:pPr>
-      <w:r>
-        <w:t>Proceso (Nueva-Reactivación/Lista de referencia)</w:t>
-      </w:r>
-    </w:p>
-    <w:p>
-      <w:pPr>
-        <w:pStyle w:val="Prrafodelista"/>
-        <w:numPr>
-          <w:ilvl w:val="2"/>
-          <w:numId w:val="20"/>
-        </w:numPr>
+        <w:t>revisarán</w:t>
+      </w:r>
+      <w:r>
+        <w:t xml:space="preserve"> de manera manual si los documentos están completos (Flujo Digital, pagaré, Documento de Identidad, Soporte de Ingresos:</w:t>
+      </w:r>
+    </w:p>
+    <w:p>
+      <w:pPr>
+        <w:ind w:left="851"/>
+        <w:jc w:val="both"/>
+      </w:pPr>
+    </w:p>
+    <w:p>
+      <w:pPr>
+        <w:ind w:left="851"/>
+        <w:jc w:val="both"/>
+      </w:pPr>
+    </w:p>
+    <w:p>
+      <w:pPr>
         <w:jc w:val="both"/>
       </w:pPr>
       <w:commentRangeStart w:id="83"/>
       <w:r>
-        <w:t>Fecha Venta</w:t>
+        <w:t>Se podrán realizar cargues masivos, indicando el numero de cedula, y columna documento.( 1 identidad, 2 ingresos, 3 pagare) y  deberá dejar  log.</w:t>
       </w:r>
       <w:commentRangeEnd w:id="83"/>
       <w:r>
@@ -6024,52 +6224,6 @@
           <w:rStyle w:val="Refdecomentario"/>
         </w:rPr>
         <w:commentReference w:id="83"/>
-      </w:r>
-    </w:p>
-    <w:p>
-      <w:pPr>
-        <w:pStyle w:val="Prrafodelista"/>
-        <w:ind w:left="1211"/>
-        <w:jc w:val="both"/>
-      </w:pPr>
-    </w:p>
-    <w:p>
-      <w:pPr>
-        <w:pStyle w:val="Prrafodelista"/>
-        <w:numPr>
-          <w:ilvl w:val="0"/>
-          <w:numId w:val="19"/>
-        </w:numPr>
-        <w:jc w:val="both"/>
-      </w:pPr>
-    </w:p>
-    <w:p>
-      <w:pPr>
-        <w:pStyle w:val="Prrafodelista"/>
-        <w:ind w:left="1211"/>
-        <w:jc w:val="both"/>
-      </w:pPr>
-    </w:p>
-    <w:p>
-      <w:pPr>
-        <w:ind w:left="851"/>
-        <w:jc w:val="both"/>
-      </w:pPr>
-    </w:p>
-    <w:p>
-      <w:pPr>
-        <w:jc w:val="both"/>
-      </w:pPr>
-      <w:commentRangeStart w:id="84"/>
-      <w:r>
-        <w:t>Se podrán realizar cargues masivos, indicando el numero de cedula, y columna documento.( 1 identidad, 2 ingresos, 3 pagare) y  deberá dejar  log.</w:t>
-      </w:r>
-      <w:commentRangeEnd w:id="84"/>
-      <w:r>
-        <w:rPr>
-          <w:rStyle w:val="Refdecomentario"/>
-        </w:rPr>
-        <w:commentReference w:id="84"/>
       </w:r>
     </w:p>
     <w:p>
@@ -6197,6 +6351,7 @@
           <w:noProof/>
           <w:lang w:val="es-ES" w:eastAsia="es-ES"/>
         </w:rPr>
+        <w:lastRenderedPageBreak/>
         <w:drawing>
           <wp:inline distT="0" distB="0" distL="0" distR="0" wp14:anchorId="062E0B3E" wp14:editId="76EF7E4E">
             <wp:extent cx="3113866" cy="1620000"/>
@@ -6285,7 +6440,7 @@
       <w:r>
         <w:t xml:space="preserve">, paso pendiente, para los pasos pendientes </w:t>
       </w:r>
-      <w:commentRangeStart w:id="85"/>
+      <w:commentRangeStart w:id="84"/>
       <w:r>
         <w:t xml:space="preserve">1 </w:t>
       </w:r>
@@ -6301,12 +6456,12 @@
       <w:r>
         <w:t xml:space="preserve"> de identidad y/o ingresos, hoja 3 pagare.</w:t>
       </w:r>
-      <w:commentRangeEnd w:id="85"/>
+      <w:commentRangeEnd w:id="84"/>
       <w:r>
         <w:rPr>
           <w:rStyle w:val="Refdecomentario"/>
         </w:rPr>
-        <w:commentReference w:id="85"/>
+        <w:commentReference w:id="84"/>
       </w:r>
     </w:p>
     <w:tbl>
@@ -6460,7 +6615,6 @@
               <w:rPr>
                 <w:b/>
               </w:rPr>
-              <w:lastRenderedPageBreak/>
               <w:t xml:space="preserve">Observación: </w:t>
             </w:r>
             <w:r>
@@ -6482,19 +6636,7 @@
               <w:t xml:space="preserve"> de </w:t>
             </w:r>
             <w:r>
-              <w:t>Mayo</w:t>
-            </w:r>
-            <w:r>
-              <w:t xml:space="preserve"> entre las áreas de TI y Operaciones</w:t>
-            </w:r>
-            <w:r>
-              <w:t xml:space="preserve"> </w:t>
-            </w:r>
-            <w:r>
-              <w:t>se estableció ……</w:t>
-            </w:r>
-            <w:r>
-              <w:t xml:space="preserve">el formato para el archivo de carga, se efectuaron modificaciones de vista para tener en la misma ventana la opción del proceso de actualización de solicitud a “Entregada” de forma automática o manual. Únicamente se pueden pasar a entregada aquellas solicitudes que han culminado los pasos anteriores </w:t>
+              <w:t xml:space="preserve">Mayo entre las áreas de TI y Operaciones se estableció ……el formato para el archivo de carga, se efectuaron modificaciones de vista para tener en la misma ventana la opción del proceso de actualización de solicitud a “Entregada” de forma automática o manual. Únicamente se pueden pasar a entregada aquellas solicitudes que han culminado los pasos anteriores </w:t>
             </w:r>
           </w:p>
         </w:tc>
@@ -6677,10 +6819,7 @@
               <w:t xml:space="preserve"> de </w:t>
             </w:r>
             <w:r>
-              <w:t xml:space="preserve">Mayo </w:t>
-            </w:r>
-            <w:r>
-              <w:t>con el Ingeniero Faber se definió oportuno crear una nueva tabla en la base de datos para llevar el control del flujo digital, Documentos y Pagar</w:t>
+              <w:t>Mayo con el Ingeniero Faber se definió oportuno crear una nueva tabla en la base de datos para llevar el control del flujo digital, Documentos y Pagar</w:t>
             </w:r>
             <w:r>
               <w:t>é</w:t>
@@ -6692,10 +6831,7 @@
               <w:t>diligenciará</w:t>
             </w:r>
             <w:r>
-              <w:t xml:space="preserve"> desde el paso 2.</w:t>
-            </w:r>
-            <w:r>
-              <w:t xml:space="preserve"> </w:t>
+              <w:t xml:space="preserve"> desde el paso 2. </w:t>
             </w:r>
           </w:p>
         </w:tc>
@@ -6773,6 +6909,7 @@
           <w:noProof/>
           <w:lang w:val="es-ES" w:eastAsia="es-ES"/>
         </w:rPr>
+        <w:lastRenderedPageBreak/>
         <w:drawing>
           <wp:inline distT="0" distB="0" distL="0" distR="0" wp14:anchorId="6EA7B2A8" wp14:editId="5FAEC6FC">
             <wp:extent cx="2686221" cy="1620000"/>
@@ -6895,7 +7032,7 @@
       <w:pPr>
         <w:jc w:val="both"/>
       </w:pPr>
-      <w:commentRangeStart w:id="86"/>
+      <w:commentRangeStart w:id="85"/>
       <w:r>
         <w:t xml:space="preserve">Modulo de Consultas </w:t>
       </w:r>
@@ -6905,12 +7042,12 @@
       <w:r>
         <w:t>n opción para realizar consultas, donde se pueda buscar por número de contrato  o cedula</w:t>
       </w:r>
-      <w:commentRangeEnd w:id="86"/>
+      <w:commentRangeEnd w:id="85"/>
       <w:r>
         <w:rPr>
           <w:rStyle w:val="Refdecomentario"/>
         </w:rPr>
-        <w:commentReference w:id="86"/>
+        <w:commentReference w:id="85"/>
       </w:r>
     </w:p>
     <w:p>
@@ -6922,7 +7059,6 @@
           <w:noProof/>
           <w:lang w:val="es-ES" w:eastAsia="es-ES"/>
         </w:rPr>
-        <w:lastRenderedPageBreak/>
         <w:drawing>
           <wp:inline distT="0" distB="0" distL="0" distR="0" wp14:anchorId="0940EDEA" wp14:editId="2C06BDDA">
             <wp:extent cx="3132946" cy="1620000"/>
@@ -7022,7 +7158,7 @@
       </w:r>
     </w:p>
   </w:comment>
-  <w:comment w:id="83" w:author="Developer 2" w:date="2022-04-19T13:11:00Z" w:initials="DP2">
+  <w:comment w:id="83" w:author="Faber" w:date="2022-02-28T21:11:00Z" w:initials="FC">
     <w:p>
       <w:pPr>
         <w:pStyle w:val="Textocomentario"/>
@@ -7034,11 +7170,11 @@
         <w:annotationRef/>
       </w:r>
       <w:r>
-        <w:t>Incluir campo BD y modificar formato (Responsable: Ing. Alejandra)</w:t>
+        <w:t>Estos cargues son para …. ¿?</w:t>
       </w:r>
     </w:p>
   </w:comment>
-  <w:comment w:id="84" w:author="Faber" w:date="2022-02-28T21:11:00Z" w:initials="FC">
+  <w:comment w:id="84" w:author="Faber" w:date="2022-02-28T21:13:00Z" w:initials="FC">
     <w:p>
       <w:pPr>
         <w:pStyle w:val="Textocomentario"/>
@@ -7050,27 +7186,11 @@
         <w:annotationRef/>
       </w:r>
       <w:r>
-        <w:t>Estos cargues son para …. ¿?</w:t>
+        <w:t>No lo entendí</w:t>
       </w:r>
     </w:p>
   </w:comment>
-  <w:comment w:id="85" w:author="Faber" w:date="2022-02-28T21:13:00Z" w:initials="FC">
-    <w:p>
-      <w:pPr>
-        <w:pStyle w:val="Textocomentario"/>
-      </w:pPr>
-      <w:r>
-        <w:rPr>
-          <w:rStyle w:val="Refdecomentario"/>
-        </w:rPr>
-        <w:annotationRef/>
-      </w:r>
-      <w:r>
-        <w:t>No lo entendí</w:t>
-      </w:r>
-    </w:p>
-  </w:comment>
-  <w:comment w:id="86" w:author="Faber" w:date="2022-02-28T21:15:00Z" w:initials="FC">
+  <w:comment w:id="85" w:author="Faber" w:date="2022-02-28T21:15:00Z" w:initials="FC">
     <w:p>
       <w:pPr>
         <w:pStyle w:val="Textocomentario"/>
@@ -7094,7 +7214,6 @@
   <w15:commentEx w15:paraId="7B7F9F3A" w15:done="0"/>
   <w15:commentEx w15:paraId="0E4F12F6" w15:done="0"/>
   <w15:commentEx w15:paraId="5137E7A9" w15:done="0"/>
-  <w15:commentEx w15:paraId="0C9D0876" w15:done="0"/>
   <w15:commentEx w15:paraId="50CD60C4" w15:done="0"/>
   <w15:commentEx w15:paraId="2B8E7709" w15:done="0"/>
   <w15:commentEx w15:paraId="7B14A02C" w15:done="0"/>
@@ -7157,7 +7276,7 @@
             <w:noProof/>
             <w:lang w:val="es-ES"/>
           </w:rPr>
-          <w:t>10</w:t>
+          <w:t>7</w:t>
         </w:r>
         <w:r>
           <w:fldChar w:fldCharType="end"/>
@@ -7456,7 +7575,7 @@
       </w:rPr>
       <w:t>_</w:t>
     </w:r>
-    <w:ins w:id="87" w:author="Developer 2" w:date="2022-04-26T10:37:00Z">
+    <w:ins w:id="86" w:author="Developer 2" w:date="2022-04-26T10:37:00Z">
       <w:r>
         <w:rPr>
           <w:sz w:val="18"/>
@@ -7465,7 +7584,7 @@
         <w:t>5</w:t>
       </w:r>
     </w:ins>
-    <w:del w:id="88" w:author="Developer 2" w:date="2022-04-26T10:37:00Z">
+    <w:del w:id="87" w:author="Developer 2" w:date="2022-04-26T10:37:00Z">
       <w:r>
         <w:rPr>
           <w:sz w:val="18"/>
@@ -8937,6 +9056,92 @@
     </w:lvl>
   </w:abstractNum>
   <w:abstractNum w:abstractNumId="15" w15:restartNumberingAfterBreak="0">
+    <w:nsid w:val="2BF937CE"/>
+    <w:multiLevelType w:val="hybridMultilevel"/>
+    <w:tmpl w:val="CC66DF0C"/>
+    <w:lvl w:ilvl="0" w:tplc="0C0A000F">
+      <w:start w:val="1"/>
+      <w:numFmt w:val="decimal"/>
+      <w:lvlText w:val="%1."/>
+      <w:lvlJc w:val="left"/>
+      <w:pPr>
+        <w:ind w:left="1211" w:hanging="360"/>
+      </w:pPr>
+    </w:lvl>
+    <w:lvl w:ilvl="1" w:tplc="0C0A0019">
+      <w:start w:val="1"/>
+      <w:numFmt w:val="lowerLetter"/>
+      <w:lvlText w:val="%2."/>
+      <w:lvlJc w:val="left"/>
+      <w:pPr>
+        <w:ind w:left="1440" w:hanging="360"/>
+      </w:pPr>
+    </w:lvl>
+    <w:lvl w:ilvl="2" w:tplc="0C0A001B">
+      <w:start w:val="1"/>
+      <w:numFmt w:val="lowerRoman"/>
+      <w:lvlText w:val="%3."/>
+      <w:lvlJc w:val="right"/>
+      <w:pPr>
+        <w:ind w:left="2160" w:hanging="180"/>
+      </w:pPr>
+    </w:lvl>
+    <w:lvl w:ilvl="3" w:tplc="0C0A000F" w:tentative="1">
+      <w:start w:val="1"/>
+      <w:numFmt w:val="decimal"/>
+      <w:lvlText w:val="%4."/>
+      <w:lvlJc w:val="left"/>
+      <w:pPr>
+        <w:ind w:left="2880" w:hanging="360"/>
+      </w:pPr>
+    </w:lvl>
+    <w:lvl w:ilvl="4" w:tplc="0C0A0019" w:tentative="1">
+      <w:start w:val="1"/>
+      <w:numFmt w:val="lowerLetter"/>
+      <w:lvlText w:val="%5."/>
+      <w:lvlJc w:val="left"/>
+      <w:pPr>
+        <w:ind w:left="3600" w:hanging="360"/>
+      </w:pPr>
+    </w:lvl>
+    <w:lvl w:ilvl="5" w:tplc="0C0A001B" w:tentative="1">
+      <w:start w:val="1"/>
+      <w:numFmt w:val="lowerRoman"/>
+      <w:lvlText w:val="%6."/>
+      <w:lvlJc w:val="right"/>
+      <w:pPr>
+        <w:ind w:left="4320" w:hanging="180"/>
+      </w:pPr>
+    </w:lvl>
+    <w:lvl w:ilvl="6" w:tplc="0C0A000F" w:tentative="1">
+      <w:start w:val="1"/>
+      <w:numFmt w:val="decimal"/>
+      <w:lvlText w:val="%7."/>
+      <w:lvlJc w:val="left"/>
+      <w:pPr>
+        <w:ind w:left="5040" w:hanging="360"/>
+      </w:pPr>
+    </w:lvl>
+    <w:lvl w:ilvl="7" w:tplc="0C0A0019" w:tentative="1">
+      <w:start w:val="1"/>
+      <w:numFmt w:val="lowerLetter"/>
+      <w:lvlText w:val="%8."/>
+      <w:lvlJc w:val="left"/>
+      <w:pPr>
+        <w:ind w:left="5760" w:hanging="360"/>
+      </w:pPr>
+    </w:lvl>
+    <w:lvl w:ilvl="8" w:tplc="0C0A001B" w:tentative="1">
+      <w:start w:val="1"/>
+      <w:numFmt w:val="lowerRoman"/>
+      <w:lvlText w:val="%9."/>
+      <w:lvlJc w:val="right"/>
+      <w:pPr>
+        <w:ind w:left="6480" w:hanging="180"/>
+      </w:pPr>
+    </w:lvl>
+  </w:abstractNum>
+  <w:abstractNum w:abstractNumId="16" w15:restartNumberingAfterBreak="0">
     <w:nsid w:val="34765518"/>
     <w:multiLevelType w:val="hybridMultilevel"/>
     <w:tmpl w:val="6F5EEEA4"/>
@@ -9048,7 +9253,7 @@
       </w:rPr>
     </w:lvl>
   </w:abstractNum>
-  <w:abstractNum w:abstractNumId="16" w15:restartNumberingAfterBreak="0">
+  <w:abstractNum w:abstractNumId="17" w15:restartNumberingAfterBreak="0">
     <w:nsid w:val="3E673FED"/>
     <w:multiLevelType w:val="hybridMultilevel"/>
     <w:tmpl w:val="AE94CEBA"/>
@@ -9161,7 +9366,7 @@
       </w:rPr>
     </w:lvl>
   </w:abstractNum>
-  <w:abstractNum w:abstractNumId="17" w15:restartNumberingAfterBreak="0">
+  <w:abstractNum w:abstractNumId="18" w15:restartNumberingAfterBreak="0">
     <w:nsid w:val="493C480C"/>
     <w:multiLevelType w:val="hybridMultilevel"/>
     <w:tmpl w:val="20F6E488"/>
@@ -9250,7 +9455,7 @@
       </w:pPr>
     </w:lvl>
   </w:abstractNum>
-  <w:abstractNum w:abstractNumId="18" w15:restartNumberingAfterBreak="0">
+  <w:abstractNum w:abstractNumId="19" w15:restartNumberingAfterBreak="0">
     <w:nsid w:val="5C2673A8"/>
     <w:multiLevelType w:val="hybridMultilevel"/>
     <w:tmpl w:val="CA0CDE36"/>
@@ -9339,7 +9544,7 @@
       </w:pPr>
     </w:lvl>
   </w:abstractNum>
-  <w:abstractNum w:abstractNumId="19" w15:restartNumberingAfterBreak="0">
+  <w:abstractNum w:abstractNumId="20" w15:restartNumberingAfterBreak="0">
     <w:nsid w:val="77221725"/>
     <w:multiLevelType w:val="hybridMultilevel"/>
     <w:tmpl w:val="FD9E3D94"/>
@@ -9429,16 +9634,16 @@
     </w:lvl>
   </w:abstractNum>
   <w:num w:numId="1">
-    <w:abstractNumId w:val="16"/>
+    <w:abstractNumId w:val="17"/>
   </w:num>
   <w:num w:numId="2">
     <w:abstractNumId w:val="10"/>
   </w:num>
   <w:num w:numId="3">
-    <w:abstractNumId w:val="17"/>
+    <w:abstractNumId w:val="18"/>
   </w:num>
   <w:num w:numId="4">
-    <w:abstractNumId w:val="15"/>
+    <w:abstractNumId w:val="16"/>
   </w:num>
   <w:num w:numId="5">
     <w:abstractNumId w:val="2"/>
@@ -9459,10 +9664,10 @@
     <w:abstractNumId w:val="3"/>
   </w:num>
   <w:num w:numId="11">
-    <w:abstractNumId w:val="18"/>
+    <w:abstractNumId w:val="19"/>
   </w:num>
   <w:num w:numId="12">
-    <w:abstractNumId w:val="19"/>
+    <w:abstractNumId w:val="20"/>
   </w:num>
   <w:num w:numId="13">
     <w:abstractNumId w:val="1"/>
@@ -9487,6 +9692,9 @@
   </w:num>
   <w:num w:numId="20">
     <w:abstractNumId w:val="11"/>
+  </w:num>
+  <w:num w:numId="21">
+    <w:abstractNumId w:val="15"/>
   </w:num>
 </w:numbering>
 </file>

</xml_diff>

<commit_message>
AccionesXPerfil cambiar de paso
</commit_message>
<xml_diff>
--- a/APLICACIÓN DE PROCESOS.docx
+++ b/APLICACIÓN DE PROCESOS.docx
@@ -2,11 +2,6 @@
 <file path=word/document.xml><?xml version="1.0" encoding="utf-8"?>
 <w:document xmlns:wpc="http://schemas.microsoft.com/office/word/2010/wordprocessingCanvas" xmlns:cx="http://schemas.microsoft.com/office/drawing/2014/chartex" xmlns:mc="http://schemas.openxmlformats.org/markup-compatibility/2006" xmlns:o="urn:schemas-microsoft-com:office:office" xmlns:r="http://schemas.openxmlformats.org/officeDocument/2006/relationships" xmlns:m="http://schemas.openxmlformats.org/officeDocument/2006/math" xmlns:v="urn:schemas-microsoft-com:vml" xmlns:wp14="http://schemas.microsoft.com/office/word/2010/wordprocessingDrawing" xmlns:wp="http://schemas.openxmlformats.org/drawingml/2006/wordprocessingDrawing" xmlns:w10="urn:schemas-microsoft-com:office:word" xmlns:w="http://schemas.openxmlformats.org/wordprocessingml/2006/main" xmlns:w14="http://schemas.microsoft.com/office/word/2010/wordml" xmlns:w15="http://schemas.microsoft.com/office/word/2012/wordml" xmlns:w16se="http://schemas.microsoft.com/office/word/2015/wordml/symex" xmlns:wpg="http://schemas.microsoft.com/office/word/2010/wordprocessingGroup" xmlns:wpi="http://schemas.microsoft.com/office/word/2010/wordprocessingInk" xmlns:wne="http://schemas.microsoft.com/office/word/2006/wordml" xmlns:wps="http://schemas.microsoft.com/office/word/2010/wordprocessingShape" mc:Ignorable="w14 w15 w16se wp14">
   <w:body>
-    <w:p>
-      <w:pPr>
-        <w:jc w:val="both"/>
-      </w:pPr>
-    </w:p>
     <w:tbl>
       <w:tblPr>
         <w:tblStyle w:val="Tablaconcuadrcula"/>
@@ -4764,8 +4759,6 @@
           <w:b/>
         </w:rPr>
       </w:pPr>
-      <w:bookmarkStart w:id="0" w:name="_GoBack"/>
-      <w:bookmarkEnd w:id="0"/>
     </w:p>
     <w:p>
       <w:pPr>
@@ -12514,6 +12507,19 @@
             <w:r>
               <w:t>Se publica la generación del archivo para la consulta por pasos</w:t>
             </w:r>
+            <w:r>
+              <w:t>.</w:t>
+            </w:r>
+          </w:p>
+          <w:p>
+            <w:pPr>
+              <w:jc w:val="both"/>
+            </w:pPr>
+            <w:r>
+              <w:t>Se crearon en la tabla de referencias los tipo de documento para mostrarlo en los reportes y en la vistas de consulta.</w:t>
+            </w:r>
+            <w:bookmarkStart w:id="0" w:name="_GoBack"/>
+            <w:bookmarkEnd w:id="0"/>
           </w:p>
         </w:tc>
       </w:tr>
@@ -12538,10 +12544,26 @@
           <w:b/>
         </w:rPr>
       </w:pPr>
-      <w:r>
+    </w:p>
+    <w:p>
+      <w:pPr>
+        <w:jc w:val="both"/>
         <w:rPr>
           <w:b/>
         </w:rPr>
+      </w:pPr>
+    </w:p>
+    <w:p>
+      <w:pPr>
+        <w:jc w:val="both"/>
+        <w:rPr>
+          <w:b/>
+        </w:rPr>
+      </w:pPr>
+      <w:r>
+        <w:rPr>
+          <w:b/>
+        </w:rPr>
         <w:t>PASO 4</w:t>
       </w:r>
       <w:r>
@@ -12562,155 +12584,7 @@
         <w:jc w:val="both"/>
       </w:pPr>
       <w:r>
-        <w:lastRenderedPageBreak/>
         <w:t>Diseñar el documento de Acuse de Recibido donde se encuentre el espacio de firma por parte de recibido de QNT y la firma del personal por parte de la Entidad Bancaria o Empresa de envío.</w:t>
-      </w:r>
-    </w:p>
-    <w:p>
-      <w:pPr>
-        <w:jc w:val="both"/>
-      </w:pPr>
-    </w:p>
-    <w:p>
-      <w:pPr>
-        <w:jc w:val="both"/>
-        <w:rPr>
-          <w:b/>
-        </w:rPr>
-      </w:pPr>
-      <w:r>
-        <w:rPr>
-          <w:b/>
-        </w:rPr>
-        <w:t>ADMINISTRACIÓN</w:t>
-      </w:r>
-      <w:r>
-        <w:rPr>
-          <w:b/>
-        </w:rPr>
-        <w:t xml:space="preserve"> </w:t>
-      </w:r>
-      <w:r>
-        <w:rPr>
-          <w:b/>
-        </w:rPr>
-        <w:t>– ACCIONES POR PERFIL</w:t>
-      </w:r>
-    </w:p>
-    <w:p>
-      <w:pPr>
-        <w:jc w:val="both"/>
-      </w:pPr>
-      <w:r>
-        <w:t>Mapear las Acciones por Perfil de toda la aplicación</w:t>
-      </w:r>
-    </w:p>
-    <w:p>
-      <w:pPr>
-        <w:jc w:val="both"/>
-      </w:pPr>
-    </w:p>
-    <w:p>
-      <w:pPr>
-        <w:jc w:val="both"/>
-        <w:rPr>
-          <w:b/>
-        </w:rPr>
-      </w:pPr>
-      <w:r>
-        <w:rPr>
-          <w:b/>
-        </w:rPr>
-        <w:t>MÓDULO AYUDAS</w:t>
-      </w:r>
-      <w:r>
-        <w:rPr>
-          <w:b/>
-        </w:rPr>
-        <w:t xml:space="preserve"> </w:t>
-      </w:r>
-      <w:r>
-        <w:rPr>
-          <w:b/>
-        </w:rPr>
-        <w:t>– HIPERVINCULOS</w:t>
-      </w:r>
-    </w:p>
-    <w:p>
-      <w:pPr>
-        <w:jc w:val="both"/>
-      </w:pPr>
-      <w:r>
-        <w:t xml:space="preserve">La Documentación de manual de usuario y los videos por cada uno de los pasos deben poderse visualizar desde el menú </w:t>
-      </w:r>
-      <w:r>
-        <w:t>facilitando el acceso a demanda por parte de los usuarios.</w:t>
-      </w:r>
-    </w:p>
-    <w:p>
-      <w:pPr>
-        <w:jc w:val="both"/>
-      </w:pPr>
-    </w:p>
-    <w:p>
-      <w:pPr>
-        <w:jc w:val="both"/>
-        <w:rPr>
-          <w:b/>
-          <w:color w:val="2F5496" w:themeColor="accent1" w:themeShade="BF"/>
-        </w:rPr>
-      </w:pPr>
-      <w:r>
-        <w:rPr>
-          <w:b/>
-          <w:color w:val="C00000"/>
-        </w:rPr>
-        <w:t>ERRORES</w:t>
-      </w:r>
-      <w:r>
-        <w:rPr>
-          <w:b/>
-          <w:color w:val="2F5496" w:themeColor="accent1" w:themeShade="BF"/>
-        </w:rPr>
-        <w:t>:</w:t>
-      </w:r>
-    </w:p>
-    <w:p>
-      <w:pPr>
-        <w:jc w:val="both"/>
-        <w:rPr>
-          <w:b/>
-        </w:rPr>
-      </w:pPr>
-      <w:r>
-        <w:rPr>
-          <w:b/>
-        </w:rPr>
-        <w:t>PASO 1</w:t>
-      </w:r>
-    </w:p>
-    <w:p>
-      <w:pPr>
-        <w:jc w:val="both"/>
-      </w:pPr>
-      <w:r>
-        <w:t>Si un archivo de carga contiene cédulas que ya se encuentran en el sistema, no debe permitir subir el archivo nuevamente, por lo que se debe emitir un mensaje que indique que cédula ya cuenta con una solicitud y el archivo de descarga debe ocultarse.</w:t>
-      </w:r>
-    </w:p>
-    <w:p>
-      <w:pPr>
-        <w:jc w:val="both"/>
-        <w:rPr>
-          <w:i/>
-          <w:color w:val="8EAADB" w:themeColor="accent1" w:themeTint="99"/>
-        </w:rPr>
-      </w:pPr>
-      <w:r>
-        <w:rPr>
-          <w:i/>
-          <w:color w:val="8EAADB" w:themeColor="accent1" w:themeTint="99"/>
-        </w:rPr>
-        <w:t>*Inicialmente se indicó que una misma cédula podía tener diferentes solicitudes si ya contaban con todo el proceso terminado, pero por parte de QNT esto no se ha determinado</w:t>
       </w:r>
     </w:p>
     <w:tbl>
@@ -12782,7 +12656,7 @@
                 <w:sz w:val="20"/>
                 <w:szCs w:val="20"/>
               </w:rPr>
-              <w:t>06</w:t>
+              <w:t>10</w:t>
             </w:r>
           </w:p>
         </w:tc>
@@ -12871,6 +12745,11 @@
     <w:p>
       <w:pPr>
         <w:jc w:val="both"/>
+      </w:pPr>
+    </w:p>
+    <w:p>
+      <w:pPr>
+        <w:jc w:val="both"/>
         <w:rPr>
           <w:b/>
         </w:rPr>
@@ -12879,23 +12758,135 @@
         <w:rPr>
           <w:b/>
         </w:rPr>
-        <w:t>PASO 3</w:t>
-      </w:r>
-    </w:p>
-    <w:p>
-      <w:pPr>
-        <w:jc w:val="both"/>
-      </w:pPr>
-      <w:r>
-        <w:t xml:space="preserve">Error en procedimiento SQL por campo </w:t>
-      </w:r>
-      <w:proofErr w:type="spellStart"/>
-      <w:r>
-        <w:t>tdc_direccion</w:t>
-      </w:r>
-      <w:proofErr w:type="spellEnd"/>
-      <w:r>
-        <w:t xml:space="preserve"> faltante</w:t>
+        <w:t>ADMINISTRACIÓN</w:t>
+      </w:r>
+      <w:r>
+        <w:rPr>
+          <w:b/>
+        </w:rPr>
+        <w:t xml:space="preserve"> </w:t>
+      </w:r>
+      <w:r>
+        <w:rPr>
+          <w:b/>
+        </w:rPr>
+        <w:t>– ACCIONES POR PERFIL</w:t>
+      </w:r>
+    </w:p>
+    <w:p>
+      <w:pPr>
+        <w:jc w:val="both"/>
+      </w:pPr>
+      <w:r>
+        <w:t>Mapear las Acciones por Perfil de toda la aplicación</w:t>
+      </w:r>
+    </w:p>
+    <w:p>
+      <w:pPr>
+        <w:jc w:val="both"/>
+      </w:pPr>
+    </w:p>
+    <w:p>
+      <w:pPr>
+        <w:jc w:val="both"/>
+        <w:rPr>
+          <w:b/>
+        </w:rPr>
+      </w:pPr>
+      <w:r>
+        <w:rPr>
+          <w:b/>
+        </w:rPr>
+        <w:t>MÓDULO AYUDAS</w:t>
+      </w:r>
+      <w:r>
+        <w:rPr>
+          <w:b/>
+        </w:rPr>
+        <w:t xml:space="preserve"> </w:t>
+      </w:r>
+      <w:r>
+        <w:rPr>
+          <w:b/>
+        </w:rPr>
+        <w:t>– HIPERVINCULOS</w:t>
+      </w:r>
+    </w:p>
+    <w:p>
+      <w:pPr>
+        <w:jc w:val="both"/>
+      </w:pPr>
+      <w:r>
+        <w:t xml:space="preserve">La Documentación de manual de usuario y los videos por cada uno de los pasos deben poderse visualizar desde el menú </w:t>
+      </w:r>
+      <w:r>
+        <w:t>facilitando el acceso a demanda por parte de los usuarios.</w:t>
+      </w:r>
+    </w:p>
+    <w:p>
+      <w:pPr>
+        <w:jc w:val="both"/>
+      </w:pPr>
+    </w:p>
+    <w:p>
+      <w:pPr>
+        <w:jc w:val="both"/>
+        <w:rPr>
+          <w:b/>
+          <w:color w:val="2F5496" w:themeColor="accent1" w:themeShade="BF"/>
+        </w:rPr>
+      </w:pPr>
+      <w:r>
+        <w:rPr>
+          <w:b/>
+          <w:color w:val="C00000"/>
+        </w:rPr>
+        <w:t>ERRORES</w:t>
+      </w:r>
+      <w:r>
+        <w:rPr>
+          <w:b/>
+          <w:color w:val="2F5496" w:themeColor="accent1" w:themeShade="BF"/>
+        </w:rPr>
+        <w:t>:</w:t>
+      </w:r>
+    </w:p>
+    <w:p>
+      <w:pPr>
+        <w:jc w:val="both"/>
+        <w:rPr>
+          <w:b/>
+        </w:rPr>
+      </w:pPr>
+      <w:r>
+        <w:rPr>
+          <w:b/>
+        </w:rPr>
+        <w:t>PASO 1</w:t>
+      </w:r>
+    </w:p>
+    <w:p>
+      <w:pPr>
+        <w:jc w:val="both"/>
+      </w:pPr>
+      <w:r>
+        <w:t>Si un archivo de carga contiene cédulas que ya se encuentran en el sistema, no debe permitir subir el archivo nuevamente, por lo que se debe emitir un mensaje que indique que cédula ya cuenta con una solicitud y el archivo de descarga debe ocultarse.</w:t>
+      </w:r>
+    </w:p>
+    <w:p>
+      <w:pPr>
+        <w:jc w:val="both"/>
+        <w:rPr>
+          <w:i/>
+          <w:color w:val="8EAADB" w:themeColor="accent1" w:themeTint="99"/>
+        </w:rPr>
+      </w:pPr>
+      <w:r>
+        <w:rPr>
+          <w:i/>
+          <w:color w:val="8EAADB" w:themeColor="accent1" w:themeTint="99"/>
+        </w:rPr>
+        <w:t>*Inicialmente se indicó que una misma cédula podía tener diferentes solicitudes si ya contaban con todo el proceso terminado, pero por parte de QNT esto no se ha determinado</w:t>
       </w:r>
     </w:p>
     <w:tbl>
@@ -13058,107 +13049,29 @@
         <w:jc w:val="both"/>
         <w:rPr>
           <w:b/>
-          <w:color w:val="2F5496" w:themeColor="accent1" w:themeShade="BF"/>
         </w:rPr>
       </w:pPr>
       <w:r>
         <w:rPr>
           <w:b/>
-          <w:color w:val="2F5496" w:themeColor="accent1" w:themeShade="BF"/>
-        </w:rPr>
-        <w:t>PENDIENTES</w:t>
-      </w:r>
-      <w:r>
-        <w:rPr>
-          <w:b/>
-          <w:color w:val="2F5496" w:themeColor="accent1" w:themeShade="BF"/>
-        </w:rPr>
-        <w:t>:</w:t>
-      </w:r>
-    </w:p>
-    <w:p>
-      <w:pPr>
-        <w:jc w:val="both"/>
-        <w:rPr>
-          <w:b/>
-        </w:rPr>
-      </w:pPr>
-      <w:r>
-        <w:rPr>
-          <w:b/>
-        </w:rPr>
-        <w:t>QNT</w:t>
-      </w:r>
-    </w:p>
-    <w:p>
-      <w:pPr>
-        <w:pStyle w:val="Prrafodelista"/>
-        <w:numPr>
-          <w:ilvl w:val="0"/>
-          <w:numId w:val="25"/>
-        </w:numPr>
-        <w:jc w:val="both"/>
-      </w:pPr>
-      <w:r>
-        <w:t>Validar con el área encargada si en el archivo generado para el envío de mensajes de texto debe contener el campo “Pendientes” y cuál es el separador que debe ser implementado.</w:t>
-      </w:r>
-    </w:p>
-    <w:p>
-      <w:pPr>
-        <w:pStyle w:val="Prrafodelista"/>
-        <w:numPr>
-          <w:ilvl w:val="0"/>
-          <w:numId w:val="25"/>
-        </w:numPr>
-        <w:jc w:val="both"/>
-      </w:pPr>
-      <w:r>
-        <w:t>Subir la aplicación al ambiente de producción de QNT</w:t>
-      </w:r>
-    </w:p>
-    <w:p>
-      <w:pPr>
-        <w:jc w:val="both"/>
-      </w:pPr>
-    </w:p>
-    <w:p>
-      <w:pPr>
-        <w:jc w:val="both"/>
-        <w:rPr>
-          <w:b/>
-        </w:rPr>
-      </w:pPr>
-      <w:r>
-        <w:rPr>
-          <w:b/>
-        </w:rPr>
-        <w:t>IC ALEJANDRA</w:t>
-      </w:r>
-    </w:p>
-    <w:p>
-      <w:pPr>
-        <w:pStyle w:val="Prrafodelista"/>
-        <w:numPr>
-          <w:ilvl w:val="0"/>
-          <w:numId w:val="26"/>
-        </w:numPr>
-        <w:jc w:val="both"/>
-      </w:pPr>
-      <w:r>
-        <w:t>Subir la aplicación al ambiente de producción de QNT</w:t>
-      </w:r>
-    </w:p>
-    <w:p>
-      <w:pPr>
-        <w:pStyle w:val="Prrafodelista"/>
-        <w:numPr>
-          <w:ilvl w:val="0"/>
-          <w:numId w:val="26"/>
-        </w:numPr>
-        <w:jc w:val="both"/>
-      </w:pPr>
-      <w:r>
-        <w:t>Indicar al área de diseño las dimensiones de la imagen de Bienvenida a la aplicación</w:t>
+        </w:rPr>
+        <w:t>PASO 3</w:t>
+      </w:r>
+    </w:p>
+    <w:p>
+      <w:pPr>
+        <w:jc w:val="both"/>
+      </w:pPr>
+      <w:r>
+        <w:t xml:space="preserve">Error en procedimiento SQL por campo </w:t>
+      </w:r>
+      <w:proofErr w:type="spellStart"/>
+      <w:r>
+        <w:t>tdc_direccion</w:t>
+      </w:r>
+      <w:proofErr w:type="spellEnd"/>
+      <w:r>
+        <w:t xml:space="preserve"> faltante</w:t>
       </w:r>
     </w:p>
     <w:tbl>
@@ -13193,7 +13106,270 @@
                 <w:sz w:val="20"/>
                 <w:szCs w:val="20"/>
               </w:rPr>
-              <w:lastRenderedPageBreak/>
+              <w:t>Fecha</w:t>
+            </w:r>
+            <w:r>
+              <w:rPr>
+                <w:b/>
+                <w:sz w:val="20"/>
+                <w:szCs w:val="20"/>
+              </w:rPr>
+              <w:t xml:space="preserve"> Publicación</w:t>
+            </w:r>
+            <w:r>
+              <w:rPr>
+                <w:b/>
+                <w:sz w:val="20"/>
+                <w:szCs w:val="20"/>
+              </w:rPr>
+              <w:t>:</w:t>
+            </w:r>
+            <w:r>
+              <w:rPr>
+                <w:sz w:val="20"/>
+                <w:szCs w:val="20"/>
+              </w:rPr>
+              <w:t xml:space="preserve"> 2022/06</w:t>
+            </w:r>
+            <w:r>
+              <w:rPr>
+                <w:sz w:val="20"/>
+                <w:szCs w:val="20"/>
+              </w:rPr>
+              <w:t>/</w:t>
+            </w:r>
+            <w:r>
+              <w:rPr>
+                <w:sz w:val="20"/>
+                <w:szCs w:val="20"/>
+              </w:rPr>
+              <w:t>06</w:t>
+            </w:r>
+          </w:p>
+        </w:tc>
+        <w:tc>
+          <w:tcPr>
+            <w:tcW w:w="3685" w:type="dxa"/>
+            <w:shd w:val="clear" w:color="auto" w:fill="D9E2F3" w:themeFill="accent1" w:themeFillTint="33"/>
+          </w:tcPr>
+          <w:p>
+            <w:pPr>
+              <w:rPr>
+                <w:sz w:val="20"/>
+                <w:szCs w:val="20"/>
+              </w:rPr>
+            </w:pPr>
+            <w:r>
+              <w:rPr>
+                <w:b/>
+                <w:sz w:val="20"/>
+                <w:szCs w:val="20"/>
+              </w:rPr>
+              <w:t>Responsable:</w:t>
+            </w:r>
+            <w:r>
+              <w:rPr>
+                <w:sz w:val="20"/>
+                <w:szCs w:val="20"/>
+              </w:rPr>
+              <w:t xml:space="preserve"> Alejandra Ruiz</w:t>
+            </w:r>
+          </w:p>
+        </w:tc>
+        <w:tc>
+          <w:tcPr>
+            <w:tcW w:w="1236" w:type="dxa"/>
+            <w:shd w:val="clear" w:color="auto" w:fill="D9E2F3" w:themeFill="accent1" w:themeFillTint="33"/>
+          </w:tcPr>
+          <w:p>
+            <w:pPr>
+              <w:rPr>
+                <w:b/>
+                <w:sz w:val="20"/>
+                <w:szCs w:val="20"/>
+              </w:rPr>
+            </w:pPr>
+            <w:r>
+              <w:rPr>
+                <w:b/>
+                <w:sz w:val="20"/>
+                <w:szCs w:val="20"/>
+              </w:rPr>
+              <w:t>Pruebas: SI</w:t>
+            </w:r>
+          </w:p>
+        </w:tc>
+        <w:tc>
+          <w:tcPr>
+            <w:tcW w:w="1599" w:type="dxa"/>
+            <w:shd w:val="clear" w:color="auto" w:fill="D9E2F3" w:themeFill="accent1" w:themeFillTint="33"/>
+          </w:tcPr>
+          <w:p>
+            <w:pPr>
+              <w:rPr>
+                <w:b/>
+                <w:sz w:val="20"/>
+                <w:szCs w:val="20"/>
+              </w:rPr>
+            </w:pPr>
+            <w:r>
+              <w:rPr>
+                <w:b/>
+                <w:sz w:val="20"/>
+                <w:szCs w:val="20"/>
+              </w:rPr>
+              <w:t xml:space="preserve">En Producción:  </w:t>
+            </w:r>
+          </w:p>
+        </w:tc>
+      </w:tr>
+    </w:tbl>
+    <w:p>
+      <w:pPr>
+        <w:jc w:val="both"/>
+      </w:pPr>
+    </w:p>
+    <w:p>
+      <w:pPr>
+        <w:jc w:val="both"/>
+        <w:rPr>
+          <w:b/>
+          <w:color w:val="2F5496" w:themeColor="accent1" w:themeShade="BF"/>
+        </w:rPr>
+      </w:pPr>
+      <w:r>
+        <w:rPr>
+          <w:b/>
+          <w:color w:val="2F5496" w:themeColor="accent1" w:themeShade="BF"/>
+        </w:rPr>
+        <w:t>PENDIENTES</w:t>
+      </w:r>
+      <w:r>
+        <w:rPr>
+          <w:b/>
+          <w:color w:val="2F5496" w:themeColor="accent1" w:themeShade="BF"/>
+        </w:rPr>
+        <w:t>:</w:t>
+      </w:r>
+    </w:p>
+    <w:p>
+      <w:pPr>
+        <w:jc w:val="both"/>
+        <w:rPr>
+          <w:b/>
+        </w:rPr>
+      </w:pPr>
+      <w:r>
+        <w:rPr>
+          <w:b/>
+        </w:rPr>
+        <w:t>QNT</w:t>
+      </w:r>
+    </w:p>
+    <w:p>
+      <w:pPr>
+        <w:pStyle w:val="Prrafodelista"/>
+        <w:numPr>
+          <w:ilvl w:val="0"/>
+          <w:numId w:val="25"/>
+        </w:numPr>
+        <w:jc w:val="both"/>
+      </w:pPr>
+      <w:r>
+        <w:lastRenderedPageBreak/>
+        <w:t>Validar con el área encargada si en el archivo generado para el envío de mensajes de texto debe contener el campo “Pendientes” y cuál es el separador que debe ser implementado.</w:t>
+      </w:r>
+    </w:p>
+    <w:p>
+      <w:pPr>
+        <w:pStyle w:val="Prrafodelista"/>
+        <w:numPr>
+          <w:ilvl w:val="0"/>
+          <w:numId w:val="25"/>
+        </w:numPr>
+        <w:jc w:val="both"/>
+      </w:pPr>
+      <w:r>
+        <w:t>Subir la aplicación al ambiente de producción de QNT</w:t>
+      </w:r>
+    </w:p>
+    <w:p>
+      <w:pPr>
+        <w:jc w:val="both"/>
+      </w:pPr>
+    </w:p>
+    <w:p>
+      <w:pPr>
+        <w:jc w:val="both"/>
+        <w:rPr>
+          <w:b/>
+        </w:rPr>
+      </w:pPr>
+      <w:r>
+        <w:rPr>
+          <w:b/>
+        </w:rPr>
+        <w:t>IC ALEJANDRA</w:t>
+      </w:r>
+    </w:p>
+    <w:p>
+      <w:pPr>
+        <w:pStyle w:val="Prrafodelista"/>
+        <w:numPr>
+          <w:ilvl w:val="0"/>
+          <w:numId w:val="26"/>
+        </w:numPr>
+        <w:jc w:val="both"/>
+      </w:pPr>
+      <w:r>
+        <w:t>Subir la aplicación al ambiente de producción de QNT</w:t>
+      </w:r>
+    </w:p>
+    <w:p>
+      <w:pPr>
+        <w:pStyle w:val="Prrafodelista"/>
+        <w:numPr>
+          <w:ilvl w:val="0"/>
+          <w:numId w:val="26"/>
+        </w:numPr>
+        <w:jc w:val="both"/>
+      </w:pPr>
+      <w:r>
+        <w:t>Indicar al área de diseño las dimensiones de la imagen de Bienvenida a la aplicación</w:t>
+      </w:r>
+    </w:p>
+    <w:tbl>
+      <w:tblPr>
+        <w:tblStyle w:val="Tablaconcuadrcula"/>
+        <w:tblW w:w="10201" w:type="dxa"/>
+        <w:shd w:val="clear" w:color="auto" w:fill="D9E2F3" w:themeFill="accent1" w:themeFillTint="33"/>
+        <w:tblLook w:val="04A0" w:firstRow="1" w:lastRow="0" w:firstColumn="1" w:lastColumn="0" w:noHBand="0" w:noVBand="1"/>
+      </w:tblPr>
+      <w:tblGrid>
+        <w:gridCol w:w="3681"/>
+        <w:gridCol w:w="3685"/>
+        <w:gridCol w:w="1236"/>
+        <w:gridCol w:w="1599"/>
+      </w:tblGrid>
+      <w:tr>
+        <w:tc>
+          <w:tcPr>
+            <w:tcW w:w="3681" w:type="dxa"/>
+            <w:shd w:val="clear" w:color="auto" w:fill="D9E2F3" w:themeFill="accent1" w:themeFillTint="33"/>
+          </w:tcPr>
+          <w:p>
+            <w:pPr>
+              <w:rPr>
+                <w:sz w:val="20"/>
+                <w:szCs w:val="20"/>
+              </w:rPr>
+            </w:pPr>
+            <w:r>
+              <w:rPr>
+                <w:b/>
+                <w:sz w:val="20"/>
+                <w:szCs w:val="20"/>
+              </w:rPr>
               <w:t>Fecha</w:t>
             </w:r>
             <w:r>
@@ -13661,6 +13837,7 @@
         <w:docPartUnique/>
       </w:docPartObj>
     </w:sdtPr>
+    <w:sdtEndPr/>
     <w:sdtContent>
       <w:p>
         <w:pPr>
@@ -13681,7 +13858,7 @@
             <w:noProof/>
             <w:lang w:val="es-ES"/>
           </w:rPr>
-          <w:t>16</w:t>
+          <w:t>15</w:t>
         </w:r>
         <w:r>
           <w:fldChar w:fldCharType="end"/>

</xml_diff>

<commit_message>
Manual de usuario y videos
</commit_message>
<xml_diff>
--- a/APLICACIÓN DE PROCESOS.docx
+++ b/APLICACIÓN DE PROCESOS.docx
@@ -190,15 +190,7 @@
               <w:jc w:val="both"/>
             </w:pPr>
             <w:r>
-              <w:t xml:space="preserve">      Ing. </w:t>
-            </w:r>
-            <w:proofErr w:type="spellStart"/>
-            <w:r>
-              <w:t>Arnold</w:t>
-            </w:r>
-            <w:proofErr w:type="spellEnd"/>
-            <w:r>
-              <w:t xml:space="preserve"> Tejada</w:t>
+              <w:t xml:space="preserve">      Ing. Arnold Tejada</w:t>
             </w:r>
           </w:p>
           <w:p>
@@ -322,31 +314,7 @@
         <w:t xml:space="preserve"> el motor</w:t>
       </w:r>
       <w:r>
-        <w:t xml:space="preserve"> en SQL server 2017 estándar, procesos </w:t>
-      </w:r>
-      <w:proofErr w:type="spellStart"/>
-      <w:r>
-        <w:t>backend</w:t>
-      </w:r>
-      <w:proofErr w:type="spellEnd"/>
-      <w:r>
-        <w:t xml:space="preserve"> Net </w:t>
-      </w:r>
-      <w:proofErr w:type="spellStart"/>
-      <w:r>
-        <w:t>core</w:t>
-      </w:r>
-      <w:proofErr w:type="spellEnd"/>
-      <w:r>
-        <w:t xml:space="preserve"> y </w:t>
-      </w:r>
-      <w:proofErr w:type="spellStart"/>
-      <w:r>
-        <w:t>front</w:t>
-      </w:r>
-      <w:proofErr w:type="spellEnd"/>
-      <w:r>
-        <w:t xml:space="preserve"> Vue.js</w:t>
+        <w:t xml:space="preserve"> en SQL server 2017 estándar, procesos backend Net core y front Vue.js</w:t>
       </w:r>
     </w:p>
     <w:p>
@@ -490,15 +458,7 @@
         <w:t>Código del perfil</w:t>
       </w:r>
       <w:r>
-        <w:t xml:space="preserve"> (alfanumérico </w:t>
-      </w:r>
-      <w:proofErr w:type="spellStart"/>
-      <w:r>
-        <w:t>p.e</w:t>
-      </w:r>
-      <w:proofErr w:type="spellEnd"/>
-      <w:r>
-        <w:t xml:space="preserve"> OPE-001)</w:t>
+        <w:t xml:space="preserve"> (alfanumérico p.e OPE-001)</w:t>
       </w:r>
     </w:p>
     <w:p>
@@ -617,31 +577,7 @@
         <w:jc w:val="both"/>
       </w:pPr>
       <w:r>
-        <w:t xml:space="preserve">Parametrización de </w:t>
-      </w:r>
-      <w:proofErr w:type="spellStart"/>
-      <w:r>
-        <w:t>ips</w:t>
-      </w:r>
-      <w:proofErr w:type="spellEnd"/>
-      <w:r>
-        <w:t xml:space="preserve"> permitidas: Los usuarios se podrán </w:t>
-      </w:r>
-      <w:proofErr w:type="spellStart"/>
-      <w:r>
-        <w:t>loguear</w:t>
-      </w:r>
-      <w:proofErr w:type="spellEnd"/>
-      <w:r>
-        <w:t xml:space="preserve"> solo desde los rangos de </w:t>
-      </w:r>
-      <w:proofErr w:type="spellStart"/>
-      <w:r>
-        <w:t>ip</w:t>
-      </w:r>
-      <w:proofErr w:type="spellEnd"/>
-      <w:r>
-        <w:t xml:space="preserve"> definidos en la aplicación.</w:t>
+        <w:t>Parametrización de ips permitidas: Los usuarios se podrán loguear solo desde los rangos de ip definidos en la aplicación.</w:t>
       </w:r>
     </w:p>
     <w:p>
@@ -746,21 +682,7 @@
         <w:rPr>
           <w:b/>
         </w:rPr>
-        <w:t>/Realce/Alistamiento/</w:t>
-      </w:r>
-      <w:proofErr w:type="spellStart"/>
-      <w:r>
-        <w:rPr>
-          <w:b/>
-        </w:rPr>
-        <w:t>Delivery</w:t>
-      </w:r>
-      <w:proofErr w:type="spellEnd"/>
-      <w:r>
-        <w:rPr>
-          <w:b/>
-        </w:rPr>
-        <w:t>/</w:t>
+        <w:t>/Realce/Alistamiento/Delivery/</w:t>
       </w:r>
     </w:p>
     <w:p>
@@ -835,24 +757,14 @@
         <w:t>Tener una opción para cargar</w:t>
       </w:r>
       <w:r>
-        <w:t xml:space="preserve"> (</w:t>
-      </w:r>
-      <w:proofErr w:type="spellStart"/>
-      <w:r>
-        <w:t>upsert</w:t>
-      </w:r>
-      <w:proofErr w:type="spellEnd"/>
-      <w:r>
-        <w:t>)</w:t>
+        <w:t xml:space="preserve"> (upsert)</w:t>
       </w:r>
       <w:r>
         <w:t xml:space="preserve"> un archivo (</w:t>
       </w:r>
-      <w:proofErr w:type="spellStart"/>
       <w:r>
         <w:t>xlsx</w:t>
       </w:r>
-      <w:proofErr w:type="spellEnd"/>
       <w:r>
         <w:t>), que tendrá</w:t>
       </w:r>
@@ -868,6 +780,9 @@
       </w:pPr>
       <w:r>
         <w:t>Tipo de documento</w:t>
+      </w:r>
+      <w:r>
+        <w:t xml:space="preserve"> (Lista de referencia)</w:t>
       </w:r>
     </w:p>
     <w:p>
@@ -1817,15 +1732,7 @@
       </w:pPr>
       <w:r>
         <w:lastRenderedPageBreak/>
-        <w:t xml:space="preserve">Se debe cargar la información en un archivo </w:t>
-      </w:r>
-      <w:proofErr w:type="spellStart"/>
-      <w:r>
-        <w:t>xlsx</w:t>
-      </w:r>
-      <w:proofErr w:type="spellEnd"/>
-      <w:r>
-        <w:t xml:space="preserve"> que tendrá el siguiente formato. </w:t>
+        <w:t xml:space="preserve">Se debe cargar la información en un archivo xlsx que tendrá el siguiente formato. </w:t>
       </w:r>
     </w:p>
     <w:p>
@@ -1837,11 +1744,9 @@
         </w:numPr>
         <w:jc w:val="both"/>
       </w:pPr>
-      <w:proofErr w:type="spellStart"/>
       <w:r>
         <w:t>Id_Colocación</w:t>
       </w:r>
-      <w:proofErr w:type="spellEnd"/>
     </w:p>
     <w:p>
       <w:pPr>
@@ -2102,14 +2007,12 @@
         </w:numPr>
         <w:jc w:val="both"/>
       </w:pPr>
-      <w:proofErr w:type="spellStart"/>
       <w:r>
         <w:t>Id_Colocacio</w:t>
       </w:r>
       <w:r>
         <w:t>n</w:t>
       </w:r>
-      <w:proofErr w:type="spellEnd"/>
     </w:p>
     <w:p>
       <w:pPr>
@@ -2182,6 +2085,7 @@
         <w:ind w:left="1560"/>
         <w:jc w:val="both"/>
       </w:pPr>
+      <w:bookmarkStart w:id="0" w:name="_GoBack"/>
       <w:r>
         <w:t>Número de tarjeta de crédito ()</w:t>
       </w:r>
@@ -2200,6 +2104,7 @@
         <w:t>Documento de Identidad del Cliente ()</w:t>
       </w:r>
     </w:p>
+    <w:bookmarkEnd w:id="0"/>
     <w:p>
       <w:pPr>
         <w:jc w:val="both"/>
@@ -2383,13 +2288,8 @@
         <w:t>OK</w:t>
       </w:r>
       <w:r>
-        <w:t xml:space="preserve">, para los casos en que los datos fueron incluidos en </w:t>
-      </w:r>
-      <w:proofErr w:type="gramStart"/>
-      <w:r>
-        <w:t>la BD</w:t>
-      </w:r>
-      <w:proofErr w:type="gramEnd"/>
+        <w:t>, para los casos en que los datos fueron incluidos en la BD</w:t>
+      </w:r>
     </w:p>
     <w:p>
       <w:pPr>
@@ -2583,15 +2483,7 @@
               <w:t>En</w:t>
             </w:r>
             <w:r>
-              <w:t xml:space="preserve"> reunión del 18 de </w:t>
-            </w:r>
-            <w:proofErr w:type="gramStart"/>
-            <w:r>
-              <w:t>Abril</w:t>
-            </w:r>
-            <w:proofErr w:type="gramEnd"/>
-            <w:r>
-              <w:t xml:space="preserve"> entre el área de Operaciones y TI se definieron modificaciones tales como:</w:t>
+              <w:t xml:space="preserve"> reunión del 18 de Abril entre el área de Operaciones y TI se definieron modificaciones tales como:</w:t>
             </w:r>
           </w:p>
           <w:p>
@@ -2599,15 +2491,7 @@
               <w:jc w:val="both"/>
             </w:pPr>
             <w:r>
-              <w:t xml:space="preserve">Eliminar </w:t>
-            </w:r>
-            <w:proofErr w:type="gramStart"/>
-            <w:r>
-              <w:t>de la BD</w:t>
-            </w:r>
-            <w:proofErr w:type="gramEnd"/>
-            <w:r>
-              <w:t xml:space="preserve"> aquellos campos que no son requeridos en procesos futuros.</w:t>
+              <w:t>Eliminar de la BD aquellos campos que no son requeridos en procesos futuros.</w:t>
             </w:r>
           </w:p>
           <w:p>
@@ -2796,32 +2680,20 @@
               <w:t>26</w:t>
             </w:r>
             <w:r>
-              <w:t xml:space="preserve"> de </w:t>
-            </w:r>
-            <w:proofErr w:type="gramStart"/>
-            <w:r>
-              <w:t>Abril</w:t>
-            </w:r>
-            <w:proofErr w:type="gramEnd"/>
-            <w:r>
-              <w:t xml:space="preserve"> entre el área de Operaciones y TI se establecieron </w:t>
+              <w:t xml:space="preserve"> de Abril entre el área de Operaciones y TI se establecieron </w:t>
             </w:r>
             <w:r>
               <w:t>nuevos campos para el archivo de carga (</w:t>
             </w:r>
-            <w:proofErr w:type="spellStart"/>
             <w:r>
               <w:t>no_TarjetaDeCredito</w:t>
             </w:r>
-            <w:proofErr w:type="spellEnd"/>
             <w:r>
               <w:t xml:space="preserve"> y </w:t>
             </w:r>
-            <w:proofErr w:type="spellStart"/>
             <w:r>
               <w:t>DocumentoCliente</w:t>
             </w:r>
-            <w:proofErr w:type="spellEnd"/>
             <w:r>
               <w:t>)</w:t>
             </w:r>
@@ -3008,13 +2880,8 @@
             <w:r>
               <w:t xml:space="preserve"> de </w:t>
             </w:r>
-            <w:proofErr w:type="gramStart"/>
-            <w:r>
-              <w:t>Mayo</w:t>
-            </w:r>
-            <w:proofErr w:type="gramEnd"/>
-            <w:r>
-              <w:t xml:space="preserve"> con el Ingeniero Faber se definió oportuno crear una nueva tabla en la base de datos para llevar el control del flujo digital, Documentos y Pagaré tabla que tendrá relación con la Solicitud. Esta tabla se diligenciará desde el paso 2. </w:t>
+            <w:r>
+              <w:t xml:space="preserve">Mayo con el Ingeniero Faber se definió oportuno crear una nueva tabla en la base de datos para llevar el control del flujo digital, Documentos y Pagaré tabla que tendrá relación con la Solicitud. Esta tabla se diligenciará desde el paso 2. </w:t>
             </w:r>
           </w:p>
         </w:tc>
@@ -3095,21 +2962,13 @@
         <w:t>Se podrán visualizar los registros que tengan e</w:t>
       </w:r>
       <w:r>
-        <w:t xml:space="preserve">n el campo </w:t>
-      </w:r>
-      <w:proofErr w:type="spellStart"/>
-      <w:r>
-        <w:t>tdc_fechaSincroniza</w:t>
+        <w:t>n el campo tdc_fechaSincroniza</w:t>
       </w:r>
       <w:r>
         <w:t>D</w:t>
       </w:r>
       <w:r>
-        <w:t>atos</w:t>
-      </w:r>
-      <w:proofErr w:type="spellEnd"/>
-      <w:r>
-        <w:t xml:space="preserve"> en </w:t>
+        <w:t xml:space="preserve">atos en </w:t>
       </w:r>
       <w:r>
         <w:rPr>
@@ -3285,11 +3144,9 @@
         </w:numPr>
         <w:jc w:val="both"/>
       </w:pPr>
-      <w:proofErr w:type="spellStart"/>
       <w:r>
         <w:t>Cod_respuesta</w:t>
       </w:r>
-      <w:proofErr w:type="spellEnd"/>
     </w:p>
     <w:p>
       <w:pPr>
@@ -3359,21 +3216,13 @@
         <w:t xml:space="preserve">Este proceso se podrá ejecutar a demanda y solo se ejecutarán los registros que tengan </w:t>
       </w:r>
       <w:r>
-        <w:t xml:space="preserve">el campo </w:t>
-      </w:r>
-      <w:proofErr w:type="spellStart"/>
-      <w:r>
-        <w:t>tdc_fechaSincroniza</w:t>
+        <w:t>el campo tdc_fechaSincroniza</w:t>
       </w:r>
       <w:r>
         <w:t>D</w:t>
       </w:r>
       <w:r>
-        <w:t>atos</w:t>
-      </w:r>
-      <w:proofErr w:type="spellEnd"/>
-      <w:r>
-        <w:t xml:space="preserve"> en </w:t>
+        <w:t xml:space="preserve">atos en </w:t>
       </w:r>
       <w:r>
         <w:rPr>
@@ -3458,14 +3307,12 @@
         </w:numPr>
         <w:jc w:val="both"/>
       </w:pPr>
-      <w:proofErr w:type="spellStart"/>
       <w:r>
         <w:t>Informacio</w:t>
       </w:r>
       <w:r>
         <w:t>n_enviada</w:t>
       </w:r>
-      <w:proofErr w:type="spellEnd"/>
       <w:r>
         <w:t xml:space="preserve"> (Parámetros de Respuesta diligenciados)</w:t>
       </w:r>
@@ -3707,15 +3554,7 @@
         <w:jc w:val="both"/>
       </w:pPr>
       <w:r>
-        <w:t xml:space="preserve">Este proceso de </w:t>
-      </w:r>
-      <w:proofErr w:type="spellStart"/>
-      <w:r>
-        <w:t>prevalidación</w:t>
-      </w:r>
-      <w:proofErr w:type="spellEnd"/>
-      <w:r>
-        <w:t xml:space="preserve"> se ejecutará para todas las solicitudes que</w:t>
+        <w:t>Este proceso de prevalidación se ejecutará para todas las solicitudes que</w:t>
       </w:r>
       <w:r>
         <w:t xml:space="preserve"> cuenten con el segundo paso </w:t>
@@ -3726,19 +3565,15 @@
       <w:r>
         <w:t>(</w:t>
       </w:r>
-      <w:proofErr w:type="spellStart"/>
       <w:r>
         <w:t>tdc_paso</w:t>
       </w:r>
-      <w:proofErr w:type="spellEnd"/>
       <w:r>
         <w:t xml:space="preserve"> = 2 y </w:t>
       </w:r>
-      <w:proofErr w:type="spellStart"/>
       <w:r>
         <w:t>tdc_paso</w:t>
       </w:r>
-      <w:proofErr w:type="spellEnd"/>
       <w:r>
         <w:t xml:space="preserve"> = 3</w:t>
       </w:r>
@@ -3746,11 +3581,7 @@
         <w:t>). Solicitudes que deben ser visualizadas al ingresar</w:t>
       </w:r>
       <w:r>
-        <w:t xml:space="preserve"> al módulo “Consulta </w:t>
-      </w:r>
-      <w:proofErr w:type="spellStart"/>
-      <w:r>
-        <w:t>prevalida</w:t>
+        <w:t xml:space="preserve"> al módulo “Consulta prevalida</w:t>
       </w:r>
       <w:r>
         <w:t>c</w:t>
@@ -3759,11 +3590,7 @@
         <w:t>i</w:t>
       </w:r>
       <w:r>
-        <w:t>ón</w:t>
-      </w:r>
-      <w:proofErr w:type="spellEnd"/>
-      <w:r>
-        <w:t>”,</w:t>
+        <w:t>ón”,</w:t>
       </w:r>
       <w:r>
         <w:t xml:space="preserve"> </w:t>
@@ -3772,21 +3599,14 @@
         <w:t>donde se puntearán los registros</w:t>
       </w:r>
       <w:r>
-        <w:t xml:space="preserve"> de entrega de plásticos que serán recibidos por QNT remitentes </w:t>
-      </w:r>
-      <w:proofErr w:type="gramStart"/>
-      <w:r>
-        <w:t xml:space="preserve">de </w:t>
+        <w:t xml:space="preserve"> de entrega de plásticos que serán recibidos por QNT remitentes de </w:t>
       </w:r>
       <w:r>
         <w:t xml:space="preserve"> </w:t>
       </w:r>
-      <w:proofErr w:type="spellStart"/>
       <w:r>
         <w:t>Finandina</w:t>
       </w:r>
-      <w:proofErr w:type="spellEnd"/>
-      <w:proofErr w:type="gramEnd"/>
       <w:r>
         <w:t>.</w:t>
       </w:r>
@@ -3875,15 +3695,7 @@
         <w:jc w:val="both"/>
       </w:pPr>
       <w:r>
-        <w:t xml:space="preserve">Campo de </w:t>
-      </w:r>
-      <w:proofErr w:type="spellStart"/>
-      <w:r>
-        <w:t>Prevalidación</w:t>
-      </w:r>
-      <w:proofErr w:type="spellEnd"/>
-      <w:r>
-        <w:t xml:space="preserve"> de entrega de Plástico</w:t>
+        <w:t>Campo de Prevalidación de entrega de Plástico</w:t>
       </w:r>
     </w:p>
     <w:p>
@@ -3898,13 +3710,8 @@
       <w:r>
         <w:t xml:space="preserve">Una vez se finalice la </w:t>
       </w:r>
-      <w:proofErr w:type="spellStart"/>
-      <w:r>
-        <w:t>prevalidacion</w:t>
-      </w:r>
-      <w:proofErr w:type="spellEnd"/>
-      <w:r>
-        <w:t xml:space="preserve"> pasara a</w:t>
+      <w:r>
+        <w:t>prevalidacion pasara a</w:t>
       </w:r>
       <w:r>
         <w:t xml:space="preserve"> paso 4</w:t>
@@ -3946,21 +3753,14 @@
         <w:t>Tener l</w:t>
       </w:r>
       <w:r>
-        <w:t xml:space="preserve">a opción para generar </w:t>
-      </w:r>
-      <w:proofErr w:type="spellStart"/>
-      <w:r>
-        <w:t>stikers</w:t>
-      </w:r>
-      <w:proofErr w:type="spellEnd"/>
+        <w:t>a opción para generar stikers</w:t>
+      </w:r>
       <w:r>
         <w:t xml:space="preserve"> en formato </w:t>
       </w:r>
-      <w:proofErr w:type="spellStart"/>
       <w:r>
         <w:t>xlsx</w:t>
       </w:r>
-      <w:proofErr w:type="spellEnd"/>
       <w:r>
         <w:t xml:space="preserve"> (formato de impresión especial). Éstos solo se generarán</w:t>
       </w:r>
@@ -4045,11 +3845,9 @@
       <w:r>
         <w:t xml:space="preserve"> en formato </w:t>
       </w:r>
-      <w:proofErr w:type="spellStart"/>
       <w:r>
         <w:t>xlsx</w:t>
       </w:r>
-      <w:proofErr w:type="spellEnd"/>
       <w:r>
         <w:t>, el cual tendrá el siguiente formato.</w:t>
       </w:r>
@@ -4146,15 +3944,7 @@
         <w:jc w:val="both"/>
       </w:pPr>
       <w:r>
-        <w:t xml:space="preserve">Al terminar el proceso, se mostrarán los registros pendientes de </w:t>
-      </w:r>
-      <w:proofErr w:type="spellStart"/>
-      <w:r>
-        <w:t>Prevalidación</w:t>
-      </w:r>
-      <w:proofErr w:type="spellEnd"/>
-      <w:r>
-        <w:t>.</w:t>
+        <w:t>Al terminar el proceso, se mostrarán los registros pendientes de Prevalidación.</w:t>
       </w:r>
     </w:p>
     <w:p>
@@ -4551,21 +4341,8 @@
               <w:t xml:space="preserve"> de </w:t>
             </w:r>
             <w:r>
-              <w:t xml:space="preserve">Mayo el ingeniero Faber solicitó que en este paso se diseñara la opción de consultar una </w:t>
-            </w:r>
-            <w:proofErr w:type="spellStart"/>
-            <w:r>
-              <w:t>prevalidación</w:t>
-            </w:r>
-            <w:proofErr w:type="spellEnd"/>
-            <w:r>
-              <w:t xml:space="preserve"> ya ejecutada teniendo como filtro la fecha de </w:t>
-            </w:r>
-            <w:proofErr w:type="spellStart"/>
-            <w:r>
-              <w:t>prevalidación</w:t>
-            </w:r>
-            <w:proofErr w:type="spellEnd"/>
+              <w:t>Mayo el ingeniero Faber solicitó que en este paso se diseñara la opción de consultar una prevalidación ya ejecutada teniendo como filtro la fecha de prevalidación</w:t>
+            </w:r>
             <w:r>
               <w:t xml:space="preserve"> y poder buscar por los 6 dígitos de la tarjeta</w:t>
             </w:r>
@@ -4738,15 +4515,7 @@
               <w:t xml:space="preserve">Observación: </w:t>
             </w:r>
             <w:r>
-              <w:t xml:space="preserve">En Reunión del 4 de Mayo entre las áreas de TI y Operaciones se estableció que las tarjetas de crédito pueden ser recibidas pese a que el cliente no cuente con la información de Sincronización de Ubicaciones, por lo que para el paso 4 de </w:t>
-            </w:r>
-            <w:proofErr w:type="spellStart"/>
-            <w:r>
-              <w:t>prevalidación</w:t>
-            </w:r>
-            <w:proofErr w:type="spellEnd"/>
-            <w:r>
-              <w:t xml:space="preserve"> se mostraran aquellos registros que estén en los paso 2 y 3. </w:t>
+              <w:t xml:space="preserve">En Reunión del 4 de Mayo entre las áreas de TI y Operaciones se estableció que las tarjetas de crédito pueden ser recibidas pese a que el cliente no cuente con la información de Sincronización de Ubicaciones, por lo que para el paso 4 de prevalidación se mostraran aquellos registros que estén en los paso 2 y 3. </w:t>
             </w:r>
           </w:p>
         </w:tc>
@@ -4806,11 +4575,9 @@
       <w:r>
         <w:t>Este proceso de validación se ejecutará para todas las solicitudes que cuenten con el cuarto (4) paso culminado (</w:t>
       </w:r>
-      <w:proofErr w:type="spellStart"/>
       <w:r>
         <w:t>tdc_paso</w:t>
       </w:r>
-      <w:proofErr w:type="spellEnd"/>
       <w:r>
         <w:t xml:space="preserve"> = 4) y que cuenten con Dirección y Ciudad. Solicitudes que deben ser visualizadas al ingresar al módulo “Consulta V</w:t>
       </w:r>
@@ -4846,15 +4613,7 @@
         <w:t>Se cargarán los clientes</w:t>
       </w:r>
       <w:r>
-        <w:t xml:space="preserve"> cuya sincronización de ubicación (dirección y ciudad) están culminados en su totalidad y que ya se encuentren </w:t>
-      </w:r>
-      <w:proofErr w:type="spellStart"/>
-      <w:r>
-        <w:t>prevalidados</w:t>
-      </w:r>
-      <w:proofErr w:type="spellEnd"/>
-      <w:r>
-        <w:t>.</w:t>
+        <w:t xml:space="preserve"> cuya sincronización de ubicación (dirección y ciudad) están culminados en su totalidad y que ya se encuentren prevalidados.</w:t>
       </w:r>
       <w:r>
         <w:t xml:space="preserve"> </w:t>
@@ -4887,13 +4646,8 @@
       <w:r>
         <w:t xml:space="preserve">Una vez se seleccionen en el </w:t>
       </w:r>
-      <w:proofErr w:type="spellStart"/>
-      <w:r>
-        <w:t>check</w:t>
-      </w:r>
-      <w:proofErr w:type="spellEnd"/>
-      <w:r>
-        <w:t xml:space="preserve"> de</w:t>
+      <w:r>
+        <w:t>check de</w:t>
       </w:r>
       <w:r>
         <w:t xml:space="preserve"> validación y se ejecute </w:t>
@@ -4933,13 +4687,8 @@
       <w:r>
         <w:t xml:space="preserve">La opción generar reporte debe hacerlo en formato </w:t>
       </w:r>
-      <w:proofErr w:type="spellStart"/>
-      <w:r>
-        <w:t>xlsx</w:t>
-      </w:r>
-      <w:proofErr w:type="spellEnd"/>
-      <w:r>
-        <w:t>.</w:t>
+      <w:r>
+        <w:t>xlsx.</w:t>
       </w:r>
       <w:r>
         <w:t xml:space="preserve"> </w:t>
@@ -5389,15 +5138,7 @@
         <w:t>Guía</w:t>
       </w:r>
       <w:r>
-        <w:t xml:space="preserve"> la respectiva información, luego se debe dar </w:t>
-      </w:r>
-      <w:proofErr w:type="spellStart"/>
-      <w:r>
-        <w:t>click</w:t>
-      </w:r>
-      <w:proofErr w:type="spellEnd"/>
-      <w:r>
-        <w:t xml:space="preserve"> en el Botón “Entregada”</w:t>
+        <w:t xml:space="preserve"> la respectiva información, luego se debe dar click en el Botón “Entregada”</w:t>
       </w:r>
     </w:p>
     <w:p>
@@ -5407,15 +5148,7 @@
         <w:jc w:val="both"/>
       </w:pPr>
       <w:r>
-        <w:t xml:space="preserve">Este proceso actualizará las solicitudes al paso 6 (validando que se encuentren en el paso 5) y almacenará en </w:t>
-      </w:r>
-      <w:proofErr w:type="gramStart"/>
-      <w:r>
-        <w:t>la BD</w:t>
-      </w:r>
-      <w:proofErr w:type="gramEnd"/>
-      <w:r>
-        <w:t xml:space="preserve"> Fecha de Entrega y Número de Guía más los datos del log (fecha y usuario del proceso)</w:t>
+        <w:t>Este proceso actualizará las solicitudes al paso 6 (validando que se encuentren en el paso 5) y almacenará en la BD Fecha de Entrega y Número de Guía más los datos del log (fecha y usuario del proceso)</w:t>
       </w:r>
       <w:r>
         <w:t>.</w:t>
@@ -5638,13 +5371,8 @@
             <w:r>
               <w:t xml:space="preserve"> de </w:t>
             </w:r>
-            <w:proofErr w:type="gramStart"/>
-            <w:r>
-              <w:t>Mayo</w:t>
-            </w:r>
-            <w:proofErr w:type="gramEnd"/>
-            <w:r>
-              <w:t xml:space="preserve"> el ingeniero Faber </w:t>
+            <w:r>
+              <w:t xml:space="preserve">Mayo el ingeniero Faber </w:t>
             </w:r>
             <w:r>
               <w:t>definió el formato para el archivo de carga, se efectuaron modificaciones de vista para tener en la misma ventana la opción del proceso de actualización de solicitud a “Entregada” de forma automática o manual</w:t>
@@ -6204,15 +5932,7 @@
         <w:jc w:val="both"/>
       </w:pPr>
       <w:r>
-        <w:t>En este paso se debe permitir la generación de un archivo en formato .</w:t>
-      </w:r>
-      <w:proofErr w:type="spellStart"/>
-      <w:r>
-        <w:t>txt</w:t>
-      </w:r>
-      <w:proofErr w:type="spellEnd"/>
-      <w:r>
-        <w:t>, el cual tendrá el siguiente formato:</w:t>
+        <w:t>En este paso se debe permitir la generación de un archivo en formato .txt, el cual tendrá el siguiente formato:</w:t>
       </w:r>
     </w:p>
     <w:p>
@@ -6398,7 +6118,6 @@
                 <w:lang w:val="es-ES" w:eastAsia="es-ES"/>
               </w:rPr>
             </w:pPr>
-            <w:proofErr w:type="spellStart"/>
             <w:r>
               <w:rPr>
                 <w:rFonts w:eastAsia="Times New Roman" w:cstheme="minorHAnsi"/>
@@ -6409,7 +6128,6 @@
               </w:rPr>
               <w:t>FlujoDigital</w:t>
             </w:r>
-            <w:proofErr w:type="spellEnd"/>
           </w:p>
         </w:tc>
         <w:tc>
@@ -9836,24 +9554,11 @@
             <w:r>
               <w:t xml:space="preserve"> de </w:t>
             </w:r>
-            <w:proofErr w:type="gramStart"/>
-            <w:r>
-              <w:t>Mayo</w:t>
-            </w:r>
-            <w:proofErr w:type="gramEnd"/>
-            <w:r>
-              <w:t xml:space="preserve"> entre las áreas de TI y Operaciones se estableció </w:t>
-            </w:r>
-            <w:r>
-              <w:t xml:space="preserve">que el paso siete debería dividirse en tres </w:t>
-            </w:r>
-            <w:proofErr w:type="spellStart"/>
-            <w:r>
-              <w:t>subpasos</w:t>
-            </w:r>
-            <w:proofErr w:type="spellEnd"/>
-            <w:r>
-              <w:t xml:space="preserve"> para la validación de los diferentes campos a validar y aprovechando la información registrada en otras aplicaciones o procesos. Comunicación con Salesforce para el caso de la validación del Flujo Digital, Cargar un archivo para el caso del Pagaré y validación manual para los Documentos de Identidad y el Soporte de ingresos.</w:t>
+            <w:r>
+              <w:t xml:space="preserve">Mayo entre las áreas de TI y Operaciones se estableció </w:t>
+            </w:r>
+            <w:r>
+              <w:t>que el paso siete debería dividirse en tres subpasos para la validación de los diferentes campos a validar y aprovechando la información registrada en otras aplicaciones o procesos. Comunicación con Salesforce para el caso de la validación del Flujo Digital, Cargar un archivo para el caso del Pagaré y validación manual para los Documentos de Identidad y el Soporte de ingresos.</w:t>
             </w:r>
           </w:p>
           <w:p>
@@ -10049,13 +9754,8 @@
             <w:r>
               <w:t xml:space="preserve"> de </w:t>
             </w:r>
-            <w:proofErr w:type="gramStart"/>
-            <w:r>
-              <w:t>Mayo</w:t>
-            </w:r>
-            <w:proofErr w:type="gramEnd"/>
-            <w:r>
-              <w:t xml:space="preserve"> con el Ingeniero Faber se definió oportuno crear una nueva tabla en la base de da</w:t>
+            <w:r>
+              <w:t>Mayo con el Ingeniero Faber se definió oportuno crear una nueva tabla en la base de da</w:t>
             </w:r>
             <w:r>
               <w:t xml:space="preserve">tos para llevar el control del Flujo Digital, Pagaré y Documentos, </w:t>
@@ -10249,13 +9949,8 @@
             <w:r>
               <w:t xml:space="preserve"> de </w:t>
             </w:r>
-            <w:proofErr w:type="gramStart"/>
-            <w:r>
-              <w:t>Mayo</w:t>
-            </w:r>
-            <w:proofErr w:type="gramEnd"/>
-            <w:r>
-              <w:t xml:space="preserve"> con el Ingeniero Faber se definió que hace parte del proyecto la creación de las posibles permutaciones del mensaje binario y creación de los mismos en la tabla de referencias, sin embargo es responsabilidad del área de operaciones la redacción de cada uno de los mensajes a incluir en el archivo de salida. </w:t>
+            <w:r>
+              <w:t xml:space="preserve">Mayo con el Ingeniero Faber se definió que hace parte del proyecto la creación de las posibles permutaciones del mensaje binario y creación de los mismos en la tabla de referencias, sin embargo es responsabilidad del área de operaciones la redacción de cada uno de los mensajes a incluir en el archivo de salida. </w:t>
             </w:r>
           </w:p>
         </w:tc>
@@ -10466,15 +10161,7 @@
         <w:jc w:val="both"/>
       </w:pPr>
       <w:r>
-        <w:t xml:space="preserve">El archivo de activación se debe generar el formato </w:t>
-      </w:r>
-      <w:proofErr w:type="spellStart"/>
-      <w:r>
-        <w:t>xlsx</w:t>
-      </w:r>
-      <w:proofErr w:type="spellEnd"/>
-      <w:r>
-        <w:t>. Según el siguiente formato:</w:t>
+        <w:t>El archivo de activación se debe generar el formato xlsx. Según el siguiente formato:</w:t>
       </w:r>
     </w:p>
     <w:p>
@@ -10771,13 +10458,8 @@
             <w:r>
               <w:t xml:space="preserve"> de </w:t>
             </w:r>
-            <w:proofErr w:type="gramStart"/>
-            <w:r>
-              <w:t>Mayo</w:t>
-            </w:r>
-            <w:proofErr w:type="gramEnd"/>
-            <w:r>
-              <w:t xml:space="preserve"> entre las áreas de TI y Operaciones se estableció que </w:t>
+            <w:r>
+              <w:t xml:space="preserve">Mayo entre las áreas de TI y Operaciones se estableció que </w:t>
             </w:r>
             <w:r>
               <w:t>este</w:t>
@@ -10897,15 +10579,7 @@
         <w:t xml:space="preserve"> donde está la relación de las tarjetas aprobadas</w:t>
       </w:r>
       <w:r>
-        <w:t xml:space="preserve">, para este caso, </w:t>
-      </w:r>
-      <w:proofErr w:type="spellStart"/>
-      <w:r>
-        <w:t>Finandina</w:t>
-      </w:r>
-      <w:proofErr w:type="spellEnd"/>
-      <w:r>
-        <w:t xml:space="preserve"> con la </w:t>
+        <w:t xml:space="preserve">, para este caso, Finandina con la </w:t>
       </w:r>
       <w:r>
         <w:t xml:space="preserve">confirmación </w:t>
@@ -11011,15 +10685,7 @@
         <w:jc w:val="both"/>
       </w:pPr>
       <w:r>
-        <w:t xml:space="preserve">Para validación del proceso de activación se definió la generación de un archivo de exitosos en formato </w:t>
-      </w:r>
-      <w:proofErr w:type="spellStart"/>
-      <w:r>
-        <w:t>xlxs</w:t>
-      </w:r>
-      <w:proofErr w:type="spellEnd"/>
-      <w:r>
-        <w:t xml:space="preserve"> con los siguientes campos:</w:t>
+        <w:t>Para validación del proceso de activación se definió la generación de un archivo de exitosos en formato xlxs con los siguientes campos:</w:t>
       </w:r>
     </w:p>
     <w:p>
@@ -11255,13 +10921,8 @@
             <w:r>
               <w:t xml:space="preserve"> de </w:t>
             </w:r>
-            <w:proofErr w:type="gramStart"/>
-            <w:r>
-              <w:t>Mayo</w:t>
-            </w:r>
-            <w:proofErr w:type="gramEnd"/>
-            <w:r>
-              <w:t xml:space="preserve"> con el Ingeniero Faber se decidió que al no contar con los formatos de archivos de carga o de la Generación de activación de tarjetas (paso 8 y paso 9) se efectuaran unos diseños supuestos basados en los archivos solicitados en pasos anteriores.</w:t>
+            <w:r>
+              <w:t>Mayo con el Ingeniero Faber se decidió que al no contar con los formatos de archivos de carga o de la Generación de activación de tarjetas (paso 8 y paso 9) se efectuaran unos diseños supuestos basados en los archivos solicitados en pasos anteriores.</w:t>
             </w:r>
           </w:p>
           <w:p>
@@ -11684,15 +11345,7 @@
               <w:jc w:val="both"/>
             </w:pPr>
             <w:r>
-              <w:t xml:space="preserve">Ing. </w:t>
-            </w:r>
-            <w:proofErr w:type="spellStart"/>
-            <w:r>
-              <w:t>Arnold</w:t>
-            </w:r>
-            <w:proofErr w:type="spellEnd"/>
-            <w:r>
-              <w:t xml:space="preserve"> Tejada</w:t>
+              <w:t>Ing. Arnold Tejada</w:t>
             </w:r>
           </w:p>
         </w:tc>
@@ -11842,29 +11495,16 @@
         <w:t>Las primera</w:t>
       </w:r>
       <w:r>
-        <w:t>s tres (3) consultas (</w:t>
-      </w:r>
-      <w:proofErr w:type="gramStart"/>
-      <w:r>
-        <w:t xml:space="preserve">Documento, </w:t>
+        <w:t xml:space="preserve">s tres (3) consultas (Documento, </w:t>
       </w:r>
       <w:r>
         <w:t xml:space="preserve"> Tarjeta</w:t>
       </w:r>
-      <w:proofErr w:type="gramEnd"/>
       <w:r>
         <w:t xml:space="preserve"> y Número de contrato</w:t>
       </w:r>
       <w:r>
-        <w:t xml:space="preserve">) se visualizarán en pantalla para las otras consultas de debe poder generar un archivo de </w:t>
-      </w:r>
-      <w:proofErr w:type="spellStart"/>
-      <w:r>
-        <w:t>excel</w:t>
-      </w:r>
-      <w:proofErr w:type="spellEnd"/>
-      <w:r>
-        <w:t xml:space="preserve"> con las solicitudes encontradas.</w:t>
+        <w:t>) se visualizarán en pantalla para las otras consultas de debe poder generar un archivo de excel con las solicitudes encontradas.</w:t>
       </w:r>
     </w:p>
     <w:p>
@@ -11884,18 +11524,10 @@
         <w:t xml:space="preserve"> para una solicitud y se debe a</w:t>
       </w:r>
       <w:r>
-        <w:t>lmacenar el log e histórico (</w:t>
-      </w:r>
-      <w:proofErr w:type="spellStart"/>
-      <w:r>
-        <w:t>Js</w:t>
-      </w:r>
-      <w:r>
-        <w:t>on</w:t>
-      </w:r>
-      <w:proofErr w:type="spellEnd"/>
-      <w:r>
-        <w:t xml:space="preserve">) de los campos modificados con los valores anteriores y los registrados. </w:t>
+        <w:t>lmacenar el log e histórico (Js</w:t>
+      </w:r>
+      <w:r>
+        <w:t xml:space="preserve">on) de los campos modificados con los valores anteriores y los registrados. </w:t>
       </w:r>
       <w:r>
         <w:t xml:space="preserve">Las únicas solicitudes que </w:t>
@@ -12296,15 +11928,7 @@
               <w:t>cambio de paso</w:t>
             </w:r>
             <w:r>
-              <w:t xml:space="preserve"> generando el </w:t>
-            </w:r>
-            <w:proofErr w:type="spellStart"/>
-            <w:r>
-              <w:t>json</w:t>
-            </w:r>
-            <w:proofErr w:type="spellEnd"/>
-            <w:r>
-              <w:t xml:space="preserve"> para almacenar como se encontraba la anteriormente, se registra fecha y usuario que efectúa el cambio</w:t>
+              <w:t xml:space="preserve"> generando el json para almacenar como se encontraba la anteriormente, se registra fecha y usuario que efectúa el cambio</w:t>
             </w:r>
             <w:r>
               <w:t>. Se publica la Consulta por Paso</w:t>
@@ -12518,8 +12142,6 @@
             <w:r>
               <w:t>Se crearon en la tabla de referencias los tipo de documento para mostrarlo en los reportes y en la vistas de consulta.</w:t>
             </w:r>
-            <w:bookmarkStart w:id="0" w:name="_GoBack"/>
-            <w:bookmarkEnd w:id="0"/>
           </w:p>
         </w:tc>
       </w:tr>
@@ -12527,14 +12149,6 @@
     <w:p>
       <w:pPr>
         <w:jc w:val="both"/>
-      </w:pPr>
-    </w:p>
-    <w:p>
-      <w:pPr>
-        <w:jc w:val="both"/>
-        <w:rPr>
-          <w:b/>
-        </w:rPr>
       </w:pPr>
     </w:p>
     <w:p>
@@ -12781,114 +12395,6 @@
         <w:t>Mapear las Acciones por Perfil de toda la aplicación</w:t>
       </w:r>
     </w:p>
-    <w:p>
-      <w:pPr>
-        <w:jc w:val="both"/>
-      </w:pPr>
-    </w:p>
-    <w:p>
-      <w:pPr>
-        <w:jc w:val="both"/>
-        <w:rPr>
-          <w:b/>
-        </w:rPr>
-      </w:pPr>
-      <w:r>
-        <w:rPr>
-          <w:b/>
-        </w:rPr>
-        <w:t>MÓDULO AYUDAS</w:t>
-      </w:r>
-      <w:r>
-        <w:rPr>
-          <w:b/>
-        </w:rPr>
-        <w:t xml:space="preserve"> </w:t>
-      </w:r>
-      <w:r>
-        <w:rPr>
-          <w:b/>
-        </w:rPr>
-        <w:t>– HIPERVINCULOS</w:t>
-      </w:r>
-    </w:p>
-    <w:p>
-      <w:pPr>
-        <w:jc w:val="both"/>
-      </w:pPr>
-      <w:r>
-        <w:t xml:space="preserve">La Documentación de manual de usuario y los videos por cada uno de los pasos deben poderse visualizar desde el menú </w:t>
-      </w:r>
-      <w:r>
-        <w:t>facilitando el acceso a demanda por parte de los usuarios.</w:t>
-      </w:r>
-    </w:p>
-    <w:p>
-      <w:pPr>
-        <w:jc w:val="both"/>
-      </w:pPr>
-    </w:p>
-    <w:p>
-      <w:pPr>
-        <w:jc w:val="both"/>
-        <w:rPr>
-          <w:b/>
-          <w:color w:val="2F5496" w:themeColor="accent1" w:themeShade="BF"/>
-        </w:rPr>
-      </w:pPr>
-      <w:r>
-        <w:rPr>
-          <w:b/>
-          <w:color w:val="C00000"/>
-        </w:rPr>
-        <w:t>ERRORES</w:t>
-      </w:r>
-      <w:r>
-        <w:rPr>
-          <w:b/>
-          <w:color w:val="2F5496" w:themeColor="accent1" w:themeShade="BF"/>
-        </w:rPr>
-        <w:t>:</w:t>
-      </w:r>
-    </w:p>
-    <w:p>
-      <w:pPr>
-        <w:jc w:val="both"/>
-        <w:rPr>
-          <w:b/>
-        </w:rPr>
-      </w:pPr>
-      <w:r>
-        <w:rPr>
-          <w:b/>
-        </w:rPr>
-        <w:t>PASO 1</w:t>
-      </w:r>
-    </w:p>
-    <w:p>
-      <w:pPr>
-        <w:jc w:val="both"/>
-      </w:pPr>
-      <w:r>
-        <w:t>Si un archivo de carga contiene cédulas que ya se encuentran en el sistema, no debe permitir subir el archivo nuevamente, por lo que se debe emitir un mensaje que indique que cédula ya cuenta con una solicitud y el archivo de descarga debe ocultarse.</w:t>
-      </w:r>
-    </w:p>
-    <w:p>
-      <w:pPr>
-        <w:jc w:val="both"/>
-        <w:rPr>
-          <w:i/>
-          <w:color w:val="8EAADB" w:themeColor="accent1" w:themeTint="99"/>
-        </w:rPr>
-      </w:pPr>
-      <w:r>
-        <w:rPr>
-          <w:i/>
-          <w:color w:val="8EAADB" w:themeColor="accent1" w:themeTint="99"/>
-        </w:rPr>
-        <w:t>*Inicialmente se indicó que una misma cédula podía tener diferentes solicitudes si ya contaban con todo el proceso terminado, pero por parte de QNT esto no se ha determinado</w:t>
-      </w:r>
-    </w:p>
     <w:tbl>
       <w:tblPr>
         <w:tblStyle w:val="Tablaconcuadrcula"/>
@@ -12958,7 +12464,7 @@
                 <w:sz w:val="20"/>
                 <w:szCs w:val="20"/>
               </w:rPr>
-              <w:t>06</w:t>
+              <w:t>13</w:t>
             </w:r>
           </w:p>
         </w:tc>
@@ -13055,23 +12561,96 @@
         <w:rPr>
           <w:b/>
         </w:rPr>
-        <w:t>PASO 3</w:t>
-      </w:r>
-    </w:p>
-    <w:p>
-      <w:pPr>
-        <w:jc w:val="both"/>
-      </w:pPr>
-      <w:r>
-        <w:t xml:space="preserve">Error en procedimiento SQL por campo </w:t>
-      </w:r>
-      <w:proofErr w:type="spellStart"/>
-      <w:r>
-        <w:t>tdc_direccion</w:t>
-      </w:r>
-      <w:proofErr w:type="spellEnd"/>
-      <w:r>
-        <w:t xml:space="preserve"> faltante</w:t>
+        <w:t>MÓDULO AYUDAS</w:t>
+      </w:r>
+      <w:r>
+        <w:rPr>
+          <w:b/>
+        </w:rPr>
+        <w:t xml:space="preserve"> </w:t>
+      </w:r>
+      <w:r>
+        <w:rPr>
+          <w:b/>
+        </w:rPr>
+        <w:t>– HIPERVINCULOS</w:t>
+      </w:r>
+    </w:p>
+    <w:p>
+      <w:pPr>
+        <w:jc w:val="both"/>
+      </w:pPr>
+      <w:r>
+        <w:t xml:space="preserve">La Documentación de manual de usuario y los videos por cada uno de los pasos deben poderse visualizar desde el menú </w:t>
+      </w:r>
+      <w:r>
+        <w:t>facilitando el acceso a demanda por parte de los usuarios.</w:t>
+      </w:r>
+    </w:p>
+    <w:p>
+      <w:pPr>
+        <w:jc w:val="both"/>
+      </w:pPr>
+    </w:p>
+    <w:p>
+      <w:pPr>
+        <w:jc w:val="both"/>
+        <w:rPr>
+          <w:b/>
+          <w:color w:val="2F5496" w:themeColor="accent1" w:themeShade="BF"/>
+        </w:rPr>
+      </w:pPr>
+      <w:r>
+        <w:rPr>
+          <w:b/>
+          <w:color w:val="C00000"/>
+        </w:rPr>
+        <w:t>ERRORES</w:t>
+      </w:r>
+      <w:r>
+        <w:rPr>
+          <w:b/>
+          <w:color w:val="2F5496" w:themeColor="accent1" w:themeShade="BF"/>
+        </w:rPr>
+        <w:t>:</w:t>
+      </w:r>
+    </w:p>
+    <w:p>
+      <w:pPr>
+        <w:jc w:val="both"/>
+        <w:rPr>
+          <w:b/>
+        </w:rPr>
+      </w:pPr>
+      <w:r>
+        <w:rPr>
+          <w:b/>
+        </w:rPr>
+        <w:t>PASO 1</w:t>
+      </w:r>
+    </w:p>
+    <w:p>
+      <w:pPr>
+        <w:jc w:val="both"/>
+      </w:pPr>
+      <w:r>
+        <w:t>Si un archivo de carga contiene cédulas que ya se encuentran en el sistema, no debe permitir subir el archivo nuevamente, por lo que se debe emitir un mensaje que indique que cédula ya cuenta con una solicitud y el archivo de descarga debe ocultarse.</w:t>
+      </w:r>
+    </w:p>
+    <w:p>
+      <w:pPr>
+        <w:jc w:val="both"/>
+        <w:rPr>
+          <w:i/>
+          <w:color w:val="8EAADB" w:themeColor="accent1" w:themeTint="99"/>
+        </w:rPr>
+      </w:pPr>
+      <w:r>
+        <w:rPr>
+          <w:i/>
+          <w:color w:val="8EAADB" w:themeColor="accent1" w:themeTint="99"/>
+        </w:rPr>
+        <w:t>*Inicialmente se indicó que una misma cédula podía tener diferentes solicitudes si ya contaban con todo el proceso terminado, pero por parte de QNT esto no se ha determinado</w:t>
       </w:r>
     </w:p>
     <w:tbl>
@@ -13234,108 +12813,21 @@
         <w:jc w:val="both"/>
         <w:rPr>
           <w:b/>
-          <w:color w:val="2F5496" w:themeColor="accent1" w:themeShade="BF"/>
         </w:rPr>
       </w:pPr>
       <w:r>
         <w:rPr>
           <w:b/>
-          <w:color w:val="2F5496" w:themeColor="accent1" w:themeShade="BF"/>
-        </w:rPr>
-        <w:t>PENDIENTES</w:t>
-      </w:r>
-      <w:r>
-        <w:rPr>
-          <w:b/>
-          <w:color w:val="2F5496" w:themeColor="accent1" w:themeShade="BF"/>
-        </w:rPr>
-        <w:t>:</w:t>
-      </w:r>
-    </w:p>
-    <w:p>
-      <w:pPr>
-        <w:jc w:val="both"/>
-        <w:rPr>
-          <w:b/>
-        </w:rPr>
-      </w:pPr>
-      <w:r>
-        <w:rPr>
-          <w:b/>
-        </w:rPr>
-        <w:t>QNT</w:t>
-      </w:r>
-    </w:p>
-    <w:p>
-      <w:pPr>
-        <w:pStyle w:val="Prrafodelista"/>
-        <w:numPr>
-          <w:ilvl w:val="0"/>
-          <w:numId w:val="25"/>
-        </w:numPr>
-        <w:jc w:val="both"/>
-      </w:pPr>
-      <w:r>
-        <w:lastRenderedPageBreak/>
-        <w:t>Validar con el área encargada si en el archivo generado para el envío de mensajes de texto debe contener el campo “Pendientes” y cuál es el separador que debe ser implementado.</w:t>
-      </w:r>
-    </w:p>
-    <w:p>
-      <w:pPr>
-        <w:pStyle w:val="Prrafodelista"/>
-        <w:numPr>
-          <w:ilvl w:val="0"/>
-          <w:numId w:val="25"/>
-        </w:numPr>
-        <w:jc w:val="both"/>
-      </w:pPr>
-      <w:r>
-        <w:t>Subir la aplicación al ambiente de producción de QNT</w:t>
-      </w:r>
-    </w:p>
-    <w:p>
-      <w:pPr>
-        <w:jc w:val="both"/>
-      </w:pPr>
-    </w:p>
-    <w:p>
-      <w:pPr>
-        <w:jc w:val="both"/>
-        <w:rPr>
-          <w:b/>
-        </w:rPr>
-      </w:pPr>
-      <w:r>
-        <w:rPr>
-          <w:b/>
-        </w:rPr>
-        <w:t>IC ALEJANDRA</w:t>
-      </w:r>
-    </w:p>
-    <w:p>
-      <w:pPr>
-        <w:pStyle w:val="Prrafodelista"/>
-        <w:numPr>
-          <w:ilvl w:val="0"/>
-          <w:numId w:val="26"/>
-        </w:numPr>
-        <w:jc w:val="both"/>
-      </w:pPr>
-      <w:r>
-        <w:t>Subir la aplicación al ambiente de producción de QNT</w:t>
-      </w:r>
-    </w:p>
-    <w:p>
-      <w:pPr>
-        <w:pStyle w:val="Prrafodelista"/>
-        <w:numPr>
-          <w:ilvl w:val="0"/>
-          <w:numId w:val="26"/>
-        </w:numPr>
-        <w:jc w:val="both"/>
-      </w:pPr>
-      <w:r>
-        <w:t>Indicar al área de diseño las dimensiones de la imagen de Bienvenida a la aplicación</w:t>
+        </w:rPr>
+        <w:t>PASO 3</w:t>
+      </w:r>
+    </w:p>
+    <w:p>
+      <w:pPr>
+        <w:jc w:val="both"/>
+      </w:pPr>
+      <w:r>
+        <w:t>Error en procedimiento SQL por campo tdc_direccion faltante</w:t>
       </w:r>
     </w:p>
     <w:tbl>
@@ -13487,6 +12979,276 @@
           </w:p>
         </w:tc>
       </w:tr>
+    </w:tbl>
+    <w:p>
+      <w:pPr>
+        <w:jc w:val="both"/>
+      </w:pPr>
+    </w:p>
+    <w:p>
+      <w:pPr>
+        <w:jc w:val="both"/>
+        <w:rPr>
+          <w:b/>
+          <w:color w:val="2F5496" w:themeColor="accent1" w:themeShade="BF"/>
+        </w:rPr>
+      </w:pPr>
+      <w:r>
+        <w:rPr>
+          <w:b/>
+          <w:color w:val="2F5496" w:themeColor="accent1" w:themeShade="BF"/>
+        </w:rPr>
+        <w:t>PENDIENTES</w:t>
+      </w:r>
+      <w:r>
+        <w:rPr>
+          <w:b/>
+          <w:color w:val="2F5496" w:themeColor="accent1" w:themeShade="BF"/>
+        </w:rPr>
+        <w:t>:</w:t>
+      </w:r>
+    </w:p>
+    <w:p>
+      <w:pPr>
+        <w:jc w:val="both"/>
+        <w:rPr>
+          <w:b/>
+        </w:rPr>
+      </w:pPr>
+      <w:r>
+        <w:rPr>
+          <w:b/>
+        </w:rPr>
+        <w:t>QNT</w:t>
+      </w:r>
+    </w:p>
+    <w:p>
+      <w:pPr>
+        <w:pStyle w:val="Prrafodelista"/>
+        <w:numPr>
+          <w:ilvl w:val="0"/>
+          <w:numId w:val="25"/>
+        </w:numPr>
+        <w:jc w:val="both"/>
+      </w:pPr>
+      <w:r>
+        <w:t>Validar con el área encargada si en el archivo generado para el envío de mensajes de texto debe contener el campo “Pendientes” y cuál es el separador que debe ser implementado.</w:t>
+      </w:r>
+    </w:p>
+    <w:p>
+      <w:pPr>
+        <w:pStyle w:val="Prrafodelista"/>
+        <w:numPr>
+          <w:ilvl w:val="0"/>
+          <w:numId w:val="25"/>
+        </w:numPr>
+        <w:jc w:val="both"/>
+      </w:pPr>
+      <w:r>
+        <w:lastRenderedPageBreak/>
+        <w:t>Subir la aplicación al ambiente de producción de QNT</w:t>
+      </w:r>
+    </w:p>
+    <w:p>
+      <w:pPr>
+        <w:jc w:val="both"/>
+      </w:pPr>
+    </w:p>
+    <w:p>
+      <w:pPr>
+        <w:jc w:val="both"/>
+        <w:rPr>
+          <w:b/>
+        </w:rPr>
+      </w:pPr>
+      <w:r>
+        <w:rPr>
+          <w:b/>
+        </w:rPr>
+        <w:t>IC ALEJANDRA</w:t>
+      </w:r>
+    </w:p>
+    <w:p>
+      <w:pPr>
+        <w:pStyle w:val="Prrafodelista"/>
+        <w:numPr>
+          <w:ilvl w:val="0"/>
+          <w:numId w:val="26"/>
+        </w:numPr>
+        <w:jc w:val="both"/>
+      </w:pPr>
+      <w:r>
+        <w:t xml:space="preserve">Subir la aplicación al ambiente de </w:t>
+      </w:r>
+      <w:r>
+        <w:t>pruebas</w:t>
+      </w:r>
+      <w:r>
+        <w:t xml:space="preserve"> de QNT</w:t>
+      </w:r>
+    </w:p>
+    <w:p>
+      <w:pPr>
+        <w:pStyle w:val="Prrafodelista"/>
+        <w:numPr>
+          <w:ilvl w:val="0"/>
+          <w:numId w:val="26"/>
+        </w:numPr>
+        <w:jc w:val="both"/>
+      </w:pPr>
+      <w:r>
+        <w:t>Indicar al área de diseño las dimensiones de la imagen de Bienvenida a la aplicación</w:t>
+      </w:r>
+    </w:p>
+    <w:tbl>
+      <w:tblPr>
+        <w:tblStyle w:val="Tablaconcuadrcula"/>
+        <w:tblW w:w="10201" w:type="dxa"/>
+        <w:shd w:val="clear" w:color="auto" w:fill="D9E2F3" w:themeFill="accent1" w:themeFillTint="33"/>
+        <w:tblLook w:val="04A0" w:firstRow="1" w:lastRow="0" w:firstColumn="1" w:lastColumn="0" w:noHBand="0" w:noVBand="1"/>
+      </w:tblPr>
+      <w:tblGrid>
+        <w:gridCol w:w="3681"/>
+        <w:gridCol w:w="3685"/>
+        <w:gridCol w:w="1236"/>
+        <w:gridCol w:w="1599"/>
+      </w:tblGrid>
+      <w:tr>
+        <w:tc>
+          <w:tcPr>
+            <w:tcW w:w="3681" w:type="dxa"/>
+            <w:shd w:val="clear" w:color="auto" w:fill="D9E2F3" w:themeFill="accent1" w:themeFillTint="33"/>
+          </w:tcPr>
+          <w:p>
+            <w:pPr>
+              <w:rPr>
+                <w:sz w:val="20"/>
+                <w:szCs w:val="20"/>
+              </w:rPr>
+            </w:pPr>
+            <w:r>
+              <w:rPr>
+                <w:b/>
+                <w:sz w:val="20"/>
+                <w:szCs w:val="20"/>
+              </w:rPr>
+              <w:t>Fecha</w:t>
+            </w:r>
+            <w:r>
+              <w:rPr>
+                <w:b/>
+                <w:sz w:val="20"/>
+                <w:szCs w:val="20"/>
+              </w:rPr>
+              <w:t xml:space="preserve"> Publicación</w:t>
+            </w:r>
+            <w:r>
+              <w:rPr>
+                <w:b/>
+                <w:sz w:val="20"/>
+                <w:szCs w:val="20"/>
+              </w:rPr>
+              <w:t>:</w:t>
+            </w:r>
+            <w:r>
+              <w:rPr>
+                <w:sz w:val="20"/>
+                <w:szCs w:val="20"/>
+              </w:rPr>
+              <w:t xml:space="preserve"> 2022/06</w:t>
+            </w:r>
+            <w:r>
+              <w:rPr>
+                <w:sz w:val="20"/>
+                <w:szCs w:val="20"/>
+              </w:rPr>
+              <w:t>/</w:t>
+            </w:r>
+            <w:r>
+              <w:rPr>
+                <w:sz w:val="20"/>
+                <w:szCs w:val="20"/>
+              </w:rPr>
+              <w:t>06</w:t>
+            </w:r>
+          </w:p>
+        </w:tc>
+        <w:tc>
+          <w:tcPr>
+            <w:tcW w:w="3685" w:type="dxa"/>
+            <w:shd w:val="clear" w:color="auto" w:fill="D9E2F3" w:themeFill="accent1" w:themeFillTint="33"/>
+          </w:tcPr>
+          <w:p>
+            <w:pPr>
+              <w:rPr>
+                <w:sz w:val="20"/>
+                <w:szCs w:val="20"/>
+              </w:rPr>
+            </w:pPr>
+            <w:r>
+              <w:rPr>
+                <w:b/>
+                <w:sz w:val="20"/>
+                <w:szCs w:val="20"/>
+              </w:rPr>
+              <w:t>Responsable:</w:t>
+            </w:r>
+            <w:r>
+              <w:rPr>
+                <w:sz w:val="20"/>
+                <w:szCs w:val="20"/>
+              </w:rPr>
+              <w:t xml:space="preserve"> Alejandra Ruiz</w:t>
+            </w:r>
+          </w:p>
+        </w:tc>
+        <w:tc>
+          <w:tcPr>
+            <w:tcW w:w="1236" w:type="dxa"/>
+            <w:shd w:val="clear" w:color="auto" w:fill="D9E2F3" w:themeFill="accent1" w:themeFillTint="33"/>
+          </w:tcPr>
+          <w:p>
+            <w:pPr>
+              <w:rPr>
+                <w:b/>
+                <w:sz w:val="20"/>
+                <w:szCs w:val="20"/>
+              </w:rPr>
+            </w:pPr>
+            <w:r>
+              <w:rPr>
+                <w:b/>
+                <w:sz w:val="20"/>
+                <w:szCs w:val="20"/>
+              </w:rPr>
+              <w:t>Pruebas: SI</w:t>
+            </w:r>
+          </w:p>
+        </w:tc>
+        <w:tc>
+          <w:tcPr>
+            <w:tcW w:w="1599" w:type="dxa"/>
+            <w:shd w:val="clear" w:color="auto" w:fill="D9E2F3" w:themeFill="accent1" w:themeFillTint="33"/>
+          </w:tcPr>
+          <w:p>
+            <w:pPr>
+              <w:rPr>
+                <w:b/>
+                <w:sz w:val="20"/>
+                <w:szCs w:val="20"/>
+              </w:rPr>
+            </w:pPr>
+            <w:r>
+              <w:rPr>
+                <w:b/>
+                <w:sz w:val="20"/>
+                <w:szCs w:val="20"/>
+              </w:rPr>
+              <w:t xml:space="preserve">En Producción:  </w:t>
+            </w:r>
+          </w:p>
+        </w:tc>
+      </w:tr>
       <w:tr>
         <w:tc>
           <w:tcPr>
@@ -13506,6 +13268,192 @@
             </w:r>
             <w:r>
               <w:t>Se suministraron las dimensiones de la Imagen de Bienvenida al Ing. Faber</w:t>
+            </w:r>
+          </w:p>
+        </w:tc>
+      </w:tr>
+    </w:tbl>
+    <w:p>
+      <w:pPr>
+        <w:jc w:val="both"/>
+      </w:pPr>
+    </w:p>
+    <w:tbl>
+      <w:tblPr>
+        <w:tblStyle w:val="Tablaconcuadrcula"/>
+        <w:tblW w:w="10201" w:type="dxa"/>
+        <w:shd w:val="clear" w:color="auto" w:fill="D9E2F3" w:themeFill="accent1" w:themeFillTint="33"/>
+        <w:tblLook w:val="04A0" w:firstRow="1" w:lastRow="0" w:firstColumn="1" w:lastColumn="0" w:noHBand="0" w:noVBand="1"/>
+      </w:tblPr>
+      <w:tblGrid>
+        <w:gridCol w:w="3681"/>
+        <w:gridCol w:w="3685"/>
+        <w:gridCol w:w="1236"/>
+        <w:gridCol w:w="1599"/>
+      </w:tblGrid>
+      <w:tr>
+        <w:tc>
+          <w:tcPr>
+            <w:tcW w:w="3681" w:type="dxa"/>
+            <w:shd w:val="clear" w:color="auto" w:fill="D9E2F3" w:themeFill="accent1" w:themeFillTint="33"/>
+          </w:tcPr>
+          <w:p>
+            <w:pPr>
+              <w:rPr>
+                <w:sz w:val="20"/>
+                <w:szCs w:val="20"/>
+              </w:rPr>
+            </w:pPr>
+            <w:r>
+              <w:rPr>
+                <w:b/>
+                <w:sz w:val="20"/>
+                <w:szCs w:val="20"/>
+              </w:rPr>
+              <w:t>Fecha</w:t>
+            </w:r>
+            <w:r>
+              <w:rPr>
+                <w:b/>
+                <w:sz w:val="20"/>
+                <w:szCs w:val="20"/>
+              </w:rPr>
+              <w:t xml:space="preserve"> Publicación</w:t>
+            </w:r>
+            <w:r>
+              <w:rPr>
+                <w:b/>
+                <w:sz w:val="20"/>
+                <w:szCs w:val="20"/>
+              </w:rPr>
+              <w:t>:</w:t>
+            </w:r>
+            <w:r>
+              <w:rPr>
+                <w:sz w:val="20"/>
+                <w:szCs w:val="20"/>
+              </w:rPr>
+              <w:t xml:space="preserve"> 2022/06</w:t>
+            </w:r>
+            <w:r>
+              <w:rPr>
+                <w:sz w:val="20"/>
+                <w:szCs w:val="20"/>
+              </w:rPr>
+              <w:t>/</w:t>
+            </w:r>
+            <w:r>
+              <w:rPr>
+                <w:sz w:val="20"/>
+                <w:szCs w:val="20"/>
+              </w:rPr>
+              <w:t>14</w:t>
+            </w:r>
+          </w:p>
+        </w:tc>
+        <w:tc>
+          <w:tcPr>
+            <w:tcW w:w="3685" w:type="dxa"/>
+            <w:shd w:val="clear" w:color="auto" w:fill="D9E2F3" w:themeFill="accent1" w:themeFillTint="33"/>
+          </w:tcPr>
+          <w:p>
+            <w:pPr>
+              <w:rPr>
+                <w:sz w:val="20"/>
+                <w:szCs w:val="20"/>
+              </w:rPr>
+            </w:pPr>
+            <w:r>
+              <w:rPr>
+                <w:b/>
+                <w:sz w:val="20"/>
+                <w:szCs w:val="20"/>
+              </w:rPr>
+              <w:t>Responsable:</w:t>
+            </w:r>
+            <w:r>
+              <w:rPr>
+                <w:sz w:val="20"/>
+                <w:szCs w:val="20"/>
+              </w:rPr>
+              <w:t xml:space="preserve"> Alejandra Ruiz</w:t>
+            </w:r>
+          </w:p>
+        </w:tc>
+        <w:tc>
+          <w:tcPr>
+            <w:tcW w:w="1236" w:type="dxa"/>
+            <w:shd w:val="clear" w:color="auto" w:fill="D9E2F3" w:themeFill="accent1" w:themeFillTint="33"/>
+          </w:tcPr>
+          <w:p>
+            <w:pPr>
+              <w:rPr>
+                <w:b/>
+                <w:sz w:val="20"/>
+                <w:szCs w:val="20"/>
+              </w:rPr>
+            </w:pPr>
+            <w:r>
+              <w:rPr>
+                <w:b/>
+                <w:sz w:val="20"/>
+                <w:szCs w:val="20"/>
+              </w:rPr>
+              <w:t>Pruebas: SI</w:t>
+            </w:r>
+          </w:p>
+        </w:tc>
+        <w:tc>
+          <w:tcPr>
+            <w:tcW w:w="1599" w:type="dxa"/>
+            <w:shd w:val="clear" w:color="auto" w:fill="D9E2F3" w:themeFill="accent1" w:themeFillTint="33"/>
+          </w:tcPr>
+          <w:p>
+            <w:pPr>
+              <w:rPr>
+                <w:b/>
+                <w:sz w:val="20"/>
+                <w:szCs w:val="20"/>
+              </w:rPr>
+            </w:pPr>
+            <w:r>
+              <w:rPr>
+                <w:b/>
+                <w:sz w:val="20"/>
+                <w:szCs w:val="20"/>
+              </w:rPr>
+              <w:t xml:space="preserve">En Producción:  </w:t>
+            </w:r>
+          </w:p>
+        </w:tc>
+      </w:tr>
+      <w:tr>
+        <w:tc>
+          <w:tcPr>
+            <w:tcW w:w="10201" w:type="dxa"/>
+            <w:gridSpan w:val="4"/>
+            <w:shd w:val="clear" w:color="auto" w:fill="D9E2F3" w:themeFill="accent1" w:themeFillTint="33"/>
+          </w:tcPr>
+          <w:p>
+            <w:pPr>
+              <w:jc w:val="both"/>
+            </w:pPr>
+            <w:r>
+              <w:rPr>
+                <w:b/>
+              </w:rPr>
+              <w:t xml:space="preserve">Observación: </w:t>
+            </w:r>
+            <w:r>
+              <w:t>Se validan procedimientos, tablas y campos en la Base de Datos del ambiente de pruebas.</w:t>
+            </w:r>
+          </w:p>
+          <w:p>
+            <w:pPr>
+              <w:jc w:val="both"/>
+            </w:pPr>
+            <w:r>
+              <w:t>Se publica la aplicación en el ambiente de pruebas.</w:t>
             </w:r>
           </w:p>
         </w:tc>
@@ -13721,15 +13669,7 @@
               <w:jc w:val="both"/>
             </w:pPr>
             <w:r>
-              <w:t xml:space="preserve">Ing. </w:t>
-            </w:r>
-            <w:proofErr w:type="spellStart"/>
-            <w:r>
-              <w:t>Arnold</w:t>
-            </w:r>
-            <w:proofErr w:type="spellEnd"/>
-            <w:r>
-              <w:t xml:space="preserve"> Tejada</w:t>
+              <w:t>Ing. Arnold Tejada</w:t>
             </w:r>
           </w:p>
           <w:p>
@@ -13837,7 +13777,6 @@
         <w:docPartUnique/>
       </w:docPartObj>
     </w:sdtPr>
-    <w:sdtEndPr/>
     <w:sdtContent>
       <w:p>
         <w:pPr>
@@ -13858,7 +13797,7 @@
             <w:noProof/>
             <w:lang w:val="es-ES"/>
           </w:rPr>
-          <w:t>15</w:t>
+          <w:t>7</w:t>
         </w:r>
         <w:r>
           <w:fldChar w:fldCharType="end"/>

</xml_diff>